<commit_message>
updated data in schematic and report pdf and ppt.
</commit_message>
<xml_diff>
--- a/documentation/System Schematic.docx
+++ b/documentation/System Schematic.docx
@@ -313,6 +313,229 @@
           <w:lang w:eastAsia="en-IN"/>
         </w:rPr>
       </w:pPr>
+      <w:r>
+        <w:rPr>
+          <w:rFonts w:ascii="Calibri" w:eastAsia="Times New Roman" w:hAnsi="Calibri" w:cs="Times New Roman"/>
+          <w:noProof/>
+          <w:color w:val="000000"/>
+          <w:lang w:val="en-US"/>
+        </w:rPr>
+        <mc:AlternateContent>
+          <mc:Choice Requires="wps">
+            <w:drawing>
+              <wp:anchor distT="0" distB="0" distL="114300" distR="114300" simplePos="0" relativeHeight="251804672" behindDoc="0" locked="0" layoutInCell="1" allowOverlap="1" wp14:anchorId="772E1A14" wp14:editId="717C5C42">
+                <wp:simplePos x="0" y="0"/>
+                <wp:positionH relativeFrom="column">
+                  <wp:posOffset>330200</wp:posOffset>
+                </wp:positionH>
+                <wp:positionV relativeFrom="paragraph">
+                  <wp:posOffset>149225</wp:posOffset>
+                </wp:positionV>
+                <wp:extent cx="342900" cy="685800"/>
+                <wp:effectExtent l="0" t="101600" r="12700" b="25400"/>
+                <wp:wrapNone/>
+                <wp:docPr id="46" name="Elbow Connector 46"/>
+                <wp:cNvGraphicFramePr/>
+                <a:graphic xmlns:a="http://schemas.openxmlformats.org/drawingml/2006/main">
+                  <a:graphicData uri="http://schemas.microsoft.com/office/word/2010/wordprocessingShape">
+                    <wps:wsp>
+                      <wps:cNvCnPr/>
+                      <wps:spPr>
+                        <a:xfrm flipV="1">
+                          <a:off x="0" y="0"/>
+                          <a:ext cx="342900" cy="685800"/>
+                        </a:xfrm>
+                        <a:prstGeom prst="bentConnector3">
+                          <a:avLst>
+                            <a:gd name="adj1" fmla="val 1852"/>
+                          </a:avLst>
+                        </a:prstGeom>
+                        <a:ln>
+                          <a:tailEnd type="arrow"/>
+                        </a:ln>
+                      </wps:spPr>
+                      <wps:style>
+                        <a:lnRef idx="2">
+                          <a:schemeClr val="accent1"/>
+                        </a:lnRef>
+                        <a:fillRef idx="0">
+                          <a:schemeClr val="accent1"/>
+                        </a:fillRef>
+                        <a:effectRef idx="1">
+                          <a:schemeClr val="accent1"/>
+                        </a:effectRef>
+                        <a:fontRef idx="minor">
+                          <a:schemeClr val="tx1"/>
+                        </a:fontRef>
+                      </wps:style>
+                      <wps:bodyPr/>
+                    </wps:wsp>
+                  </a:graphicData>
+                </a:graphic>
+              </wp:anchor>
+            </w:drawing>
+          </mc:Choice>
+          <mc:Fallback>
+            <w:pict>
+              <v:shapetype id="_x0000_t34" coordsize="21600,21600" o:spt="34" o:oned="t" adj="10800" path="m0,0l@0,0@0,21600,21600,21600e" filled="f">
+                <v:stroke joinstyle="miter"/>
+                <v:formulas>
+                  <v:f eqn="val #0"/>
+                </v:formulas>
+                <v:path arrowok="t" fillok="f" o:connecttype="none"/>
+                <v:handles>
+                  <v:h position="#0,center"/>
+                </v:handles>
+                <o:lock v:ext="edit" shapetype="t"/>
+              </v:shapetype>
+              <v:shape id="Elbow Connector 46" o:spid="_x0000_s1026" type="#_x0000_t34" style="position:absolute;margin-left:26pt;margin-top:11.75pt;width:27pt;height:54pt;flip:y;z-index:251804672;visibility:visible;mso-wrap-style:square;mso-wrap-distance-left:9pt;mso-wrap-distance-top:0;mso-wrap-distance-right:9pt;mso-wrap-distance-bottom:0;mso-position-horizontal:absolute;mso-position-horizontal-relative:text;mso-position-vertical:absolute;mso-position-vertical-relative:text" o:gfxdata="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" adj="400" strokecolor="#5b9bd5 [3204]" strokeweight="1pt">
+                <v:stroke endarrow="open"/>
+              </v:shape>
+            </w:pict>
+          </mc:Fallback>
+        </mc:AlternateContent>
+      </w:r>
+      <w:r>
+        <w:rPr>
+          <w:rFonts w:ascii="Calibri" w:eastAsia="Times New Roman" w:hAnsi="Calibri" w:cs="Times New Roman"/>
+          <w:noProof/>
+          <w:color w:val="000000"/>
+          <w:lang w:val="en-US"/>
+        </w:rPr>
+        <mc:AlternateContent>
+          <mc:Choice Requires="wps">
+            <w:drawing>
+              <wp:anchor distT="0" distB="0" distL="114300" distR="114300" simplePos="0" relativeHeight="251790336" behindDoc="0" locked="0" layoutInCell="1" allowOverlap="1" wp14:anchorId="3B070B2C" wp14:editId="758BA536">
+                <wp:simplePos x="0" y="0"/>
+                <wp:positionH relativeFrom="column">
+                  <wp:posOffset>673100</wp:posOffset>
+                </wp:positionH>
+                <wp:positionV relativeFrom="paragraph">
+                  <wp:posOffset>34925</wp:posOffset>
+                </wp:positionV>
+                <wp:extent cx="2057400" cy="342900"/>
+                <wp:effectExtent l="0" t="0" r="25400" b="38100"/>
+                <wp:wrapThrough wrapText="bothSides">
+                  <wp:wrapPolygon edited="0">
+                    <wp:start x="0" y="0"/>
+                    <wp:lineTo x="0" y="22400"/>
+                    <wp:lineTo x="21600" y="22400"/>
+                    <wp:lineTo x="21600" y="0"/>
+                    <wp:lineTo x="0" y="0"/>
+                  </wp:wrapPolygon>
+                </wp:wrapThrough>
+                <wp:docPr id="2" name="Alternate Process 2"/>
+                <wp:cNvGraphicFramePr/>
+                <a:graphic xmlns:a="http://schemas.openxmlformats.org/drawingml/2006/main">
+                  <a:graphicData uri="http://schemas.microsoft.com/office/word/2010/wordprocessingShape">
+                    <wps:wsp>
+                      <wps:cNvSpPr/>
+                      <wps:spPr>
+                        <a:xfrm>
+                          <a:off x="0" y="0"/>
+                          <a:ext cx="2057400" cy="342900"/>
+                        </a:xfrm>
+                        <a:prstGeom prst="flowChartAlternateProcess">
+                          <a:avLst/>
+                        </a:prstGeom>
+                      </wps:spPr>
+                      <wps:style>
+                        <a:lnRef idx="1">
+                          <a:schemeClr val="accent1"/>
+                        </a:lnRef>
+                        <a:fillRef idx="3">
+                          <a:schemeClr val="accent1"/>
+                        </a:fillRef>
+                        <a:effectRef idx="2">
+                          <a:schemeClr val="accent1"/>
+                        </a:effectRef>
+                        <a:fontRef idx="minor">
+                          <a:schemeClr val="lt1"/>
+                        </a:fontRef>
+                      </wps:style>
+                      <wps:txbx>
+                        <w:txbxContent>
+                          <w:p>
+                            <w:pPr>
+                              <w:jc w:val="center"/>
+                              <w:rPr>
+                                <w:b/>
+                                <w:sz w:val="28"/>
+                              </w:rPr>
+                            </w:pPr>
+                            <w:r>
+                              <w:rPr>
+                                <w:b/>
+                                <w:sz w:val="28"/>
+                              </w:rPr>
+                              <w:t>VOLUMETRIC SHADOWS</w:t>
+                            </w:r>
+                          </w:p>
+                        </w:txbxContent>
+                      </wps:txbx>
+                      <wps:bodyPr rot="0" spcFirstLastPara="0" vertOverflow="overflow" horzOverflow="overflow" vert="horz" wrap="square" lIns="91440" tIns="45720" rIns="91440" bIns="45720" numCol="1" spcCol="0" rtlCol="0" fromWordArt="0" anchor="ctr" anchorCtr="0" forceAA="0" compatLnSpc="1">
+                        <a:prstTxWarp prst="textNoShape">
+                          <a:avLst/>
+                        </a:prstTxWarp>
+                        <a:noAutofit/>
+                      </wps:bodyPr>
+                    </wps:wsp>
+                  </a:graphicData>
+                </a:graphic>
+                <wp14:sizeRelH relativeFrom="margin">
+                  <wp14:pctWidth>0</wp14:pctWidth>
+                </wp14:sizeRelH>
+              </wp:anchor>
+            </w:drawing>
+          </mc:Choice>
+          <mc:Fallback>
+            <w:pict>
+              <v:shapetype id="_x0000_t176" coordsize="21600,21600" o:spt="176" adj="2700" path="m@0,0qx0@0l0@2qy@0,21600l@1,21600qx21600@2l21600@0qy@1,0xe">
+                <v:stroke joinstyle="miter"/>
+                <v:formulas>
+                  <v:f eqn="val #0"/>
+                  <v:f eqn="sum width 0 #0"/>
+                  <v:f eqn="sum height 0 #0"/>
+                  <v:f eqn="prod @0 2929 10000"/>
+                  <v:f eqn="sum width 0 @3"/>
+                  <v:f eqn="sum height 0 @3"/>
+                  <v:f eqn="val width"/>
+                  <v:f eqn="val height"/>
+                  <v:f eqn="prod width 1 2"/>
+                  <v:f eqn="prod height 1 2"/>
+                </v:formulas>
+                <v:path gradientshapeok="t" limo="10800,10800" o:connecttype="custom" o:connectlocs="@8,0;0,@9;@8,@7;@6,@9" textboxrect="@3,@3,@4,@5"/>
+              </v:shapetype>
+              <v:shape id="Alternate Process 2" o:spid="_x0000_s1028" type="#_x0000_t176" style="position:absolute;margin-left:53pt;margin-top:2.75pt;width:162pt;height:27pt;z-index:251790336;visibility:visible;mso-wrap-style:square;mso-width-percent:0;mso-wrap-distance-left:9pt;mso-wrap-distance-top:0;mso-wrap-distance-right:9pt;mso-wrap-distance-bottom:0;mso-position-horizontal:absolute;mso-position-horizontal-relative:text;mso-position-vertical:absolute;mso-position-vertical-relative:text;mso-width-percent:0;mso-width-relative:margin;v-text-anchor:middle" o:gfxdata="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" fillcolor="#000101 [36]" strokecolor="#5b9bd5 [3204]" strokeweight=".5pt">
+                <v:fill color2="#5898d4 [3172]" rotate="t" colors="0 #71a6db;.5 #559bdb;1 #438ac9" focus="100%" type="gradient">
+                  <o:fill v:ext="view" type="gradientUnscaled"/>
+                </v:fill>
+                <v:textbox>
+                  <w:txbxContent>
+                    <w:p>
+                      <w:pPr>
+                        <w:jc w:val="center"/>
+                        <w:rPr>
+                          <w:b/>
+                          <w:sz w:val="28"/>
+                        </w:rPr>
+                      </w:pPr>
+                      <w:r>
+                        <w:rPr>
+                          <w:b/>
+                          <w:sz w:val="28"/>
+                        </w:rPr>
+                        <w:t>VOLUMETRIC SHADOWS</w:t>
+                      </w:r>
+                    </w:p>
+                  </w:txbxContent>
+                </v:textbox>
+                <w10:wrap type="through"/>
+              </v:shape>
+            </w:pict>
+          </mc:Fallback>
+        </mc:AlternateContent>
+      </w:r>
     </w:p>
     <w:p>
       <w:pPr>
@@ -333,6 +556,79 @@
           <w:lang w:eastAsia="en-IN"/>
         </w:rPr>
       </w:pPr>
+      <w:r>
+        <w:rPr>
+          <w:rFonts w:ascii="Calibri" w:eastAsia="Times New Roman" w:hAnsi="Calibri" w:cs="Times New Roman"/>
+          <w:noProof/>
+          <w:color w:val="000000"/>
+          <w:lang w:val="en-US"/>
+        </w:rPr>
+        <mc:AlternateContent>
+          <mc:Choice Requires="wps">
+            <w:drawing>
+              <wp:anchor distT="0" distB="0" distL="114300" distR="114300" simplePos="0" relativeHeight="251791360" behindDoc="0" locked="0" layoutInCell="1" allowOverlap="1" wp14:anchorId="49F35358" wp14:editId="585B427B">
+                <wp:simplePos x="0" y="0"/>
+                <wp:positionH relativeFrom="column">
+                  <wp:posOffset>1587500</wp:posOffset>
+                </wp:positionH>
+                <wp:positionV relativeFrom="paragraph">
+                  <wp:posOffset>36195</wp:posOffset>
+                </wp:positionV>
+                <wp:extent cx="0" cy="1028700"/>
+                <wp:effectExtent l="101600" t="50800" r="76200" b="12700"/>
+                <wp:wrapNone/>
+                <wp:docPr id="18" name="Straight Arrow Connector 18"/>
+                <wp:cNvGraphicFramePr/>
+                <a:graphic xmlns:a="http://schemas.openxmlformats.org/drawingml/2006/main">
+                  <a:graphicData uri="http://schemas.microsoft.com/office/word/2010/wordprocessingShape">
+                    <wps:wsp>
+                      <wps:cNvCnPr/>
+                      <wps:spPr>
+                        <a:xfrm flipV="1">
+                          <a:off x="0" y="0"/>
+                          <a:ext cx="0" cy="1028700"/>
+                        </a:xfrm>
+                        <a:prstGeom prst="straightConnector1">
+                          <a:avLst/>
+                        </a:prstGeom>
+                        <a:ln>
+                          <a:tailEnd type="arrow"/>
+                        </a:ln>
+                      </wps:spPr>
+                      <wps:style>
+                        <a:lnRef idx="2">
+                          <a:schemeClr val="accent1"/>
+                        </a:lnRef>
+                        <a:fillRef idx="0">
+                          <a:schemeClr val="accent1"/>
+                        </a:fillRef>
+                        <a:effectRef idx="1">
+                          <a:schemeClr val="accent1"/>
+                        </a:effectRef>
+                        <a:fontRef idx="minor">
+                          <a:schemeClr val="tx1"/>
+                        </a:fontRef>
+                      </wps:style>
+                      <wps:bodyPr/>
+                    </wps:wsp>
+                  </a:graphicData>
+                </a:graphic>
+              </wp:anchor>
+            </w:drawing>
+          </mc:Choice>
+          <mc:Fallback>
+            <w:pict>
+              <v:shapetype id="_x0000_t32" coordsize="21600,21600" o:spt="32" o:oned="t" path="m0,0l21600,21600e" filled="f">
+                <v:path arrowok="t" fillok="f" o:connecttype="none"/>
+                <o:lock v:ext="edit" shapetype="t"/>
+              </v:shapetype>
+              <v:shape id="Straight Arrow Connector 18" o:spid="_x0000_s1026" type="#_x0000_t32" style="position:absolute;margin-left:125pt;margin-top:2.85pt;width:0;height:81pt;flip:y;z-index:251791360;visibility:visible;mso-wrap-style:square;mso-wrap-distance-left:9pt;mso-wrap-distance-top:0;mso-wrap-distance-right:9pt;mso-wrap-distance-bottom:0;mso-position-horizontal:absolute;mso-position-horizontal-relative:text;mso-position-vertical:absolute;mso-position-vertical-relative:text" o:gfxdata="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" strokecolor="#5b9bd5 [3204]" strokeweight="1pt">
+                <v:stroke endarrow="open" joinstyle="miter"/>
+              </v:shape>
+            </w:pict>
+          </mc:Fallback>
+        </mc:AlternateContent>
+      </w:r>
     </w:p>
     <w:p>
       <w:pPr>
@@ -516,7 +812,7 @@
         <mc:AlternateContent>
           <mc:Choice Requires="wps">
             <w:drawing>
-              <wp:anchor distT="0" distB="0" distL="114300" distR="114300" simplePos="0" relativeHeight="251664384" behindDoc="0" locked="0" layoutInCell="1" allowOverlap="1" wp14:anchorId="66DF8170" wp14:editId="4979BAC7">
+              <wp:anchor distT="0" distB="0" distL="114300" distR="114300" simplePos="0" relativeHeight="251664384" behindDoc="0" locked="0" layoutInCell="1" allowOverlap="1" wp14:anchorId="66DF8170" wp14:editId="70AB5866">
                 <wp:simplePos x="0" y="0"/>
                 <wp:positionH relativeFrom="column">
                   <wp:posOffset>3543300</wp:posOffset>
@@ -598,23 +894,7 @@
           </mc:Choice>
           <mc:Fallback>
             <w:pict>
-              <v:shapetype id="_x0000_t176" coordsize="21600,21600" o:spt="176" adj="2700" path="m@0,0qx0@0l0@2qy@0,21600l@1,21600qx21600@2l21600@0qy@1,0xe">
-                <v:stroke joinstyle="miter"/>
-                <v:formulas>
-                  <v:f eqn="val #0"/>
-                  <v:f eqn="sum width 0 #0"/>
-                  <v:f eqn="sum height 0 #0"/>
-                  <v:f eqn="prod @0 2929 10000"/>
-                  <v:f eqn="sum width 0 @3"/>
-                  <v:f eqn="sum height 0 @3"/>
-                  <v:f eqn="val width"/>
-                  <v:f eqn="val height"/>
-                  <v:f eqn="prod width 1 2"/>
-                  <v:f eqn="prod height 1 2"/>
-                </v:formulas>
-                <v:path gradientshapeok="t" limo="10800,10800" o:connecttype="custom" o:connectlocs="@8,0;0,@9;@8,@7;@6,@9" textboxrect="@3,@3,@4,@5"/>
-              </v:shapetype>
-              <v:shape id="Alternate Process 5" o:spid="_x0000_s1028" type="#_x0000_t176" style="position:absolute;margin-left:279pt;margin-top:13.85pt;width:81pt;height:27pt;z-index:251664384;visibility:visible;mso-wrap-style:square;mso-wrap-distance-left:9pt;mso-wrap-distance-top:0;mso-wrap-distance-right:9pt;mso-wrap-distance-bottom:0;mso-position-horizontal:absolute;mso-position-horizontal-relative:text;mso-position-vertical:absolute;mso-position-vertical-relative:text;v-text-anchor:middle" o:gfxdata="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" fillcolor="#000101 [36]" strokecolor="#5b9bd5 [3204]" strokeweight=".5pt">
+              <v:shape id="Alternate Process 5" o:spid="_x0000_s1029" type="#_x0000_t176" style="position:absolute;margin-left:279pt;margin-top:13.85pt;width:81pt;height:27pt;z-index:251664384;visibility:visible;mso-wrap-style:square;mso-wrap-distance-left:9pt;mso-wrap-distance-top:0;mso-wrap-distance-right:9pt;mso-wrap-distance-bottom:0;mso-position-horizontal:absolute;mso-position-horizontal-relative:text;mso-position-vertical:absolute;mso-position-vertical-relative:text;v-text-anchor:middle" o:gfxdata="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" fillcolor="#000101 [36]" strokecolor="#5b9bd5 [3204]" strokeweight=".5pt">
                 <v:fill color2="#5898d4 [3172]" rotate="t" colors="0 #71a6db;.5 #559bdb;1 #438ac9" focus="100%" type="gradient">
                   <o:fill v:ext="view" type="gradientUnscaled"/>
                 </v:fill>
@@ -735,7 +1015,7 @@
         <mc:AlternateContent>
           <mc:Choice Requires="wps">
             <w:drawing>
-              <wp:anchor distT="0" distB="0" distL="114300" distR="114300" simplePos="0" relativeHeight="251675648" behindDoc="0" locked="0" layoutInCell="1" allowOverlap="1" wp14:anchorId="45782E67" wp14:editId="67CF4362">
+              <wp:anchor distT="0" distB="0" distL="114300" distR="114300" simplePos="0" relativeHeight="251675648" behindDoc="0" locked="0" layoutInCell="1" allowOverlap="1" wp14:anchorId="45782E67" wp14:editId="4F91F858">
                 <wp:simplePos x="0" y="0"/>
                 <wp:positionH relativeFrom="column">
                   <wp:posOffset>2057400</wp:posOffset>
@@ -928,6 +1208,91 @@
           <w:lang w:eastAsia="en-IN"/>
         </w:rPr>
       </w:pPr>
+      <w:r>
+        <w:rPr>
+          <w:rFonts w:ascii="Calibri" w:eastAsia="Times New Roman" w:hAnsi="Calibri" w:cs="Times New Roman"/>
+          <w:noProof/>
+          <w:color w:val="000000"/>
+          <w:lang w:val="en-US"/>
+        </w:rPr>
+        <mc:AlternateContent>
+          <mc:Choice Requires="wps">
+            <w:drawing>
+              <wp:anchor distT="0" distB="0" distL="114300" distR="114300" simplePos="0" relativeHeight="251749376" behindDoc="0" locked="0" layoutInCell="1" allowOverlap="1" wp14:anchorId="202C26DC" wp14:editId="40D9DA75">
+                <wp:simplePos x="0" y="0"/>
+                <wp:positionH relativeFrom="column">
+                  <wp:posOffset>4114800</wp:posOffset>
+                </wp:positionH>
+                <wp:positionV relativeFrom="paragraph">
+                  <wp:posOffset>154305</wp:posOffset>
+                </wp:positionV>
+                <wp:extent cx="1714500" cy="685800"/>
+                <wp:effectExtent l="101600" t="50800" r="12700" b="25400"/>
+                <wp:wrapNone/>
+                <wp:docPr id="66" name="Elbow Connector 66"/>
+                <wp:cNvGraphicFramePr/>
+                <a:graphic xmlns:a="http://schemas.openxmlformats.org/drawingml/2006/main">
+                  <a:graphicData uri="http://schemas.microsoft.com/office/word/2010/wordprocessingShape">
+                    <wps:wsp>
+                      <wps:cNvCnPr/>
+                      <wps:spPr>
+                        <a:xfrm rot="10800000">
+                          <a:off x="0" y="0"/>
+                          <a:ext cx="1714500" cy="685800"/>
+                        </a:xfrm>
+                        <a:prstGeom prst="bentConnector3">
+                          <a:avLst>
+                            <a:gd name="adj1" fmla="val 98889"/>
+                          </a:avLst>
+                        </a:prstGeom>
+                        <a:ln>
+                          <a:tailEnd type="arrow"/>
+                        </a:ln>
+                      </wps:spPr>
+                      <wps:style>
+                        <a:lnRef idx="2">
+                          <a:schemeClr val="accent1"/>
+                        </a:lnRef>
+                        <a:fillRef idx="0">
+                          <a:schemeClr val="accent1"/>
+                        </a:fillRef>
+                        <a:effectRef idx="1">
+                          <a:schemeClr val="accent1"/>
+                        </a:effectRef>
+                        <a:fontRef idx="minor">
+                          <a:schemeClr val="tx1"/>
+                        </a:fontRef>
+                      </wps:style>
+                      <wps:bodyPr/>
+                    </wps:wsp>
+                  </a:graphicData>
+                </a:graphic>
+                <wp14:sizeRelV relativeFrom="margin">
+                  <wp14:pctHeight>0</wp14:pctHeight>
+                </wp14:sizeRelV>
+              </wp:anchor>
+            </w:drawing>
+          </mc:Choice>
+          <mc:Fallback>
+            <w:pict>
+              <v:shapetype id="_x0000_t34" coordsize="21600,21600" o:spt="34" o:oned="t" adj="10800" path="m0,0l@0,0@0,21600,21600,21600e" filled="f">
+                <v:stroke joinstyle="miter"/>
+                <v:formulas>
+                  <v:f eqn="val #0"/>
+                </v:formulas>
+                <v:path arrowok="t" fillok="f" o:connecttype="none"/>
+                <v:handles>
+                  <v:h position="#0,center"/>
+                </v:handles>
+                <o:lock v:ext="edit" shapetype="t"/>
+              </v:shapetype>
+              <v:shape id="Elbow Connector 66" o:spid="_x0000_s1026" type="#_x0000_t34" style="position:absolute;margin-left:324pt;margin-top:12.15pt;width:135pt;height:54pt;rotation:180;z-index:251749376;visibility:visible;mso-wrap-style:square;mso-height-percent:0;mso-wrap-distance-left:9pt;mso-wrap-distance-top:0;mso-wrap-distance-right:9pt;mso-wrap-distance-bottom:0;mso-position-horizontal:absolute;mso-position-horizontal-relative:text;mso-position-vertical:absolute;mso-position-vertical-relative:text;mso-height-percent:0;mso-height-relative:margin" o:gfxdata="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" adj="21360" strokecolor="#5b9bd5 [3204]" strokeweight="1pt">
+                <v:stroke endarrow="open"/>
+              </v:shape>
+            </w:pict>
+          </mc:Fallback>
+        </mc:AlternateContent>
+      </w:r>
     </w:p>
     <w:p>
       <w:pPr>
@@ -948,7 +1313,7 @@
         <mc:AlternateContent>
           <mc:Choice Requires="wps">
             <w:drawing>
-              <wp:anchor distT="0" distB="0" distL="114300" distR="114300" simplePos="0" relativeHeight="251684864" behindDoc="0" locked="0" layoutInCell="1" allowOverlap="1" wp14:anchorId="0E52C2A3" wp14:editId="63C0C292">
+              <wp:anchor distT="0" distB="0" distL="114300" distR="114300" simplePos="0" relativeHeight="251684864" behindDoc="0" locked="0" layoutInCell="1" allowOverlap="1" wp14:anchorId="0E52C2A3" wp14:editId="2B75E416">
                 <wp:simplePos x="0" y="0"/>
                 <wp:positionH relativeFrom="column">
                   <wp:posOffset>1485900</wp:posOffset>
@@ -1024,7 +1389,7 @@
         <mc:AlternateContent>
           <mc:Choice Requires="wps">
             <w:drawing>
-              <wp:anchor distT="0" distB="0" distL="114300" distR="114300" simplePos="0" relativeHeight="251696128" behindDoc="0" locked="0" layoutInCell="1" allowOverlap="1" wp14:anchorId="63A56457" wp14:editId="74F54D27">
+              <wp:anchor distT="0" distB="0" distL="114300" distR="114300" simplePos="0" relativeHeight="251696128" behindDoc="0" locked="0" layoutInCell="1" allowOverlap="1" wp14:anchorId="63A56457" wp14:editId="73C5B5CC">
                 <wp:simplePos x="0" y="0"/>
                 <wp:positionH relativeFrom="column">
                   <wp:posOffset>3429000</wp:posOffset>
@@ -1107,7 +1472,7 @@
                 <v:stroke joinstyle="miter"/>
                 <v:path gradientshapeok="t" o:connecttype="rect"/>
               </v:shapetype>
-              <v:shape id="Text Box 33" o:spid="_x0000_s1030" type="#_x0000_t202" style="position:absolute;margin-left:270pt;margin-top:5.15pt;width:63pt;height:27pt;z-index:251696128;visibility:visible;mso-wrap-style:square;mso-width-percent:0;mso-height-percent:0;mso-wrap-distance-left:9pt;mso-wrap-distance-top:0;mso-wrap-distance-right:9pt;mso-wrap-distance-bottom:0;mso-position-horizontal:absolute;mso-position-horizontal-relative:text;mso-position-vertical:absolute;mso-position-vertical-relative:text;mso-width-percent:0;mso-height-percent:0;mso-width-relative:margin;mso-height-relative:margin;v-text-anchor:top" o:gfxdata="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" filled="f" stroked="f">
+              <v:shape id="Text Box 33" o:spid="_x0000_s1031" type="#_x0000_t202" style="position:absolute;margin-left:270pt;margin-top:5.15pt;width:63pt;height:27pt;z-index:251696128;visibility:visible;mso-wrap-style:square;mso-width-percent:0;mso-height-percent:0;mso-wrap-distance-left:9pt;mso-wrap-distance-top:0;mso-wrap-distance-right:9pt;mso-wrap-distance-bottom:0;mso-position-horizontal:absolute;mso-position-horizontal-relative:text;mso-position-vertical:absolute;mso-position-vertical-relative:text;mso-width-percent:0;mso-height-percent:0;mso-width-relative:margin;mso-height-relative:margin;v-text-anchor:top" o:gfxdata="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" filled="f" stroked="f">
                 <v:textbox>
                   <w:txbxContent>
                     <w:p>
@@ -1133,7 +1498,7 @@
         <mc:AlternateContent>
           <mc:Choice Requires="wps">
             <w:drawing>
-              <wp:anchor distT="0" distB="0" distL="114300" distR="114300" simplePos="0" relativeHeight="251665408" behindDoc="0" locked="0" layoutInCell="1" allowOverlap="1" wp14:anchorId="56B39B69" wp14:editId="1E11D8FA">
+              <wp:anchor distT="0" distB="0" distL="114300" distR="114300" simplePos="0" relativeHeight="251665408" behindDoc="0" locked="0" layoutInCell="1" allowOverlap="1" wp14:anchorId="56B39B69" wp14:editId="0629E12D">
                 <wp:simplePos x="0" y="0"/>
                 <wp:positionH relativeFrom="column">
                   <wp:posOffset>2286000</wp:posOffset>
@@ -1215,7 +1580,7 @@
           </mc:Choice>
           <mc:Fallback>
             <w:pict>
-              <v:rect id="Rectangle 6" o:spid="_x0000_s1031" style="position:absolute;margin-left:180pt;margin-top:5.15pt;width:81pt;height:27pt;z-index:251665408;visibility:visible;mso-wrap-style:square;mso-wrap-distance-left:9pt;mso-wrap-distance-top:0;mso-wrap-distance-right:9pt;mso-wrap-distance-bottom:0;mso-position-horizontal:absolute;mso-position-horizontal-relative:text;mso-position-vertical:absolute;mso-position-vertical-relative:text;v-text-anchor:middle" o:gfxdata="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" fillcolor="#000101 [36]" strokecolor="#5b9bd5 [3204]" strokeweight=".5pt">
+              <v:rect id="Rectangle 6" o:spid="_x0000_s1031" style="position:absolute;margin-left:180pt;margin-top:5.15pt;width:81pt;height:27pt;z-index:251665408;visibility:visible;mso-wrap-style:square;mso-wrap-distance-left:9pt;mso-wrap-distance-top:0;mso-wrap-distance-right:9pt;mso-wrap-distance-bottom:0;mso-position-horizontal:absolute;mso-position-horizontal-relative:text;mso-position-vertical:absolute;mso-position-vertical-relative:text;v-text-anchor:middle" o:gfxdata="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" fillcolor="#000101 [36]" strokecolor="#5b9bd5 [3204]" strokeweight=".5pt">
                 <v:fill color2="#5898d4 [3172]" rotate="t" colors="0 #71a6db;.5 #559bdb;1 #438ac9" focus="100%" type="gradient">
                   <o:fill v:ext="view" type="gradientUnscaled"/>
                 </v:fill>
@@ -1283,18 +1648,84 @@
         <mc:AlternateContent>
           <mc:Choice Requires="wps">
             <w:drawing>
-              <wp:anchor distT="0" distB="0" distL="114300" distR="114300" simplePos="0" relativeHeight="251680768" behindDoc="0" locked="0" layoutInCell="1" allowOverlap="1" wp14:anchorId="6A0D3178" wp14:editId="5EB792E7">
+              <wp:anchor distT="0" distB="0" distL="114300" distR="114300" simplePos="0" relativeHeight="251748352" behindDoc="0" locked="0" layoutInCell="1" allowOverlap="1" wp14:anchorId="76BA516E" wp14:editId="68DCB70A">
+                <wp:simplePos x="0" y="0"/>
+                <wp:positionH relativeFrom="column">
+                  <wp:posOffset>5829300</wp:posOffset>
+                </wp:positionH>
+                <wp:positionV relativeFrom="paragraph">
+                  <wp:posOffset>158115</wp:posOffset>
+                </wp:positionV>
+                <wp:extent cx="0" cy="2857500"/>
+                <wp:effectExtent l="0" t="0" r="25400" b="12700"/>
+                <wp:wrapNone/>
+                <wp:docPr id="62" name="Straight Connector 62"/>
+                <wp:cNvGraphicFramePr/>
+                <a:graphic xmlns:a="http://schemas.openxmlformats.org/drawingml/2006/main">
+                  <a:graphicData uri="http://schemas.microsoft.com/office/word/2010/wordprocessingShape">
+                    <wps:wsp>
+                      <wps:cNvCnPr/>
+                      <wps:spPr>
+                        <a:xfrm flipV="1">
+                          <a:off x="0" y="0"/>
+                          <a:ext cx="0" cy="2857500"/>
+                        </a:xfrm>
+                        <a:prstGeom prst="line">
+                          <a:avLst/>
+                        </a:prstGeom>
+                      </wps:spPr>
+                      <wps:style>
+                        <a:lnRef idx="2">
+                          <a:schemeClr val="accent1"/>
+                        </a:lnRef>
+                        <a:fillRef idx="0">
+                          <a:schemeClr val="accent1"/>
+                        </a:fillRef>
+                        <a:effectRef idx="1">
+                          <a:schemeClr val="accent1"/>
+                        </a:effectRef>
+                        <a:fontRef idx="minor">
+                          <a:schemeClr val="tx1"/>
+                        </a:fontRef>
+                      </wps:style>
+                      <wps:bodyPr/>
+                    </wps:wsp>
+                  </a:graphicData>
+                </a:graphic>
+              </wp:anchor>
+            </w:drawing>
+          </mc:Choice>
+          <mc:Fallback>
+            <w:pict>
+              <v:line id="Straight Connector 62" o:spid="_x0000_s1026" style="position:absolute;flip:y;z-index:251748352;visibility:visible;mso-wrap-style:square;mso-wrap-distance-left:9pt;mso-wrap-distance-top:0;mso-wrap-distance-right:9pt;mso-wrap-distance-bottom:0;mso-position-horizontal:absolute;mso-position-horizontal-relative:text;mso-position-vertical:absolute;mso-position-vertical-relative:text" from="459pt,12.45pt" to="459pt,237.45pt" o:gfxdata="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" strokecolor="#5b9bd5 [3204]" strokeweight="1pt">
+                <v:stroke joinstyle="miter"/>
+              </v:line>
+            </w:pict>
+          </mc:Fallback>
+        </mc:AlternateContent>
+      </w:r>
+      <w:r>
+        <w:rPr>
+          <w:rFonts w:ascii="Calibri" w:eastAsia="Times New Roman" w:hAnsi="Calibri" w:cs="Times New Roman"/>
+          <w:noProof/>
+          <w:color w:val="000000"/>
+          <w:lang w:val="en-US"/>
+        </w:rPr>
+        <mc:AlternateContent>
+          <mc:Choice Requires="wps">
+            <w:drawing>
+              <wp:anchor distT="0" distB="0" distL="114300" distR="114300" simplePos="0" relativeHeight="251744256" behindDoc="0" locked="0" layoutInCell="1" allowOverlap="1" wp14:anchorId="79FC6E9A" wp14:editId="54C23119">
                 <wp:simplePos x="0" y="0"/>
                 <wp:positionH relativeFrom="column">
                   <wp:posOffset>2743200</wp:posOffset>
                 </wp:positionH>
                 <wp:positionV relativeFrom="paragraph">
-                  <wp:posOffset>67310</wp:posOffset>
+                  <wp:posOffset>43815</wp:posOffset>
                 </wp:positionV>
                 <wp:extent cx="0" cy="914400"/>
                 <wp:effectExtent l="101600" t="0" r="127000" b="76200"/>
                 <wp:wrapNone/>
-                <wp:docPr id="21" name="Straight Arrow Connector 21"/>
+                <wp:docPr id="24" name="Straight Arrow Connector 24"/>
                 <wp:cNvGraphicFramePr/>
                 <a:graphic xmlns:a="http://schemas.openxmlformats.org/drawingml/2006/main">
                   <a:graphicData uri="http://schemas.microsoft.com/office/word/2010/wordprocessingShape">
@@ -1339,7 +1770,7 @@
                 <v:path arrowok="t" fillok="f" o:connecttype="none"/>
                 <o:lock v:ext="edit" shapetype="t"/>
               </v:shapetype>
-              <v:shape id="Straight Arrow Connector 21" o:spid="_x0000_s1026" type="#_x0000_t32" style="position:absolute;margin-left:3in;margin-top:5.3pt;width:0;height:1in;z-index:251680768;visibility:visible;mso-wrap-style:square;mso-wrap-distance-left:9pt;mso-wrap-distance-top:0;mso-wrap-distance-right:9pt;mso-wrap-distance-bottom:0;mso-position-horizontal:absolute;mso-position-horizontal-relative:text;mso-position-vertical:absolute;mso-position-vertical-relative:text" o:gfxdata="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" strokecolor="#5b9bd5 [3204]" strokeweight="1pt">
+              <v:shape id="Straight Arrow Connector 24" o:spid="_x0000_s1026" type="#_x0000_t32" style="position:absolute;margin-left:3in;margin-top:3.45pt;width:0;height:1in;z-index:251744256;visibility:visible;mso-wrap-style:square;mso-wrap-distance-left:9pt;mso-wrap-distance-top:0;mso-wrap-distance-right:9pt;mso-wrap-distance-bottom:0;mso-position-horizontal:absolute;mso-position-horizontal-relative:text;mso-position-vertical:absolute;mso-position-vertical-relative:text" o:gfxdata="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" strokecolor="#5b9bd5 [3204]" strokeweight="1pt">
                 <v:stroke endarrow="open" joinstyle="miter"/>
               </v:shape>
             </w:pict>
@@ -1654,7 +2085,7 @@
         <mc:AlternateContent>
           <mc:Choice Requires="wps">
             <w:drawing>
-              <wp:anchor distT="0" distB="0" distL="114300" distR="114300" simplePos="0" relativeHeight="251698176" behindDoc="0" locked="0" layoutInCell="1" allowOverlap="1" wp14:anchorId="131E210D" wp14:editId="04F51621">
+              <wp:anchor distT="0" distB="0" distL="114300" distR="114300" simplePos="0" relativeHeight="251698176" behindDoc="0" locked="0" layoutInCell="1" allowOverlap="1" wp14:anchorId="131E210D" wp14:editId="08575D4F">
                 <wp:simplePos x="0" y="0"/>
                 <wp:positionH relativeFrom="column">
                   <wp:posOffset>-12700</wp:posOffset>
@@ -1733,7 +2164,11 @@
           </mc:Choice>
           <mc:Fallback>
             <w:pict>
-              <v:shape id="Text Box 34" o:spid="_x0000_s1033" type="#_x0000_t202" style="position:absolute;margin-left:-.95pt;margin-top:1.15pt;width:36pt;height:27pt;z-index:251698176;visibility:visible;mso-wrap-style:square;mso-width-percent:0;mso-height-percent:0;mso-wrap-distance-left:9pt;mso-wrap-distance-top:0;mso-wrap-distance-right:9pt;mso-wrap-distance-bottom:0;mso-position-horizontal:absolute;mso-position-horizontal-relative:text;mso-position-vertical:absolute;mso-position-vertical-relative:text;mso-width-percent:0;mso-height-percent:0;mso-width-relative:margin;mso-height-relative:margin;v-text-anchor:top" o:gfxdata="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" filled="f" stroked="f">
+              <v:shapetype id="_x0000_t202" coordsize="21600,21600" o:spt="202" path="m0,0l0,21600,21600,21600,21600,0xe">
+                <v:stroke joinstyle="miter"/>
+                <v:path gradientshapeok="t" o:connecttype="rect"/>
+              </v:shapetype>
+              <v:shape id="Text Box 34" o:spid="_x0000_s1033" type="#_x0000_t202" style="position:absolute;margin-left:-.95pt;margin-top:1.15pt;width:36pt;height:27pt;z-index:251698176;visibility:visible;mso-wrap-style:square;mso-width-percent:0;mso-height-percent:0;mso-wrap-distance-left:9pt;mso-wrap-distance-top:0;mso-wrap-distance-right:9pt;mso-wrap-distance-bottom:0;mso-position-horizontal:absolute;mso-position-horizontal-relative:text;mso-position-vertical:absolute;mso-position-vertical-relative:text;mso-width-percent:0;mso-height-percent:0;mso-width-relative:margin;mso-height-relative:margin;v-text-anchor:top" o:gfxdata="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" filled="f" stroked="f">
                 <v:textbox>
                   <w:txbxContent>
                     <w:p>
@@ -2012,78 +2447,7 @@
         <mc:AlternateContent>
           <mc:Choice Requires="wps">
             <w:drawing>
-              <wp:anchor distT="0" distB="0" distL="114300" distR="114300" simplePos="0" relativeHeight="251694080" behindDoc="0" locked="0" layoutInCell="1" allowOverlap="1" wp14:anchorId="13343C0E" wp14:editId="302CC4C7">
-                <wp:simplePos x="0" y="0"/>
-                <wp:positionH relativeFrom="column">
-                  <wp:posOffset>2044700</wp:posOffset>
-                </wp:positionH>
-                <wp:positionV relativeFrom="paragraph">
-                  <wp:posOffset>73025</wp:posOffset>
-                </wp:positionV>
-                <wp:extent cx="1714500" cy="342900"/>
-                <wp:effectExtent l="25400" t="101600" r="63500" b="38100"/>
-                <wp:wrapNone/>
-                <wp:docPr id="32" name="Elbow Connector 32"/>
-                <wp:cNvGraphicFramePr/>
-                <a:graphic xmlns:a="http://schemas.openxmlformats.org/drawingml/2006/main">
-                  <a:graphicData uri="http://schemas.microsoft.com/office/word/2010/wordprocessingShape">
-                    <wps:wsp>
-                      <wps:cNvCnPr/>
-                      <wps:spPr>
-                        <a:xfrm flipH="1" flipV="1">
-                          <a:off x="0" y="0"/>
-                          <a:ext cx="1714500" cy="342900"/>
-                        </a:xfrm>
-                        <a:prstGeom prst="bentConnector3">
-                          <a:avLst>
-                            <a:gd name="adj1" fmla="val -1111"/>
-                          </a:avLst>
-                        </a:prstGeom>
-                        <a:ln>
-                          <a:tailEnd type="arrow"/>
-                        </a:ln>
-                      </wps:spPr>
-                      <wps:style>
-                        <a:lnRef idx="2">
-                          <a:schemeClr val="accent1"/>
-                        </a:lnRef>
-                        <a:fillRef idx="0">
-                          <a:schemeClr val="accent1"/>
-                        </a:fillRef>
-                        <a:effectRef idx="1">
-                          <a:schemeClr val="accent1"/>
-                        </a:effectRef>
-                        <a:fontRef idx="minor">
-                          <a:schemeClr val="tx1"/>
-                        </a:fontRef>
-                      </wps:style>
-                      <wps:bodyPr/>
-                    </wps:wsp>
-                  </a:graphicData>
-                </a:graphic>
-              </wp:anchor>
-            </w:drawing>
-          </mc:Choice>
-          <mc:Fallback>
-            <w:pict>
-              <v:shape id="Elbow Connector 32" o:spid="_x0000_s1026" type="#_x0000_t34" style="position:absolute;margin-left:161pt;margin-top:5.75pt;width:135pt;height:27pt;flip:x y;z-index:251694080;visibility:visible;mso-wrap-style:square;mso-wrap-distance-left:9pt;mso-wrap-distance-top:0;mso-wrap-distance-right:9pt;mso-wrap-distance-bottom:0;mso-position-horizontal:absolute;mso-position-horizontal-relative:text;mso-position-vertical:absolute;mso-position-vertical-relative:text" o:gfxdata="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" adj="-240" strokecolor="#5b9bd5 [3204]" strokeweight="1pt">
-                <v:stroke endarrow="open"/>
-              </v:shape>
-            </w:pict>
-          </mc:Fallback>
-        </mc:AlternateContent>
-      </w:r>
-      <w:r>
-        <w:rPr>
-          <w:rFonts w:ascii="Calibri" w:eastAsia="Times New Roman" w:hAnsi="Calibri" w:cs="Times New Roman"/>
-          <w:noProof/>
-          <w:color w:val="000000"/>
-          <w:lang w:val="en-US"/>
-        </w:rPr>
-        <mc:AlternateContent>
-          <mc:Choice Requires="wps">
-            <w:drawing>
-              <wp:anchor distT="0" distB="0" distL="114300" distR="114300" simplePos="0" relativeHeight="251687936" behindDoc="0" locked="0" layoutInCell="1" allowOverlap="1" wp14:anchorId="0A4E8985" wp14:editId="54AF5BA3">
+              <wp:anchor distT="0" distB="0" distL="114300" distR="114300" simplePos="0" relativeHeight="251687936" behindDoc="0" locked="0" layoutInCell="1" allowOverlap="1" wp14:anchorId="0A4E8985" wp14:editId="13F613AA">
                 <wp:simplePos x="0" y="0"/>
                 <wp:positionH relativeFrom="column">
                   <wp:posOffset>-1384300</wp:posOffset>
@@ -2164,7 +2528,7 @@
         <mc:AlternateContent>
           <mc:Choice Requires="wps">
             <w:drawing>
-              <wp:anchor distT="0" distB="0" distL="114300" distR="114300" simplePos="0" relativeHeight="251678720" behindDoc="0" locked="0" layoutInCell="1" allowOverlap="1" wp14:anchorId="781DA746" wp14:editId="01EE5DC8">
+              <wp:anchor distT="0" distB="0" distL="114300" distR="114300" simplePos="0" relativeHeight="251678720" behindDoc="0" locked="0" layoutInCell="1" allowOverlap="1" wp14:anchorId="781DA746" wp14:editId="625D1189">
                 <wp:simplePos x="0" y="0"/>
                 <wp:positionH relativeFrom="column">
                   <wp:posOffset>-127000</wp:posOffset>
@@ -2233,7 +2597,7 @@
         <mc:AlternateContent>
           <mc:Choice Requires="wps">
             <w:drawing>
-              <wp:anchor distT="0" distB="0" distL="114300" distR="114300" simplePos="0" relativeHeight="251676672" behindDoc="0" locked="0" layoutInCell="1" allowOverlap="1" wp14:anchorId="145AFC7E" wp14:editId="3090622D">
+              <wp:anchor distT="0" distB="0" distL="114300" distR="114300" simplePos="0" relativeHeight="251676672" behindDoc="0" locked="0" layoutInCell="1" allowOverlap="1" wp14:anchorId="145AFC7E" wp14:editId="27769820">
                 <wp:simplePos x="0" y="0"/>
                 <wp:positionH relativeFrom="column">
                   <wp:posOffset>-127000</wp:posOffset>
@@ -2302,147 +2666,6 @@
           <w:lang w:eastAsia="en-IN"/>
         </w:rPr>
       </w:pPr>
-      <w:r>
-        <w:rPr>
-          <w:rFonts w:ascii="Calibri" w:eastAsia="Times New Roman" w:hAnsi="Calibri" w:cs="Times New Roman"/>
-          <w:noProof/>
-          <w:color w:val="000000"/>
-          <w:lang w:val="en-US"/>
-        </w:rPr>
-        <mc:AlternateContent>
-          <mc:Choice Requires="wps">
-            <w:drawing>
-              <wp:anchor distT="0" distB="0" distL="114300" distR="114300" simplePos="0" relativeHeight="251692032" behindDoc="0" locked="0" layoutInCell="1" allowOverlap="1" wp14:anchorId="16378977" wp14:editId="674A4190">
-                <wp:simplePos x="0" y="0"/>
-                <wp:positionH relativeFrom="column">
-                  <wp:posOffset>4000500</wp:posOffset>
-                </wp:positionH>
-                <wp:positionV relativeFrom="paragraph">
-                  <wp:posOffset>74295</wp:posOffset>
-                </wp:positionV>
-                <wp:extent cx="1828800" cy="342900"/>
-                <wp:effectExtent l="0" t="0" r="25400" b="38100"/>
-                <wp:wrapThrough wrapText="bothSides">
-                  <wp:wrapPolygon edited="0">
-                    <wp:start x="0" y="0"/>
-                    <wp:lineTo x="0" y="22400"/>
-                    <wp:lineTo x="21600" y="22400"/>
-                    <wp:lineTo x="21600" y="0"/>
-                    <wp:lineTo x="0" y="0"/>
-                  </wp:wrapPolygon>
-                </wp:wrapThrough>
-                <wp:docPr id="30" name="Alternate Process 30"/>
-                <wp:cNvGraphicFramePr/>
-                <a:graphic xmlns:a="http://schemas.openxmlformats.org/drawingml/2006/main">
-                  <a:graphicData uri="http://schemas.microsoft.com/office/word/2010/wordprocessingShape">
-                    <wps:wsp>
-                      <wps:cNvSpPr/>
-                      <wps:spPr>
-                        <a:xfrm>
-                          <a:off x="0" y="0"/>
-                          <a:ext cx="1828800" cy="342900"/>
-                        </a:xfrm>
-                        <a:prstGeom prst="flowChartAlternateProcess">
-                          <a:avLst/>
-                        </a:prstGeom>
-                      </wps:spPr>
-                      <wps:style>
-                        <a:lnRef idx="1">
-                          <a:schemeClr val="accent1"/>
-                        </a:lnRef>
-                        <a:fillRef idx="3">
-                          <a:schemeClr val="accent1"/>
-                        </a:fillRef>
-                        <a:effectRef idx="2">
-                          <a:schemeClr val="accent1"/>
-                        </a:effectRef>
-                        <a:fontRef idx="minor">
-                          <a:schemeClr val="lt1"/>
-                        </a:fontRef>
-                      </wps:style>
-                      <wps:txbx>
-                        <w:txbxContent>
-                          <w:p>
-                            <w:pPr>
-                              <w:rPr>
-                                <w:b/>
-                                <w:sz w:val="24"/>
-                              </w:rPr>
-                            </w:pPr>
-                            <w:r>
-                              <w:rPr>
-                                <w:b/>
-                                <w:sz w:val="24"/>
-                              </w:rPr>
-                              <w:t>VOLUMETRIC SHADOWS</w:t>
-                            </w:r>
-                          </w:p>
-                          <w:p>
-                            <w:pPr>
-                              <w:jc w:val="center"/>
-                              <w:rPr>
-                                <w:b/>
-                                <w:sz w:val="30"/>
-                              </w:rPr>
-                            </w:pPr>
-                          </w:p>
-                        </w:txbxContent>
-                      </wps:txbx>
-                      <wps:bodyPr rot="0" spcFirstLastPara="0" vertOverflow="overflow" horzOverflow="overflow" vert="horz" wrap="square" lIns="91440" tIns="45720" rIns="91440" bIns="45720" numCol="1" spcCol="0" rtlCol="0" fromWordArt="0" anchor="ctr" anchorCtr="0" forceAA="0" compatLnSpc="1">
-                        <a:prstTxWarp prst="textNoShape">
-                          <a:avLst/>
-                        </a:prstTxWarp>
-                        <a:noAutofit/>
-                      </wps:bodyPr>
-                    </wps:wsp>
-                  </a:graphicData>
-                </a:graphic>
-                <wp14:sizeRelH relativeFrom="margin">
-                  <wp14:pctWidth>0</wp14:pctWidth>
-                </wp14:sizeRelH>
-              </wp:anchor>
-            </w:drawing>
-          </mc:Choice>
-          <mc:Fallback>
-            <w:pict>
-              <v:shape id="Alternate Process 30" o:spid="_x0000_s1036" type="#_x0000_t176" style="position:absolute;margin-left:315pt;margin-top:5.85pt;width:2in;height:27pt;z-index:251692032;visibility:visible;mso-wrap-style:square;mso-width-percent:0;mso-wrap-distance-left:9pt;mso-wrap-distance-top:0;mso-wrap-distance-right:9pt;mso-wrap-distance-bottom:0;mso-position-horizontal:absolute;mso-position-horizontal-relative:text;mso-position-vertical:absolute;mso-position-vertical-relative:text;mso-width-percent:0;mso-width-relative:margin;v-text-anchor:middle" o:gfxdata="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" fillcolor="#000101 [36]" strokecolor="#5b9bd5 [3204]" strokeweight=".5pt">
-                <v:fill color2="#5898d4 [3172]" rotate="t" colors="0 #71a6db;.5 #559bdb;1 #438ac9" focus="100%" type="gradient">
-                  <o:fill v:ext="view" type="gradientUnscaled"/>
-                </v:fill>
-                <v:textbox>
-                  <w:txbxContent>
-                    <w:p>
-                      <w:pPr>
-                        <w:rPr>
-                          <w:b/>
-                          <w:sz w:val="24"/>
-                        </w:rPr>
-                      </w:pPr>
-                      <w:r>
-                        <w:rPr>
-                          <w:b/>
-                          <w:sz w:val="24"/>
-                        </w:rPr>
-                        <w:t>VOLUMETRIC SHADOWS</w:t>
-                      </w:r>
-                    </w:p>
-                    <w:p>
-                      <w:pPr>
-                        <w:jc w:val="center"/>
-                        <w:rPr>
-                          <w:b/>
-                          <w:sz w:val="30"/>
-                        </w:rPr>
-                      </w:pPr>
-                    </w:p>
-                  </w:txbxContent>
-                </v:textbox>
-                <w10:wrap type="through"/>
-              </v:shape>
-            </w:pict>
-          </mc:Fallback>
-        </mc:AlternateContent>
-      </w:r>
     </w:p>
     <w:p>
       <w:pPr>
@@ -2463,7 +2686,7 @@
         <mc:AlternateContent>
           <mc:Choice Requires="wps">
             <w:drawing>
-              <wp:anchor distT="0" distB="0" distL="114300" distR="114300" simplePos="0" relativeHeight="251671552" behindDoc="0" locked="0" layoutInCell="1" allowOverlap="1" wp14:anchorId="69979F8F" wp14:editId="463126AD">
+              <wp:anchor distT="0" distB="0" distL="114300" distR="114300" simplePos="0" relativeHeight="251671552" behindDoc="0" locked="0" layoutInCell="1" allowOverlap="1" wp14:anchorId="69979F8F" wp14:editId="0BB6D7EC">
                 <wp:simplePos x="0" y="0"/>
                 <wp:positionH relativeFrom="column">
                   <wp:posOffset>2286000</wp:posOffset>
@@ -2545,7 +2768,7 @@
           </mc:Choice>
           <mc:Fallback>
             <w:pict>
-              <v:shape id="Alternate Process 9" o:spid="_x0000_s1037" type="#_x0000_t176" style="position:absolute;margin-left:180pt;margin-top:10.45pt;width:81pt;height:27pt;z-index:251671552;visibility:visible;mso-wrap-style:square;mso-wrap-distance-left:9pt;mso-wrap-distance-top:0;mso-wrap-distance-right:9pt;mso-wrap-distance-bottom:0;mso-position-horizontal:absolute;mso-position-horizontal-relative:text;mso-position-vertical:absolute;mso-position-vertical-relative:text;v-text-anchor:middle" o:gfxdata="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" fillcolor="#000101 [36]" strokecolor="#5b9bd5 [3204]" strokeweight=".5pt">
+              <v:shape id="Alternate Process 9" o:spid="_x0000_s1037" type="#_x0000_t176" style="position:absolute;margin-left:180pt;margin-top:10.45pt;width:81pt;height:27pt;z-index:251671552;visibility:visible;mso-wrap-style:square;mso-wrap-distance-left:9pt;mso-wrap-distance-top:0;mso-wrap-distance-right:9pt;mso-wrap-distance-bottom:0;mso-position-horizontal:absolute;mso-position-horizontal-relative:text;mso-position-vertical:absolute;mso-position-vertical-relative:text;v-text-anchor:middle" o:gfxdata="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" fillcolor="#000101 [36]" strokecolor="#5b9bd5 [3204]" strokeweight=".5pt">
                 <v:fill color2="#5898d4 [3172]" rotate="t" colors="0 #71a6db;.5 #559bdb;1 #438ac9" focus="100%" type="gradient">
                   <o:fill v:ext="view" type="gradientUnscaled"/>
                 </v:fill>
@@ -2585,7 +2808,7 @@
         <mc:AlternateContent>
           <mc:Choice Requires="wps">
             <w:drawing>
-              <wp:anchor distT="0" distB="0" distL="114300" distR="114300" simplePos="0" relativeHeight="251669504" behindDoc="0" locked="0" layoutInCell="1" allowOverlap="1" wp14:anchorId="113A8FDD" wp14:editId="66A58A1F">
+              <wp:anchor distT="0" distB="0" distL="114300" distR="114300" simplePos="0" relativeHeight="251669504" behindDoc="0" locked="0" layoutInCell="1" allowOverlap="1" wp14:anchorId="113A8FDD" wp14:editId="0086397A">
                 <wp:simplePos x="0" y="0"/>
                 <wp:positionH relativeFrom="column">
                   <wp:posOffset>114300</wp:posOffset>
@@ -2667,7 +2890,7 @@
           </mc:Choice>
           <mc:Fallback>
             <w:pict>
-              <v:rect id="Rectangle 8" o:spid="_x0000_s1038" style="position:absolute;margin-left:9pt;margin-top:10.45pt;width:81pt;height:27pt;z-index:251669504;visibility:visible;mso-wrap-style:square;mso-wrap-distance-left:9pt;mso-wrap-distance-top:0;mso-wrap-distance-right:9pt;mso-wrap-distance-bottom:0;mso-position-horizontal:absolute;mso-position-horizontal-relative:text;mso-position-vertical:absolute;mso-position-vertical-relative:text;v-text-anchor:middle" o:gfxdata="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" fillcolor="#000101 [36]" strokecolor="#5b9bd5 [3204]" strokeweight=".5pt">
+              <v:rect id="Rectangle 8" o:spid="_x0000_s1038" style="position:absolute;margin-left:9pt;margin-top:10.45pt;width:81pt;height:27pt;z-index:251669504;visibility:visible;mso-wrap-style:square;mso-wrap-distance-left:9pt;mso-wrap-distance-top:0;mso-wrap-distance-right:9pt;mso-wrap-distance-bottom:0;mso-position-horizontal:absolute;mso-position-horizontal-relative:text;mso-position-vertical:absolute;mso-position-vertical-relative:text;v-text-anchor:middle" o:gfxdata="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" fillcolor="#000101 [36]" strokecolor="#5b9bd5 [3204]" strokeweight=".5pt">
                 <v:fill color2="#5898d4 [3172]" rotate="t" colors="0 #71a6db;.5 #559bdb;1 #438ac9" focus="100%" type="gradient">
                   <o:fill v:ext="view" type="gradientUnscaled"/>
                 </v:fill>
@@ -2717,7 +2940,76 @@
         <mc:AlternateContent>
           <mc:Choice Requires="wps">
             <w:drawing>
-              <wp:anchor distT="0" distB="0" distL="114300" distR="114300" simplePos="0" relativeHeight="251701248" behindDoc="0" locked="0" layoutInCell="1" allowOverlap="1" wp14:anchorId="79896922" wp14:editId="173711AF">
+              <wp:anchor distT="0" distB="0" distL="114300" distR="114300" simplePos="0" relativeHeight="251745280" behindDoc="0" locked="0" layoutInCell="1" allowOverlap="1" wp14:anchorId="6B1BBA22" wp14:editId="3857AE66">
+                <wp:simplePos x="0" y="0"/>
+                <wp:positionH relativeFrom="column">
+                  <wp:posOffset>-127000</wp:posOffset>
+                </wp:positionH>
+                <wp:positionV relativeFrom="paragraph">
+                  <wp:posOffset>53340</wp:posOffset>
+                </wp:positionV>
+                <wp:extent cx="1143000" cy="800100"/>
+                <wp:effectExtent l="0" t="50800" r="76200" b="38100"/>
+                <wp:wrapNone/>
+                <wp:docPr id="36" name="Straight Arrow Connector 36"/>
+                <wp:cNvGraphicFramePr/>
+                <a:graphic xmlns:a="http://schemas.openxmlformats.org/drawingml/2006/main">
+                  <a:graphicData uri="http://schemas.microsoft.com/office/word/2010/wordprocessingShape">
+                    <wps:wsp>
+                      <wps:cNvCnPr/>
+                      <wps:spPr>
+                        <a:xfrm flipV="1">
+                          <a:off x="0" y="0"/>
+                          <a:ext cx="1143000" cy="800100"/>
+                        </a:xfrm>
+                        <a:prstGeom prst="straightConnector1">
+                          <a:avLst/>
+                        </a:prstGeom>
+                        <a:ln>
+                          <a:tailEnd type="arrow"/>
+                        </a:ln>
+                      </wps:spPr>
+                      <wps:style>
+                        <a:lnRef idx="2">
+                          <a:schemeClr val="accent1"/>
+                        </a:lnRef>
+                        <a:fillRef idx="0">
+                          <a:schemeClr val="accent1"/>
+                        </a:fillRef>
+                        <a:effectRef idx="1">
+                          <a:schemeClr val="accent1"/>
+                        </a:effectRef>
+                        <a:fontRef idx="minor">
+                          <a:schemeClr val="tx1"/>
+                        </a:fontRef>
+                      </wps:style>
+                      <wps:bodyPr/>
+                    </wps:wsp>
+                  </a:graphicData>
+                </a:graphic>
+              </wp:anchor>
+            </w:drawing>
+          </mc:Choice>
+          <mc:Fallback>
+            <w:pict>
+              <v:shape id="Straight Arrow Connector 36" o:spid="_x0000_s1026" type="#_x0000_t32" style="position:absolute;margin-left:-9.95pt;margin-top:4.2pt;width:90pt;height:63pt;flip:y;z-index:251745280;visibility:visible;mso-wrap-style:square;mso-wrap-distance-left:9pt;mso-wrap-distance-top:0;mso-wrap-distance-right:9pt;mso-wrap-distance-bottom:0;mso-position-horizontal:absolute;mso-position-horizontal-relative:text;mso-position-vertical:absolute;mso-position-vertical-relative:text" o:gfxdata="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" strokecolor="#5b9bd5 [3204]" strokeweight="1pt">
+                <v:stroke endarrow="open" joinstyle="miter"/>
+              </v:shape>
+            </w:pict>
+          </mc:Fallback>
+        </mc:AlternateContent>
+      </w:r>
+      <w:r>
+        <w:rPr>
+          <w:rFonts w:ascii="Calibri" w:eastAsia="Times New Roman" w:hAnsi="Calibri" w:cs="Times New Roman"/>
+          <w:noProof/>
+          <w:color w:val="000000"/>
+          <w:lang w:val="en-US"/>
+        </w:rPr>
+        <mc:AlternateContent>
+          <mc:Choice Requires="wps">
+            <w:drawing>
+              <wp:anchor distT="0" distB="0" distL="114300" distR="114300" simplePos="0" relativeHeight="251701248" behindDoc="0" locked="0" layoutInCell="1" allowOverlap="1" wp14:anchorId="79896922" wp14:editId="16CA57EC">
                 <wp:simplePos x="0" y="0"/>
                 <wp:positionH relativeFrom="column">
                   <wp:posOffset>-1384300</wp:posOffset>
@@ -2788,78 +3080,7 @@
         <mc:AlternateContent>
           <mc:Choice Requires="wps">
             <w:drawing>
-              <wp:anchor distT="0" distB="0" distL="114300" distR="114300" simplePos="0" relativeHeight="251693056" behindDoc="0" locked="0" layoutInCell="1" allowOverlap="1" wp14:anchorId="6C43D82D" wp14:editId="25CAA755">
-                <wp:simplePos x="0" y="0"/>
-                <wp:positionH relativeFrom="column">
-                  <wp:posOffset>2044700</wp:posOffset>
-                </wp:positionH>
-                <wp:positionV relativeFrom="paragraph">
-                  <wp:posOffset>76200</wp:posOffset>
-                </wp:positionV>
-                <wp:extent cx="1828800" cy="114300"/>
-                <wp:effectExtent l="0" t="101600" r="50800" b="38100"/>
-                <wp:wrapNone/>
-                <wp:docPr id="31" name="Elbow Connector 31"/>
-                <wp:cNvGraphicFramePr/>
-                <a:graphic xmlns:a="http://schemas.openxmlformats.org/drawingml/2006/main">
-                  <a:graphicData uri="http://schemas.microsoft.com/office/word/2010/wordprocessingShape">
-                    <wps:wsp>
-                      <wps:cNvCnPr/>
-                      <wps:spPr>
-                        <a:xfrm flipV="1">
-                          <a:off x="0" y="0"/>
-                          <a:ext cx="1828800" cy="114300"/>
-                        </a:xfrm>
-                        <a:prstGeom prst="bentConnector3">
-                          <a:avLst>
-                            <a:gd name="adj1" fmla="val 97222"/>
-                          </a:avLst>
-                        </a:prstGeom>
-                        <a:ln>
-                          <a:tailEnd type="arrow"/>
-                        </a:ln>
-                      </wps:spPr>
-                      <wps:style>
-                        <a:lnRef idx="2">
-                          <a:schemeClr val="accent1"/>
-                        </a:lnRef>
-                        <a:fillRef idx="0">
-                          <a:schemeClr val="accent1"/>
-                        </a:fillRef>
-                        <a:effectRef idx="1">
-                          <a:schemeClr val="accent1"/>
-                        </a:effectRef>
-                        <a:fontRef idx="minor">
-                          <a:schemeClr val="tx1"/>
-                        </a:fontRef>
-                      </wps:style>
-                      <wps:bodyPr/>
-                    </wps:wsp>
-                  </a:graphicData>
-                </a:graphic>
-              </wp:anchor>
-            </w:drawing>
-          </mc:Choice>
-          <mc:Fallback>
-            <w:pict>
-              <v:shape id="Elbow Connector 31" o:spid="_x0000_s1026" type="#_x0000_t34" style="position:absolute;margin-left:161pt;margin-top:6pt;width:2in;height:9pt;flip:y;z-index:251693056;visibility:visible;mso-wrap-style:square;mso-wrap-distance-left:9pt;mso-wrap-distance-top:0;mso-wrap-distance-right:9pt;mso-wrap-distance-bottom:0;mso-position-horizontal:absolute;mso-position-horizontal-relative:text;mso-position-vertical:absolute;mso-position-vertical-relative:text" o:gfxdata="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" adj="21000" strokecolor="#5b9bd5 [3204]" strokeweight="1pt">
-                <v:stroke endarrow="open"/>
-              </v:shape>
-            </w:pict>
-          </mc:Fallback>
-        </mc:AlternateContent>
-      </w:r>
-      <w:r>
-        <w:rPr>
-          <w:rFonts w:ascii="Calibri" w:eastAsia="Times New Roman" w:hAnsi="Calibri" w:cs="Times New Roman"/>
-          <w:noProof/>
-          <w:color w:val="000000"/>
-          <w:lang w:val="en-US"/>
-        </w:rPr>
-        <mc:AlternateContent>
-          <mc:Choice Requires="wps">
-            <w:drawing>
-              <wp:anchor distT="0" distB="0" distL="114300" distR="114300" simplePos="0" relativeHeight="251679744" behindDoc="0" locked="0" layoutInCell="1" allowOverlap="1" wp14:anchorId="49473BC5" wp14:editId="5A0F1A71">
+              <wp:anchor distT="0" distB="0" distL="114300" distR="114300" simplePos="0" relativeHeight="251679744" behindDoc="0" locked="0" layoutInCell="1" allowOverlap="1" wp14:anchorId="49473BC5" wp14:editId="6B9BC802">
                 <wp:simplePos x="0" y="0"/>
                 <wp:positionH relativeFrom="column">
                   <wp:posOffset>-127000</wp:posOffset>
@@ -2938,36 +3159,31 @@
         <mc:AlternateContent>
           <mc:Choice Requires="wps">
             <w:drawing>
-              <wp:anchor distT="0" distB="0" distL="114300" distR="114300" simplePos="0" relativeHeight="251702272" behindDoc="0" locked="0" layoutInCell="1" allowOverlap="1" wp14:anchorId="04851889" wp14:editId="1B3B4C3D">
+              <wp:anchor distT="0" distB="0" distL="114300" distR="114300" simplePos="0" relativeHeight="251746304" behindDoc="0" locked="0" layoutInCell="1" allowOverlap="1" wp14:anchorId="33C66943" wp14:editId="5254D54F">
                 <wp:simplePos x="0" y="0"/>
                 <wp:positionH relativeFrom="column">
-                  <wp:posOffset>-127000</wp:posOffset>
+                  <wp:posOffset>1473200</wp:posOffset>
                 </wp:positionH>
                 <wp:positionV relativeFrom="paragraph">
                   <wp:posOffset>111125</wp:posOffset>
                 </wp:positionV>
-                <wp:extent cx="1714500" cy="457200"/>
-                <wp:effectExtent l="0" t="101600" r="12700" b="25400"/>
+                <wp:extent cx="0" cy="1028700"/>
+                <wp:effectExtent l="0" t="0" r="25400" b="12700"/>
                 <wp:wrapNone/>
-                <wp:docPr id="39" name="Elbow Connector 39"/>
+                <wp:docPr id="53" name="Straight Connector 53"/>
                 <wp:cNvGraphicFramePr/>
                 <a:graphic xmlns:a="http://schemas.openxmlformats.org/drawingml/2006/main">
                   <a:graphicData uri="http://schemas.microsoft.com/office/word/2010/wordprocessingShape">
                     <wps:wsp>
                       <wps:cNvCnPr/>
                       <wps:spPr>
-                        <a:xfrm flipV="1">
+                        <a:xfrm>
                           <a:off x="0" y="0"/>
-                          <a:ext cx="1714500" cy="457200"/>
+                          <a:ext cx="0" cy="1028700"/>
                         </a:xfrm>
-                        <a:prstGeom prst="bentConnector3">
-                          <a:avLst>
-                            <a:gd name="adj1" fmla="val 95926"/>
-                          </a:avLst>
+                        <a:prstGeom prst="line">
+                          <a:avLst/>
                         </a:prstGeom>
-                        <a:ln>
-                          <a:tailEnd type="arrow"/>
-                        </a:ln>
                       </wps:spPr>
                       <wps:style>
                         <a:lnRef idx="2">
@@ -2992,9 +3208,9 @@
           </mc:Choice>
           <mc:Fallback>
             <w:pict>
-              <v:shape id="Elbow Connector 39" o:spid="_x0000_s1026" type="#_x0000_t34" style="position:absolute;margin-left:-9.95pt;margin-top:8.75pt;width:135pt;height:36pt;flip:y;z-index:251702272;visibility:visible;mso-wrap-style:square;mso-wrap-distance-left:9pt;mso-wrap-distance-top:0;mso-wrap-distance-right:9pt;mso-wrap-distance-bottom:0;mso-position-horizontal:absolute;mso-position-horizontal-relative:text;mso-position-vertical:absolute;mso-position-vertical-relative:text" o:gfxdata="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" adj="20720" strokecolor="#5b9bd5 [3204]" strokeweight="1pt">
-                <v:stroke endarrow="open"/>
-              </v:shape>
+              <v:line id="Straight Connector 53" o:spid="_x0000_s1026" style="position:absolute;z-index:251746304;visibility:visible;mso-wrap-style:square;mso-wrap-distance-left:9pt;mso-wrap-distance-top:0;mso-wrap-distance-right:9pt;mso-wrap-distance-bottom:0;mso-position-horizontal:absolute;mso-position-horizontal-relative:text;mso-position-vertical:absolute;mso-position-vertical-relative:text" from="116pt,8.75pt" to="116pt,89.75pt" o:gfxdata="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" strokecolor="#5b9bd5 [3204]" strokeweight="1pt">
+                <v:stroke joinstyle="miter"/>
+              </v:line>
             </w:pict>
           </mc:Fallback>
         </mc:AlternateContent>
@@ -3029,7 +3245,7 @@
         <mc:AlternateContent>
           <mc:Choice Requires="wps">
             <w:drawing>
-              <wp:anchor distT="0" distB="0" distL="114300" distR="114300" simplePos="0" relativeHeight="251700224" behindDoc="0" locked="0" layoutInCell="1" allowOverlap="1" wp14:anchorId="6CAEFF25" wp14:editId="31522853">
+              <wp:anchor distT="0" distB="0" distL="114300" distR="114300" simplePos="0" relativeHeight="251700224" behindDoc="0" locked="0" layoutInCell="1" allowOverlap="1" wp14:anchorId="6CAEFF25" wp14:editId="1B8816C9">
                 <wp:simplePos x="0" y="0"/>
                 <wp:positionH relativeFrom="column">
                   <wp:posOffset>114300</wp:posOffset>
@@ -3182,6 +3398,730 @@
           <w:lang w:eastAsia="en-IN"/>
         </w:rPr>
       </w:pPr>
+      <w:r>
+        <w:rPr>
+          <w:rFonts w:ascii="Calibri" w:eastAsia="Times New Roman" w:hAnsi="Calibri" w:cs="Times New Roman"/>
+          <w:b/>
+          <w:noProof/>
+          <w:color w:val="000000"/>
+          <w:sz w:val="40"/>
+          <w:u w:val="single"/>
+          <w:lang w:val="en-US"/>
+        </w:rPr>
+        <mc:AlternateContent>
+          <mc:Choice Requires="wps">
+            <w:drawing>
+              <wp:anchor distT="0" distB="0" distL="114300" distR="114300" simplePos="0" relativeHeight="251747328" behindDoc="0" locked="0" layoutInCell="1" allowOverlap="1" wp14:anchorId="78E81293" wp14:editId="4EDEE3C0">
+                <wp:simplePos x="0" y="0"/>
+                <wp:positionH relativeFrom="column">
+                  <wp:posOffset>1473200</wp:posOffset>
+                </wp:positionH>
+                <wp:positionV relativeFrom="paragraph">
+                  <wp:posOffset>147320</wp:posOffset>
+                </wp:positionV>
+                <wp:extent cx="3086100" cy="0"/>
+                <wp:effectExtent l="0" t="0" r="12700" b="25400"/>
+                <wp:wrapNone/>
+                <wp:docPr id="55" name="Straight Connector 55"/>
+                <wp:cNvGraphicFramePr/>
+                <a:graphic xmlns:a="http://schemas.openxmlformats.org/drawingml/2006/main">
+                  <a:graphicData uri="http://schemas.microsoft.com/office/word/2010/wordprocessingShape">
+                    <wps:wsp>
+                      <wps:cNvCnPr/>
+                      <wps:spPr>
+                        <a:xfrm>
+                          <a:off x="0" y="0"/>
+                          <a:ext cx="3086100" cy="0"/>
+                        </a:xfrm>
+                        <a:prstGeom prst="line">
+                          <a:avLst/>
+                        </a:prstGeom>
+                      </wps:spPr>
+                      <wps:style>
+                        <a:lnRef idx="2">
+                          <a:schemeClr val="accent1"/>
+                        </a:lnRef>
+                        <a:fillRef idx="0">
+                          <a:schemeClr val="accent1"/>
+                        </a:fillRef>
+                        <a:effectRef idx="1">
+                          <a:schemeClr val="accent1"/>
+                        </a:effectRef>
+                        <a:fontRef idx="minor">
+                          <a:schemeClr val="tx1"/>
+                        </a:fontRef>
+                      </wps:style>
+                      <wps:bodyPr/>
+                    </wps:wsp>
+                  </a:graphicData>
+                </a:graphic>
+              </wp:anchor>
+            </w:drawing>
+          </mc:Choice>
+          <mc:Fallback>
+            <w:pict>
+              <v:line id="Straight Connector 55" o:spid="_x0000_s1026" style="position:absolute;z-index:251747328;visibility:visible;mso-wrap-style:square;mso-wrap-distance-left:9pt;mso-wrap-distance-top:0;mso-wrap-distance-right:9pt;mso-wrap-distance-bottom:0;mso-position-horizontal:absolute;mso-position-horizontal-relative:text;mso-position-vertical:absolute;mso-position-vertical-relative:text" from="116pt,11.6pt" to="359pt,11.6pt" o:gfxdata="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" strokecolor="#5b9bd5 [3204]" strokeweight="1pt">
+                <v:stroke joinstyle="miter"/>
+              </v:line>
+            </w:pict>
+          </mc:Fallback>
+        </mc:AlternateContent>
+      </w:r>
+    </w:p>
+    <w:p>
+      <w:pPr>
+        <w:spacing w:after="0" w:line="240" w:lineRule="auto"/>
+        <w:jc w:val="center"/>
+        <w:rPr>
+          <w:rFonts w:ascii="Calibri" w:eastAsia="Times New Roman" w:hAnsi="Calibri" w:cs="Times New Roman"/>
+          <w:b/>
+          <w:color w:val="000000"/>
+          <w:sz w:val="40"/>
+          <w:u w:val="single"/>
+          <w:lang w:eastAsia="en-IN"/>
+        </w:rPr>
+      </w:pPr>
+      <w:r>
+        <w:rPr>
+          <w:rFonts w:ascii="Calibri" w:eastAsia="Times New Roman" w:hAnsi="Calibri" w:cs="Times New Roman"/>
+          <w:b/>
+          <w:noProof/>
+          <w:color w:val="000000"/>
+          <w:sz w:val="40"/>
+          <w:u w:val="single"/>
+          <w:lang w:val="en-US"/>
+        </w:rPr>
+        <mc:AlternateContent>
+          <mc:Choice Requires="wps">
+            <w:drawing>
+              <wp:anchor distT="0" distB="0" distL="114300" distR="114300" simplePos="0" relativeHeight="251806720" behindDoc="0" locked="0" layoutInCell="1" allowOverlap="1" wp14:anchorId="1476A9FA" wp14:editId="7C65EE49">
+                <wp:simplePos x="0" y="0"/>
+                <wp:positionH relativeFrom="column">
+                  <wp:posOffset>2982595</wp:posOffset>
+                </wp:positionH>
+                <wp:positionV relativeFrom="paragraph">
+                  <wp:posOffset>294640</wp:posOffset>
+                </wp:positionV>
+                <wp:extent cx="1246505" cy="914400"/>
+                <wp:effectExtent l="0" t="0" r="0" b="0"/>
+                <wp:wrapSquare wrapText="bothSides"/>
+                <wp:docPr id="48" name="Text Box 48"/>
+                <wp:cNvGraphicFramePr/>
+                <a:graphic xmlns:a="http://schemas.openxmlformats.org/drawingml/2006/main">
+                  <a:graphicData uri="http://schemas.microsoft.com/office/word/2010/wordprocessingShape">
+                    <wps:wsp>
+                      <wps:cNvSpPr txBox="1"/>
+                      <wps:spPr>
+                        <a:xfrm>
+                          <a:off x="0" y="0"/>
+                          <a:ext cx="1246505" cy="914400"/>
+                        </a:xfrm>
+                        <a:prstGeom prst="rect">
+                          <a:avLst/>
+                        </a:prstGeom>
+                        <a:noFill/>
+                        <a:ln>
+                          <a:noFill/>
+                        </a:ln>
+                        <a:effectLst/>
+                        <a:extLst>
+                          <a:ext uri="{C572A759-6A51-4108-AA02-DFA0A04FC94B}">
+                            <ma14:wrappingTextBoxFlag xmlns:ma14="http://schemas.microsoft.com/office/mac/drawingml/2011/main"/>
+                          </a:ext>
+                        </a:extLst>
+                      </wps:spPr>
+                      <wps:style>
+                        <a:lnRef idx="0">
+                          <a:schemeClr val="accent1"/>
+                        </a:lnRef>
+                        <a:fillRef idx="0">
+                          <a:schemeClr val="accent1"/>
+                        </a:fillRef>
+                        <a:effectRef idx="0">
+                          <a:schemeClr val="accent1"/>
+                        </a:effectRef>
+                        <a:fontRef idx="minor">
+                          <a:schemeClr val="dk1"/>
+                        </a:fontRef>
+                      </wps:style>
+                      <wps:txbx>
+                        <w:txbxContent>
+                          <w:p>
+                            <w:pPr>
+                              <w:rPr>
+                                <w:b/>
+                                <w:sz w:val="30"/>
+                              </w:rPr>
+                            </w:pPr>
+                            <w:r>
+                              <w:rPr>
+                                <w:b/>
+                                <w:sz w:val="30"/>
+                              </w:rPr>
+                              <w:t>From Camera</w:t>
+                            </w:r>
+                          </w:p>
+                        </w:txbxContent>
+                      </wps:txbx>
+                      <wps:bodyPr rot="0" spcFirstLastPara="0" vertOverflow="overflow" horzOverflow="overflow" vert="horz" wrap="none" lIns="91440" tIns="45720" rIns="91440" bIns="45720" numCol="1" spcCol="0" rtlCol="0" fromWordArt="0" anchor="t" anchorCtr="0" forceAA="0" compatLnSpc="1">
+                        <a:prstTxWarp prst="textNoShape">
+                          <a:avLst/>
+                        </a:prstTxWarp>
+                        <a:noAutofit/>
+                      </wps:bodyPr>
+                    </wps:wsp>
+                  </a:graphicData>
+                </a:graphic>
+              </wp:anchor>
+            </w:drawing>
+          </mc:Choice>
+          <mc:Fallback>
+            <w:pict>
+              <v:shape id="Text Box 48" o:spid="_x0000_s1040" type="#_x0000_t202" style="position:absolute;left:0;text-align:left;margin-left:234.85pt;margin-top:23.2pt;width:98.15pt;height:1in;z-index:251806720;visibility:visible;mso-wrap-style:none;mso-wrap-distance-left:9pt;mso-wrap-distance-top:0;mso-wrap-distance-right:9pt;mso-wrap-distance-bottom:0;mso-position-horizontal:absolute;mso-position-horizontal-relative:text;mso-position-vertical:absolute;mso-position-vertical-relative:text;v-text-anchor:top" o:gfxdata="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" filled="f" stroked="f">
+                <v:textbox>
+                  <w:txbxContent>
+                    <w:p>
+                      <w:pPr>
+                        <w:rPr>
+                          <w:b/>
+                          <w:sz w:val="30"/>
+                        </w:rPr>
+                      </w:pPr>
+                      <w:r>
+                        <w:rPr>
+                          <w:b/>
+                          <w:sz w:val="30"/>
+                        </w:rPr>
+                        <w:t>From Camera</w:t>
+                      </w:r>
+                    </w:p>
+                  </w:txbxContent>
+                </v:textbox>
+                <w10:wrap type="square"/>
+              </v:shape>
+            </w:pict>
+          </mc:Fallback>
+        </mc:AlternateContent>
+      </w:r>
+      <w:r>
+        <w:rPr>
+          <w:rFonts w:ascii="Calibri" w:eastAsia="Times New Roman" w:hAnsi="Calibri" w:cs="Times New Roman"/>
+          <w:b/>
+          <w:noProof/>
+          <w:color w:val="000000"/>
+          <w:sz w:val="40"/>
+          <w:u w:val="single"/>
+          <w:lang w:val="en-US"/>
+        </w:rPr>
+        <mc:AlternateContent>
+          <mc:Choice Requires="wps">
+            <w:drawing>
+              <wp:anchor distT="0" distB="0" distL="114300" distR="114300" simplePos="0" relativeHeight="251805696" behindDoc="0" locked="0" layoutInCell="1" allowOverlap="1" wp14:anchorId="67861E73" wp14:editId="174DBE50">
+                <wp:simplePos x="0" y="0"/>
+                <wp:positionH relativeFrom="column">
+                  <wp:posOffset>2971800</wp:posOffset>
+                </wp:positionH>
+                <wp:positionV relativeFrom="paragraph">
+                  <wp:posOffset>294640</wp:posOffset>
+                </wp:positionV>
+                <wp:extent cx="0" cy="571500"/>
+                <wp:effectExtent l="101600" t="0" r="76200" b="63500"/>
+                <wp:wrapNone/>
+                <wp:docPr id="47" name="Straight Arrow Connector 47"/>
+                <wp:cNvGraphicFramePr/>
+                <a:graphic xmlns:a="http://schemas.openxmlformats.org/drawingml/2006/main">
+                  <a:graphicData uri="http://schemas.microsoft.com/office/word/2010/wordprocessingShape">
+                    <wps:wsp>
+                      <wps:cNvCnPr/>
+                      <wps:spPr>
+                        <a:xfrm>
+                          <a:off x="0" y="0"/>
+                          <a:ext cx="0" cy="571500"/>
+                        </a:xfrm>
+                        <a:prstGeom prst="straightConnector1">
+                          <a:avLst/>
+                        </a:prstGeom>
+                        <a:ln>
+                          <a:tailEnd type="arrow"/>
+                        </a:ln>
+                      </wps:spPr>
+                      <wps:style>
+                        <a:lnRef idx="2">
+                          <a:schemeClr val="accent1"/>
+                        </a:lnRef>
+                        <a:fillRef idx="0">
+                          <a:schemeClr val="accent1"/>
+                        </a:fillRef>
+                        <a:effectRef idx="1">
+                          <a:schemeClr val="accent1"/>
+                        </a:effectRef>
+                        <a:fontRef idx="minor">
+                          <a:schemeClr val="tx1"/>
+                        </a:fontRef>
+                      </wps:style>
+                      <wps:bodyPr/>
+                    </wps:wsp>
+                  </a:graphicData>
+                </a:graphic>
+              </wp:anchor>
+            </w:drawing>
+          </mc:Choice>
+          <mc:Fallback>
+            <w:pict>
+              <v:shape id="Straight Arrow Connector 47" o:spid="_x0000_s1026" type="#_x0000_t32" style="position:absolute;margin-left:234pt;margin-top:23.2pt;width:0;height:45pt;z-index:251805696;visibility:visible;mso-wrap-style:square;mso-wrap-distance-left:9pt;mso-wrap-distance-top:0;mso-wrap-distance-right:9pt;mso-wrap-distance-bottom:0;mso-position-horizontal:absolute;mso-position-horizontal-relative:text;mso-position-vertical:absolute;mso-position-vertical-relative:text" o:gfxdata="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" strokecolor="#5b9bd5 [3204]" strokeweight="1pt">
+                <v:stroke endarrow="open" joinstyle="miter"/>
+              </v:shape>
+            </w:pict>
+          </mc:Fallback>
+        </mc:AlternateContent>
+      </w:r>
+    </w:p>
+    <w:p>
+      <w:pPr>
+        <w:spacing w:after="0" w:line="240" w:lineRule="auto"/>
+        <w:jc w:val="center"/>
+        <w:rPr>
+          <w:rFonts w:ascii="Calibri" w:eastAsia="Times New Roman" w:hAnsi="Calibri" w:cs="Times New Roman"/>
+          <w:b/>
+          <w:color w:val="000000"/>
+          <w:sz w:val="40"/>
+          <w:u w:val="single"/>
+          <w:lang w:eastAsia="en-IN"/>
+        </w:rPr>
+      </w:pPr>
+      <w:r>
+        <w:rPr>
+          <w:rFonts w:ascii="Calibri" w:eastAsia="Times New Roman" w:hAnsi="Calibri" w:cs="Times New Roman"/>
+          <w:b/>
+          <w:noProof/>
+          <w:color w:val="000000"/>
+          <w:sz w:val="40"/>
+          <w:u w:val="single"/>
+          <w:lang w:val="en-US"/>
+        </w:rPr>
+        <mc:AlternateContent>
+          <mc:Choice Requires="wps">
+            <w:drawing>
+              <wp:anchor distT="0" distB="0" distL="114300" distR="114300" simplePos="0" relativeHeight="251802624" behindDoc="0" locked="0" layoutInCell="1" allowOverlap="1" wp14:anchorId="5CDF8802" wp14:editId="00C79C5E">
+                <wp:simplePos x="0" y="0"/>
+                <wp:positionH relativeFrom="column">
+                  <wp:posOffset>0</wp:posOffset>
+                </wp:positionH>
+                <wp:positionV relativeFrom="paragraph">
+                  <wp:posOffset>213360</wp:posOffset>
+                </wp:positionV>
+                <wp:extent cx="5372100" cy="2628900"/>
+                <wp:effectExtent l="0" t="0" r="38100" b="38100"/>
+                <wp:wrapNone/>
+                <wp:docPr id="44" name="Rectangle 44"/>
+                <wp:cNvGraphicFramePr/>
+                <a:graphic xmlns:a="http://schemas.openxmlformats.org/drawingml/2006/main">
+                  <a:graphicData uri="http://schemas.microsoft.com/office/word/2010/wordprocessingShape">
+                    <wps:wsp>
+                      <wps:cNvSpPr/>
+                      <wps:spPr>
+                        <a:xfrm>
+                          <a:off x="0" y="0"/>
+                          <a:ext cx="5372100" cy="2628900"/>
+                        </a:xfrm>
+                        <a:prstGeom prst="rect">
+                          <a:avLst/>
+                        </a:prstGeom>
+                        <a:noFill/>
+                      </wps:spPr>
+                      <wps:style>
+                        <a:lnRef idx="1">
+                          <a:schemeClr val="accent1"/>
+                        </a:lnRef>
+                        <a:fillRef idx="3">
+                          <a:schemeClr val="accent1"/>
+                        </a:fillRef>
+                        <a:effectRef idx="2">
+                          <a:schemeClr val="accent1"/>
+                        </a:effectRef>
+                        <a:fontRef idx="minor">
+                          <a:schemeClr val="lt1"/>
+                        </a:fontRef>
+                      </wps:style>
+                      <wps:bodyPr rot="0" spcFirstLastPara="0" vertOverflow="overflow" horzOverflow="overflow" vert="horz" wrap="square" lIns="91440" tIns="45720" rIns="91440" bIns="45720" numCol="1" spcCol="0" rtlCol="0" fromWordArt="0" anchor="ctr" anchorCtr="0" forceAA="0" compatLnSpc="1">
+                        <a:prstTxWarp prst="textNoShape">
+                          <a:avLst/>
+                        </a:prstTxWarp>
+                        <a:noAutofit/>
+                      </wps:bodyPr>
+                    </wps:wsp>
+                  </a:graphicData>
+                </a:graphic>
+              </wp:anchor>
+            </w:drawing>
+          </mc:Choice>
+          <mc:Fallback>
+            <w:pict>
+              <v:rect id="Rectangle 44" o:spid="_x0000_s1026" style="position:absolute;margin-left:0;margin-top:16.8pt;width:423pt;height:207pt;z-index:251802624;visibility:visible;mso-wrap-style:square;mso-wrap-distance-left:9pt;mso-wrap-distance-top:0;mso-wrap-distance-right:9pt;mso-wrap-distance-bottom:0;mso-position-horizontal:absolute;mso-position-horizontal-relative:text;mso-position-vertical:absolute;mso-position-vertical-relative:text;v-text-anchor:middle" o:gfxdata="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" filled="f" strokecolor="#5b9bd5 [3204]" strokeweight=".5pt"/>
+            </w:pict>
+          </mc:Fallback>
+        </mc:AlternateContent>
+      </w:r>
+    </w:p>
+    <w:p>
+      <w:pPr>
+        <w:spacing w:after="0" w:line="240" w:lineRule="auto"/>
+        <w:jc w:val="center"/>
+        <w:rPr>
+          <w:rFonts w:ascii="Calibri" w:eastAsia="Times New Roman" w:hAnsi="Calibri" w:cs="Times New Roman"/>
+          <w:b/>
+          <w:color w:val="000000"/>
+          <w:sz w:val="40"/>
+          <w:u w:val="single"/>
+          <w:lang w:eastAsia="en-IN"/>
+        </w:rPr>
+      </w:pPr>
+      <w:r>
+        <w:rPr>
+          <w:rFonts w:ascii="Calibri" w:eastAsia="Times New Roman" w:hAnsi="Calibri" w:cs="Times New Roman"/>
+          <w:noProof/>
+          <w:color w:val="000000"/>
+          <w:lang w:val="en-US"/>
+        </w:rPr>
+        <mc:AlternateContent>
+          <mc:Choice Requires="wps">
+            <w:drawing>
+              <wp:anchor distT="0" distB="0" distL="114300" distR="114300" simplePos="0" relativeHeight="251800576" behindDoc="0" locked="0" layoutInCell="1" allowOverlap="1" wp14:anchorId="5664814D" wp14:editId="31FEE02B">
+                <wp:simplePos x="0" y="0"/>
+                <wp:positionH relativeFrom="column">
+                  <wp:posOffset>2171700</wp:posOffset>
+                </wp:positionH>
+                <wp:positionV relativeFrom="paragraph">
+                  <wp:posOffset>246380</wp:posOffset>
+                </wp:positionV>
+                <wp:extent cx="1600200" cy="342900"/>
+                <wp:effectExtent l="0" t="0" r="25400" b="38100"/>
+                <wp:wrapThrough wrapText="bothSides">
+                  <wp:wrapPolygon edited="0">
+                    <wp:start x="0" y="0"/>
+                    <wp:lineTo x="0" y="22400"/>
+                    <wp:lineTo x="21600" y="22400"/>
+                    <wp:lineTo x="21600" y="0"/>
+                    <wp:lineTo x="0" y="0"/>
+                  </wp:wrapPolygon>
+                </wp:wrapThrough>
+                <wp:docPr id="42" name="Alternate Process 42"/>
+                <wp:cNvGraphicFramePr/>
+                <a:graphic xmlns:a="http://schemas.openxmlformats.org/drawingml/2006/main">
+                  <a:graphicData uri="http://schemas.microsoft.com/office/word/2010/wordprocessingShape">
+                    <wps:wsp>
+                      <wps:cNvSpPr/>
+                      <wps:spPr>
+                        <a:xfrm>
+                          <a:off x="0" y="0"/>
+                          <a:ext cx="1600200" cy="342900"/>
+                        </a:xfrm>
+                        <a:prstGeom prst="flowChartAlternateProcess">
+                          <a:avLst/>
+                        </a:prstGeom>
+                      </wps:spPr>
+                      <wps:style>
+                        <a:lnRef idx="1">
+                          <a:schemeClr val="accent1"/>
+                        </a:lnRef>
+                        <a:fillRef idx="3">
+                          <a:schemeClr val="accent1"/>
+                        </a:fillRef>
+                        <a:effectRef idx="2">
+                          <a:schemeClr val="accent1"/>
+                        </a:effectRef>
+                        <a:fontRef idx="minor">
+                          <a:schemeClr val="lt1"/>
+                        </a:fontRef>
+                      </wps:style>
+                      <wps:txbx>
+                        <w:txbxContent>
+                          <w:p>
+                            <w:pPr>
+                              <w:jc w:val="center"/>
+                              <w:rPr>
+                                <w:b/>
+                                <w:sz w:val="28"/>
+                              </w:rPr>
+                            </w:pPr>
+                            <w:r>
+                              <w:rPr>
+                                <w:b/>
+                                <w:sz w:val="28"/>
+                              </w:rPr>
+                              <w:t>INCREMENTER</w:t>
+                            </w:r>
+                          </w:p>
+                        </w:txbxContent>
+                      </wps:txbx>
+                      <wps:bodyPr rot="0" spcFirstLastPara="0" vertOverflow="overflow" horzOverflow="overflow" vert="horz" wrap="square" lIns="91440" tIns="45720" rIns="91440" bIns="45720" numCol="1" spcCol="0" rtlCol="0" fromWordArt="0" anchor="ctr" anchorCtr="0" forceAA="0" compatLnSpc="1">
+                        <a:prstTxWarp prst="textNoShape">
+                          <a:avLst/>
+                        </a:prstTxWarp>
+                        <a:noAutofit/>
+                      </wps:bodyPr>
+                    </wps:wsp>
+                  </a:graphicData>
+                </a:graphic>
+                <wp14:sizeRelH relativeFrom="margin">
+                  <wp14:pctWidth>0</wp14:pctWidth>
+                </wp14:sizeRelH>
+              </wp:anchor>
+            </w:drawing>
+          </mc:Choice>
+          <mc:Fallback>
+            <w:pict>
+              <v:shape id="Alternate Process 42" o:spid="_x0000_s1041" type="#_x0000_t176" style="position:absolute;left:0;text-align:left;margin-left:171pt;margin-top:19.4pt;width:126pt;height:27pt;z-index:251800576;visibility:visible;mso-wrap-style:square;mso-width-percent:0;mso-wrap-distance-left:9pt;mso-wrap-distance-top:0;mso-wrap-distance-right:9pt;mso-wrap-distance-bottom:0;mso-position-horizontal:absolute;mso-position-horizontal-relative:text;mso-position-vertical:absolute;mso-position-vertical-relative:text;mso-width-percent:0;mso-width-relative:margin;v-text-anchor:middle" o:gfxdata="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" fillcolor="#000101 [36]" strokecolor="#5b9bd5 [3204]" strokeweight=".5pt">
+                <v:fill color2="#5898d4 [3172]" rotate="t" colors="0 #71a6db;.5 #559bdb;1 #438ac9" focus="100%" type="gradient">
+                  <o:fill v:ext="view" type="gradientUnscaled"/>
+                </v:fill>
+                <v:textbox>
+                  <w:txbxContent>
+                    <w:p>
+                      <w:pPr>
+                        <w:jc w:val="center"/>
+                        <w:rPr>
+                          <w:b/>
+                          <w:sz w:val="28"/>
+                        </w:rPr>
+                      </w:pPr>
+                      <w:r>
+                        <w:rPr>
+                          <w:b/>
+                          <w:sz w:val="28"/>
+                        </w:rPr>
+                        <w:t>INCREMENTER</w:t>
+                      </w:r>
+                    </w:p>
+                  </w:txbxContent>
+                </v:textbox>
+                <w10:wrap type="through"/>
+              </v:shape>
+            </w:pict>
+          </mc:Fallback>
+        </mc:AlternateContent>
+      </w:r>
+    </w:p>
+    <w:p>
+      <w:pPr>
+        <w:spacing w:after="0" w:line="240" w:lineRule="auto"/>
+        <w:jc w:val="center"/>
+        <w:rPr>
+          <w:rFonts w:ascii="Calibri" w:eastAsia="Times New Roman" w:hAnsi="Calibri" w:cs="Times New Roman"/>
+          <w:b/>
+          <w:color w:val="000000"/>
+          <w:sz w:val="40"/>
+          <w:u w:val="single"/>
+          <w:lang w:eastAsia="en-IN"/>
+        </w:rPr>
+      </w:pPr>
+      <w:r>
+        <w:rPr>
+          <w:rFonts w:ascii="Calibri" w:eastAsia="Times New Roman" w:hAnsi="Calibri" w:cs="Times New Roman"/>
+          <w:b/>
+          <w:noProof/>
+          <w:color w:val="000000"/>
+          <w:sz w:val="40"/>
+          <w:u w:val="single"/>
+          <w:lang w:val="en-US"/>
+        </w:rPr>
+        <mc:AlternateContent>
+          <mc:Choice Requires="wps">
+            <w:drawing>
+              <wp:anchor distT="0" distB="0" distL="114300" distR="114300" simplePos="0" relativeHeight="251808768" behindDoc="0" locked="0" layoutInCell="1" allowOverlap="1" wp14:anchorId="0AAD3783" wp14:editId="75138DF2">
+                <wp:simplePos x="0" y="0"/>
+                <wp:positionH relativeFrom="column">
+                  <wp:posOffset>-675005</wp:posOffset>
+                </wp:positionH>
+                <wp:positionV relativeFrom="paragraph">
+                  <wp:posOffset>278765</wp:posOffset>
+                </wp:positionV>
+                <wp:extent cx="1141730" cy="914400"/>
+                <wp:effectExtent l="0" t="0" r="0" b="0"/>
+                <wp:wrapNone/>
+                <wp:docPr id="49" name="Text Box 49"/>
+                <wp:cNvGraphicFramePr/>
+                <a:graphic xmlns:a="http://schemas.openxmlformats.org/drawingml/2006/main">
+                  <a:graphicData uri="http://schemas.microsoft.com/office/word/2010/wordprocessingShape">
+                    <wps:wsp>
+                      <wps:cNvSpPr txBox="1"/>
+                      <wps:spPr>
+                        <a:xfrm>
+                          <a:off x="0" y="0"/>
+                          <a:ext cx="1141730" cy="914400"/>
+                        </a:xfrm>
+                        <a:prstGeom prst="rect">
+                          <a:avLst/>
+                        </a:prstGeom>
+                        <a:noFill/>
+                        <a:ln>
+                          <a:noFill/>
+                        </a:ln>
+                        <a:effectLst/>
+                        <a:extLst>
+                          <a:ext uri="{C572A759-6A51-4108-AA02-DFA0A04FC94B}">
+                            <ma14:wrappingTextBoxFlag xmlns:ma14="http://schemas.microsoft.com/office/mac/drawingml/2011/main"/>
+                          </a:ext>
+                        </a:extLst>
+                      </wps:spPr>
+                      <wps:style>
+                        <a:lnRef idx="0">
+                          <a:schemeClr val="accent1"/>
+                        </a:lnRef>
+                        <a:fillRef idx="0">
+                          <a:schemeClr val="accent1"/>
+                        </a:fillRef>
+                        <a:effectRef idx="0">
+                          <a:schemeClr val="accent1"/>
+                        </a:effectRef>
+                        <a:fontRef idx="minor">
+                          <a:schemeClr val="dk1"/>
+                        </a:fontRef>
+                      </wps:style>
+                      <wps:txbx>
+                        <w:txbxContent>
+                          <w:p>
+                            <w:pPr>
+                              <w:rPr>
+                                <w:b/>
+                                <w:sz w:val="30"/>
+                              </w:rPr>
+                            </w:pPr>
+                            <w:r>
+                              <w:rPr>
+                                <w:b/>
+                                <w:sz w:val="30"/>
+                              </w:rPr>
+                              <w:t xml:space="preserve">From </w:t>
+                            </w:r>
+                            <w:r>
+                              <w:rPr>
+                                <w:b/>
+                                <w:sz w:val="30"/>
+                              </w:rPr>
+                              <w:t>Parser</w:t>
+                            </w:r>
+                          </w:p>
+                        </w:txbxContent>
+                      </wps:txbx>
+                      <wps:bodyPr rot="0" spcFirstLastPara="0" vertOverflow="overflow" horzOverflow="overflow" vert="horz" wrap="none" lIns="91440" tIns="45720" rIns="91440" bIns="45720" numCol="1" spcCol="0" rtlCol="0" fromWordArt="0" anchor="t" anchorCtr="0" forceAA="0" compatLnSpc="1">
+                        <a:prstTxWarp prst="textNoShape">
+                          <a:avLst/>
+                        </a:prstTxWarp>
+                        <a:noAutofit/>
+                      </wps:bodyPr>
+                    </wps:wsp>
+                  </a:graphicData>
+                </a:graphic>
+              </wp:anchor>
+            </w:drawing>
+          </mc:Choice>
+          <mc:Fallback>
+            <w:pict>
+              <v:shape id="Text Box 49" o:spid="_x0000_s1042" type="#_x0000_t202" style="position:absolute;left:0;text-align:left;margin-left:-53.1pt;margin-top:21.95pt;width:89.9pt;height:1in;z-index:251808768;visibility:visible;mso-wrap-style:none;mso-wrap-distance-left:9pt;mso-wrap-distance-top:0;mso-wrap-distance-right:9pt;mso-wrap-distance-bottom:0;mso-position-horizontal:absolute;mso-position-horizontal-relative:text;mso-position-vertical:absolute;mso-position-vertical-relative:text;v-text-anchor:top" o:gfxdata="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" filled="f" stroked="f">
+                <v:textbox>
+                  <w:txbxContent>
+                    <w:p>
+                      <w:pPr>
+                        <w:rPr>
+                          <w:b/>
+                          <w:sz w:val="30"/>
+                        </w:rPr>
+                      </w:pPr>
+                      <w:r>
+                        <w:rPr>
+                          <w:b/>
+                          <w:sz w:val="30"/>
+                        </w:rPr>
+                        <w:t xml:space="preserve">From </w:t>
+                      </w:r>
+                      <w:r>
+                        <w:rPr>
+                          <w:b/>
+                          <w:sz w:val="30"/>
+                        </w:rPr>
+                        <w:t>Parser</w:t>
+                      </w:r>
+                    </w:p>
+                  </w:txbxContent>
+                </v:textbox>
+              </v:shape>
+            </w:pict>
+          </mc:Fallback>
+        </mc:AlternateContent>
+      </w:r>
+      <w:r>
+        <w:rPr>
+          <w:rFonts w:ascii="Calibri" w:eastAsia="Times New Roman" w:hAnsi="Calibri" w:cs="Times New Roman"/>
+          <w:b/>
+          <w:noProof/>
+          <w:color w:val="000000"/>
+          <w:sz w:val="40"/>
+          <w:u w:val="single"/>
+          <w:lang w:val="en-US"/>
+        </w:rPr>
+        <mc:AlternateContent>
+          <mc:Choice Requires="wps">
+            <w:drawing>
+              <wp:anchor distT="0" distB="0" distL="114300" distR="114300" simplePos="0" relativeHeight="251801600" behindDoc="0" locked="0" layoutInCell="1" allowOverlap="1" wp14:anchorId="4DA7B928" wp14:editId="06753D17">
+                <wp:simplePos x="0" y="0"/>
+                <wp:positionH relativeFrom="column">
+                  <wp:posOffset>2971800</wp:posOffset>
+                </wp:positionH>
+                <wp:positionV relativeFrom="paragraph">
+                  <wp:posOffset>278765</wp:posOffset>
+                </wp:positionV>
+                <wp:extent cx="0" cy="342900"/>
+                <wp:effectExtent l="101600" t="0" r="76200" b="63500"/>
+                <wp:wrapNone/>
+                <wp:docPr id="43" name="Straight Arrow Connector 43"/>
+                <wp:cNvGraphicFramePr/>
+                <a:graphic xmlns:a="http://schemas.openxmlformats.org/drawingml/2006/main">
+                  <a:graphicData uri="http://schemas.microsoft.com/office/word/2010/wordprocessingShape">
+                    <wps:wsp>
+                      <wps:cNvCnPr/>
+                      <wps:spPr>
+                        <a:xfrm>
+                          <a:off x="0" y="0"/>
+                          <a:ext cx="0" cy="342900"/>
+                        </a:xfrm>
+                        <a:prstGeom prst="straightConnector1">
+                          <a:avLst/>
+                        </a:prstGeom>
+                        <a:ln>
+                          <a:tailEnd type="arrow"/>
+                        </a:ln>
+                      </wps:spPr>
+                      <wps:style>
+                        <a:lnRef idx="2">
+                          <a:schemeClr val="accent1"/>
+                        </a:lnRef>
+                        <a:fillRef idx="0">
+                          <a:schemeClr val="accent1"/>
+                        </a:fillRef>
+                        <a:effectRef idx="1">
+                          <a:schemeClr val="accent1"/>
+                        </a:effectRef>
+                        <a:fontRef idx="minor">
+                          <a:schemeClr val="tx1"/>
+                        </a:fontRef>
+                      </wps:style>
+                      <wps:bodyPr/>
+                    </wps:wsp>
+                  </a:graphicData>
+                </a:graphic>
+              </wp:anchor>
+            </w:drawing>
+          </mc:Choice>
+          <mc:Fallback>
+            <w:pict>
+              <v:shape id="Straight Arrow Connector 43" o:spid="_x0000_s1026" type="#_x0000_t32" style="position:absolute;margin-left:234pt;margin-top:21.95pt;width:0;height:27pt;z-index:251801600;visibility:visible;mso-wrap-style:square;mso-wrap-distance-left:9pt;mso-wrap-distance-top:0;mso-wrap-distance-right:9pt;mso-wrap-distance-bottom:0;mso-position-horizontal:absolute;mso-position-horizontal-relative:text;mso-position-vertical:absolute;mso-position-vertical-relative:text" o:gfxdata="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" strokecolor="#5b9bd5 [3204]" strokeweight="1pt">
+                <v:stroke endarrow="open" joinstyle="miter"/>
+              </v:shape>
+            </w:pict>
+          </mc:Fallback>
+        </mc:AlternateContent>
+      </w:r>
     </w:p>
     <w:p>
       <w:pPr>
@@ -3210,6 +4150,593 @@
           <w:lang w:eastAsia="en-IN"/>
         </w:rPr>
       </w:pPr>
+      <w:r>
+        <w:rPr>
+          <w:rFonts w:ascii="Calibri" w:eastAsia="Times New Roman" w:hAnsi="Calibri" w:cs="Times New Roman"/>
+          <w:noProof/>
+          <w:color w:val="000000"/>
+          <w:lang w:val="en-US"/>
+        </w:rPr>
+        <mc:AlternateContent>
+          <mc:Choice Requires="wps">
+            <w:drawing>
+              <wp:anchor distT="0" distB="0" distL="114300" distR="114300" simplePos="0" relativeHeight="251809792" behindDoc="0" locked="0" layoutInCell="1" allowOverlap="1" wp14:anchorId="6491441D" wp14:editId="4EF59F73">
+                <wp:simplePos x="0" y="0"/>
+                <wp:positionH relativeFrom="column">
+                  <wp:posOffset>-457200</wp:posOffset>
+                </wp:positionH>
+                <wp:positionV relativeFrom="paragraph">
+                  <wp:posOffset>116205</wp:posOffset>
+                </wp:positionV>
+                <wp:extent cx="685800" cy="0"/>
+                <wp:effectExtent l="0" t="101600" r="25400" b="127000"/>
+                <wp:wrapNone/>
+                <wp:docPr id="50" name="Straight Arrow Connector 50"/>
+                <wp:cNvGraphicFramePr/>
+                <a:graphic xmlns:a="http://schemas.openxmlformats.org/drawingml/2006/main">
+                  <a:graphicData uri="http://schemas.microsoft.com/office/word/2010/wordprocessingShape">
+                    <wps:wsp>
+                      <wps:cNvCnPr/>
+                      <wps:spPr>
+                        <a:xfrm>
+                          <a:off x="0" y="0"/>
+                          <a:ext cx="685800" cy="0"/>
+                        </a:xfrm>
+                        <a:prstGeom prst="straightConnector1">
+                          <a:avLst/>
+                        </a:prstGeom>
+                        <a:ln>
+                          <a:tailEnd type="arrow"/>
+                        </a:ln>
+                      </wps:spPr>
+                      <wps:style>
+                        <a:lnRef idx="2">
+                          <a:schemeClr val="accent1"/>
+                        </a:lnRef>
+                        <a:fillRef idx="0">
+                          <a:schemeClr val="accent1"/>
+                        </a:fillRef>
+                        <a:effectRef idx="1">
+                          <a:schemeClr val="accent1"/>
+                        </a:effectRef>
+                        <a:fontRef idx="minor">
+                          <a:schemeClr val="tx1"/>
+                        </a:fontRef>
+                      </wps:style>
+                      <wps:bodyPr/>
+                    </wps:wsp>
+                  </a:graphicData>
+                </a:graphic>
+              </wp:anchor>
+            </w:drawing>
+          </mc:Choice>
+          <mc:Fallback>
+            <w:pict>
+              <v:shape id="Straight Arrow Connector 50" o:spid="_x0000_s1026" type="#_x0000_t32" style="position:absolute;margin-left:-35.95pt;margin-top:9.15pt;width:54pt;height:0;z-index:251809792;visibility:visible;mso-wrap-style:square;mso-wrap-distance-left:9pt;mso-wrap-distance-top:0;mso-wrap-distance-right:9pt;mso-wrap-distance-bottom:0;mso-position-horizontal:absolute;mso-position-horizontal-relative:text;mso-position-vertical:absolute;mso-position-vertical-relative:text" o:gfxdata="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" strokecolor="#5b9bd5 [3204]" strokeweight="1pt">
+                <v:stroke endarrow="open" joinstyle="miter"/>
+              </v:shape>
+            </w:pict>
+          </mc:Fallback>
+        </mc:AlternateContent>
+      </w:r>
+      <w:r>
+        <w:rPr>
+          <w:rFonts w:ascii="Calibri" w:eastAsia="Times New Roman" w:hAnsi="Calibri" w:cs="Times New Roman"/>
+          <w:noProof/>
+          <w:color w:val="000000"/>
+          <w:lang w:val="en-US"/>
+        </w:rPr>
+        <mc:AlternateContent>
+          <mc:Choice Requires="wps">
+            <w:drawing>
+              <wp:anchor distT="0" distB="0" distL="114300" distR="114300" simplePos="0" relativeHeight="251796480" behindDoc="0" locked="0" layoutInCell="1" allowOverlap="1" wp14:anchorId="14568B84" wp14:editId="3A6513C8">
+                <wp:simplePos x="0" y="0"/>
+                <wp:positionH relativeFrom="column">
+                  <wp:posOffset>1257300</wp:posOffset>
+                </wp:positionH>
+                <wp:positionV relativeFrom="paragraph">
+                  <wp:posOffset>230505</wp:posOffset>
+                </wp:positionV>
+                <wp:extent cx="1143000" cy="571500"/>
+                <wp:effectExtent l="0" t="0" r="101600" b="88900"/>
+                <wp:wrapNone/>
+                <wp:docPr id="40" name="Straight Arrow Connector 40"/>
+                <wp:cNvGraphicFramePr/>
+                <a:graphic xmlns:a="http://schemas.openxmlformats.org/drawingml/2006/main">
+                  <a:graphicData uri="http://schemas.microsoft.com/office/word/2010/wordprocessingShape">
+                    <wps:wsp>
+                      <wps:cNvCnPr/>
+                      <wps:spPr>
+                        <a:xfrm>
+                          <a:off x="0" y="0"/>
+                          <a:ext cx="1143000" cy="571500"/>
+                        </a:xfrm>
+                        <a:prstGeom prst="straightConnector1">
+                          <a:avLst/>
+                        </a:prstGeom>
+                        <a:ln>
+                          <a:tailEnd type="arrow"/>
+                        </a:ln>
+                      </wps:spPr>
+                      <wps:style>
+                        <a:lnRef idx="2">
+                          <a:schemeClr val="accent1"/>
+                        </a:lnRef>
+                        <a:fillRef idx="0">
+                          <a:schemeClr val="accent1"/>
+                        </a:fillRef>
+                        <a:effectRef idx="1">
+                          <a:schemeClr val="accent1"/>
+                        </a:effectRef>
+                        <a:fontRef idx="minor">
+                          <a:schemeClr val="tx1"/>
+                        </a:fontRef>
+                      </wps:style>
+                      <wps:bodyPr/>
+                    </wps:wsp>
+                  </a:graphicData>
+                </a:graphic>
+              </wp:anchor>
+            </w:drawing>
+          </mc:Choice>
+          <mc:Fallback>
+            <w:pict>
+              <v:shape id="Straight Arrow Connector 40" o:spid="_x0000_s1026" type="#_x0000_t32" style="position:absolute;margin-left:99pt;margin-top:18.15pt;width:90pt;height:45pt;z-index:251796480;visibility:visible;mso-wrap-style:square;mso-wrap-distance-left:9pt;mso-wrap-distance-top:0;mso-wrap-distance-right:9pt;mso-wrap-distance-bottom:0;mso-position-horizontal:absolute;mso-position-horizontal-relative:text;mso-position-vertical:absolute;mso-position-vertical-relative:text" o:gfxdata="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" strokecolor="#5b9bd5 [3204]" strokeweight="1pt">
+                <v:stroke endarrow="open" joinstyle="miter"/>
+              </v:shape>
+            </w:pict>
+          </mc:Fallback>
+        </mc:AlternateContent>
+      </w:r>
+      <w:r>
+        <w:rPr>
+          <w:rFonts w:ascii="Calibri" w:eastAsia="Times New Roman" w:hAnsi="Calibri" w:cs="Times New Roman"/>
+          <w:noProof/>
+          <w:color w:val="000000"/>
+          <w:lang w:val="en-US"/>
+        </w:rPr>
+        <mc:AlternateContent>
+          <mc:Choice Requires="wps">
+            <w:drawing>
+              <wp:anchor distT="0" distB="0" distL="114300" distR="114300" simplePos="0" relativeHeight="251795456" behindDoc="0" locked="0" layoutInCell="1" allowOverlap="1" wp14:anchorId="467534CD" wp14:editId="60783BD8">
+                <wp:simplePos x="0" y="0"/>
+                <wp:positionH relativeFrom="column">
+                  <wp:posOffset>1257300</wp:posOffset>
+                </wp:positionH>
+                <wp:positionV relativeFrom="paragraph">
+                  <wp:posOffset>230505</wp:posOffset>
+                </wp:positionV>
+                <wp:extent cx="1143000" cy="0"/>
+                <wp:effectExtent l="50800" t="101600" r="0" b="127000"/>
+                <wp:wrapNone/>
+                <wp:docPr id="39" name="Straight Arrow Connector 39"/>
+                <wp:cNvGraphicFramePr/>
+                <a:graphic xmlns:a="http://schemas.openxmlformats.org/drawingml/2006/main">
+                  <a:graphicData uri="http://schemas.microsoft.com/office/word/2010/wordprocessingShape">
+                    <wps:wsp>
+                      <wps:cNvCnPr/>
+                      <wps:spPr>
+                        <a:xfrm flipH="1">
+                          <a:off x="0" y="0"/>
+                          <a:ext cx="1143000" cy="0"/>
+                        </a:xfrm>
+                        <a:prstGeom prst="straightConnector1">
+                          <a:avLst/>
+                        </a:prstGeom>
+                        <a:ln>
+                          <a:tailEnd type="arrow"/>
+                        </a:ln>
+                      </wps:spPr>
+                      <wps:style>
+                        <a:lnRef idx="2">
+                          <a:schemeClr val="accent1"/>
+                        </a:lnRef>
+                        <a:fillRef idx="0">
+                          <a:schemeClr val="accent1"/>
+                        </a:fillRef>
+                        <a:effectRef idx="1">
+                          <a:schemeClr val="accent1"/>
+                        </a:effectRef>
+                        <a:fontRef idx="minor">
+                          <a:schemeClr val="tx1"/>
+                        </a:fontRef>
+                      </wps:style>
+                      <wps:bodyPr/>
+                    </wps:wsp>
+                  </a:graphicData>
+                </a:graphic>
+              </wp:anchor>
+            </w:drawing>
+          </mc:Choice>
+          <mc:Fallback>
+            <w:pict>
+              <v:shape id="Straight Arrow Connector 39" o:spid="_x0000_s1026" type="#_x0000_t32" style="position:absolute;margin-left:99pt;margin-top:18.15pt;width:90pt;height:0;flip:x;z-index:251795456;visibility:visible;mso-wrap-style:square;mso-wrap-distance-left:9pt;mso-wrap-distance-top:0;mso-wrap-distance-right:9pt;mso-wrap-distance-bottom:0;mso-position-horizontal:absolute;mso-position-horizontal-relative:text;mso-position-vertical:absolute;mso-position-vertical-relative:text" o:gfxdata="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" strokecolor="#5b9bd5 [3204]" strokeweight="1pt">
+                <v:stroke endarrow="open" joinstyle="miter"/>
+              </v:shape>
+            </w:pict>
+          </mc:Fallback>
+        </mc:AlternateContent>
+      </w:r>
+      <w:r>
+        <w:rPr>
+          <w:rFonts w:ascii="Calibri" w:eastAsia="Times New Roman" w:hAnsi="Calibri" w:cs="Times New Roman"/>
+          <w:noProof/>
+          <w:color w:val="000000"/>
+          <w:lang w:val="en-US"/>
+        </w:rPr>
+        <mc:AlternateContent>
+          <mc:Choice Requires="wps">
+            <w:drawing>
+              <wp:anchor distT="0" distB="0" distL="114300" distR="114300" simplePos="0" relativeHeight="251794432" behindDoc="0" locked="0" layoutInCell="1" allowOverlap="1" wp14:anchorId="1F25703A" wp14:editId="430C530F">
+                <wp:simplePos x="0" y="0"/>
+                <wp:positionH relativeFrom="column">
+                  <wp:posOffset>2400300</wp:posOffset>
+                </wp:positionH>
+                <wp:positionV relativeFrom="paragraph">
+                  <wp:posOffset>1905</wp:posOffset>
+                </wp:positionV>
+                <wp:extent cx="1028700" cy="342900"/>
+                <wp:effectExtent l="0" t="0" r="38100" b="38100"/>
+                <wp:wrapThrough wrapText="bothSides">
+                  <wp:wrapPolygon edited="0">
+                    <wp:start x="0" y="0"/>
+                    <wp:lineTo x="0" y="22400"/>
+                    <wp:lineTo x="21867" y="22400"/>
+                    <wp:lineTo x="21867" y="0"/>
+                    <wp:lineTo x="0" y="0"/>
+                  </wp:wrapPolygon>
+                </wp:wrapThrough>
+                <wp:docPr id="35" name="Alternate Process 35"/>
+                <wp:cNvGraphicFramePr/>
+                <a:graphic xmlns:a="http://schemas.openxmlformats.org/drawingml/2006/main">
+                  <a:graphicData uri="http://schemas.microsoft.com/office/word/2010/wordprocessingShape">
+                    <wps:wsp>
+                      <wps:cNvSpPr/>
+                      <wps:spPr>
+                        <a:xfrm>
+                          <a:off x="0" y="0"/>
+                          <a:ext cx="1028700" cy="342900"/>
+                        </a:xfrm>
+                        <a:prstGeom prst="flowChartAlternateProcess">
+                          <a:avLst/>
+                        </a:prstGeom>
+                      </wps:spPr>
+                      <wps:style>
+                        <a:lnRef idx="1">
+                          <a:schemeClr val="accent1"/>
+                        </a:lnRef>
+                        <a:fillRef idx="3">
+                          <a:schemeClr val="accent1"/>
+                        </a:fillRef>
+                        <a:effectRef idx="2">
+                          <a:schemeClr val="accent1"/>
+                        </a:effectRef>
+                        <a:fontRef idx="minor">
+                          <a:schemeClr val="lt1"/>
+                        </a:fontRef>
+                      </wps:style>
+                      <wps:txbx>
+                        <w:txbxContent>
+                          <w:p>
+                            <w:pPr>
+                              <w:jc w:val="center"/>
+                              <w:rPr>
+                                <w:b/>
+                                <w:sz w:val="28"/>
+                              </w:rPr>
+                            </w:pPr>
+                            <w:r>
+                              <w:rPr>
+                                <w:b/>
+                                <w:sz w:val="28"/>
+                              </w:rPr>
+                              <w:t>INTERSECT</w:t>
+                            </w:r>
+                          </w:p>
+                        </w:txbxContent>
+                      </wps:txbx>
+                      <wps:bodyPr rot="0" spcFirstLastPara="0" vertOverflow="overflow" horzOverflow="overflow" vert="horz" wrap="square" lIns="91440" tIns="45720" rIns="91440" bIns="45720" numCol="1" spcCol="0" rtlCol="0" fromWordArt="0" anchor="ctr" anchorCtr="0" forceAA="0" compatLnSpc="1">
+                        <a:prstTxWarp prst="textNoShape">
+                          <a:avLst/>
+                        </a:prstTxWarp>
+                        <a:noAutofit/>
+                      </wps:bodyPr>
+                    </wps:wsp>
+                  </a:graphicData>
+                </a:graphic>
+              </wp:anchor>
+            </w:drawing>
+          </mc:Choice>
+          <mc:Fallback>
+            <w:pict>
+              <v:shape id="Alternate Process 35" o:spid="_x0000_s1043" type="#_x0000_t176" style="position:absolute;left:0;text-align:left;margin-left:189pt;margin-top:.15pt;width:81pt;height:27pt;z-index:251794432;visibility:visible;mso-wrap-style:square;mso-wrap-distance-left:9pt;mso-wrap-distance-top:0;mso-wrap-distance-right:9pt;mso-wrap-distance-bottom:0;mso-position-horizontal:absolute;mso-position-horizontal-relative:text;mso-position-vertical:absolute;mso-position-vertical-relative:text;v-text-anchor:middle" o:gfxdata="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" fillcolor="#000101 [36]" strokecolor="#5b9bd5 [3204]" strokeweight=".5pt">
+                <v:fill color2="#5898d4 [3172]" rotate="t" colors="0 #71a6db;.5 #559bdb;1 #438ac9" focus="100%" type="gradient">
+                  <o:fill v:ext="view" type="gradientUnscaled"/>
+                </v:fill>
+                <v:textbox>
+                  <w:txbxContent>
+                    <w:p>
+                      <w:pPr>
+                        <w:jc w:val="center"/>
+                        <w:rPr>
+                          <w:b/>
+                          <w:sz w:val="28"/>
+                        </w:rPr>
+                      </w:pPr>
+                      <w:r>
+                        <w:rPr>
+                          <w:b/>
+                          <w:sz w:val="28"/>
+                        </w:rPr>
+                        <w:t>INTERSECT</w:t>
+                      </w:r>
+                    </w:p>
+                  </w:txbxContent>
+                </v:textbox>
+                <w10:wrap type="through"/>
+              </v:shape>
+            </w:pict>
+          </mc:Fallback>
+        </mc:AlternateContent>
+      </w:r>
+      <w:r>
+        <w:rPr>
+          <w:rFonts w:ascii="Calibri" w:eastAsia="Times New Roman" w:hAnsi="Calibri" w:cs="Times New Roman"/>
+          <w:noProof/>
+          <w:color w:val="000000"/>
+          <w:lang w:val="en-US"/>
+        </w:rPr>
+        <mc:AlternateContent>
+          <mc:Choice Requires="wps">
+            <w:drawing>
+              <wp:anchor distT="0" distB="0" distL="114300" distR="114300" simplePos="0" relativeHeight="251793408" behindDoc="0" locked="0" layoutInCell="1" allowOverlap="1" wp14:anchorId="7B22FA7A" wp14:editId="4A2686C0">
+                <wp:simplePos x="0" y="0"/>
+                <wp:positionH relativeFrom="column">
+                  <wp:posOffset>228600</wp:posOffset>
+                </wp:positionH>
+                <wp:positionV relativeFrom="paragraph">
+                  <wp:posOffset>1905</wp:posOffset>
+                </wp:positionV>
+                <wp:extent cx="1028700" cy="342900"/>
+                <wp:effectExtent l="0" t="0" r="38100" b="38100"/>
+                <wp:wrapThrough wrapText="bothSides">
+                  <wp:wrapPolygon edited="0">
+                    <wp:start x="0" y="0"/>
+                    <wp:lineTo x="0" y="22400"/>
+                    <wp:lineTo x="21867" y="22400"/>
+                    <wp:lineTo x="21867" y="0"/>
+                    <wp:lineTo x="0" y="0"/>
+                  </wp:wrapPolygon>
+                </wp:wrapThrough>
+                <wp:docPr id="31" name="Rectangle 31"/>
+                <wp:cNvGraphicFramePr/>
+                <a:graphic xmlns:a="http://schemas.openxmlformats.org/drawingml/2006/main">
+                  <a:graphicData uri="http://schemas.microsoft.com/office/word/2010/wordprocessingShape">
+                    <wps:wsp>
+                      <wps:cNvSpPr/>
+                      <wps:spPr>
+                        <a:xfrm>
+                          <a:off x="0" y="0"/>
+                          <a:ext cx="1028700" cy="342900"/>
+                        </a:xfrm>
+                        <a:prstGeom prst="rect">
+                          <a:avLst/>
+                        </a:prstGeom>
+                      </wps:spPr>
+                      <wps:style>
+                        <a:lnRef idx="1">
+                          <a:schemeClr val="accent1"/>
+                        </a:lnRef>
+                        <a:fillRef idx="3">
+                          <a:schemeClr val="accent1"/>
+                        </a:fillRef>
+                        <a:effectRef idx="2">
+                          <a:schemeClr val="accent1"/>
+                        </a:effectRef>
+                        <a:fontRef idx="minor">
+                          <a:schemeClr val="lt1"/>
+                        </a:fontRef>
+                      </wps:style>
+                      <wps:txbx>
+                        <w:txbxContent>
+                          <w:p>
+                            <w:pPr>
+                              <w:jc w:val="center"/>
+                              <w:rPr>
+                                <w:b/>
+                                <w:sz w:val="26"/>
+                              </w:rPr>
+                            </w:pPr>
+                            <w:r>
+                              <w:rPr>
+                                <w:b/>
+                                <w:sz w:val="26"/>
+                              </w:rPr>
+                              <w:t>GEOMETRY</w:t>
+                            </w:r>
+                          </w:p>
+                        </w:txbxContent>
+                      </wps:txbx>
+                      <wps:bodyPr rot="0" spcFirstLastPara="0" vertOverflow="overflow" horzOverflow="overflow" vert="horz" wrap="square" lIns="91440" tIns="45720" rIns="91440" bIns="45720" numCol="1" spcCol="0" rtlCol="0" fromWordArt="0" anchor="ctr" anchorCtr="0" forceAA="0" compatLnSpc="1">
+                        <a:prstTxWarp prst="textNoShape">
+                          <a:avLst/>
+                        </a:prstTxWarp>
+                        <a:noAutofit/>
+                      </wps:bodyPr>
+                    </wps:wsp>
+                  </a:graphicData>
+                </a:graphic>
+              </wp:anchor>
+            </w:drawing>
+          </mc:Choice>
+          <mc:Fallback>
+            <w:pict>
+              <v:rect id="Rectangle 31" o:spid="_x0000_s1044" style="position:absolute;left:0;text-align:left;margin-left:18pt;margin-top:.15pt;width:81pt;height:27pt;z-index:251793408;visibility:visible;mso-wrap-style:square;mso-wrap-distance-left:9pt;mso-wrap-distance-top:0;mso-wrap-distance-right:9pt;mso-wrap-distance-bottom:0;mso-position-horizontal:absolute;mso-position-horizontal-relative:text;mso-position-vertical:absolute;mso-position-vertical-relative:text;v-text-anchor:middle" o:gfxdata="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" fillcolor="#000101 [36]" strokecolor="#5b9bd5 [3204]" strokeweight=".5pt">
+                <v:fill color2="#5898d4 [3172]" rotate="t" colors="0 #71a6db;.5 #559bdb;1 #438ac9" focus="100%" type="gradient">
+                  <o:fill v:ext="view" type="gradientUnscaled"/>
+                </v:fill>
+                <v:textbox>
+                  <w:txbxContent>
+                    <w:p>
+                      <w:pPr>
+                        <w:jc w:val="center"/>
+                        <w:rPr>
+                          <w:b/>
+                          <w:sz w:val="26"/>
+                        </w:rPr>
+                      </w:pPr>
+                      <w:r>
+                        <w:rPr>
+                          <w:b/>
+                          <w:sz w:val="26"/>
+                        </w:rPr>
+                        <w:t>GEOMETRY</w:t>
+                      </w:r>
+                    </w:p>
+                  </w:txbxContent>
+                </v:textbox>
+                <w10:wrap type="through"/>
+              </v:rect>
+            </w:pict>
+          </mc:Fallback>
+        </mc:AlternateContent>
+      </w:r>
+    </w:p>
+    <w:p>
+      <w:pPr>
+        <w:spacing w:after="0" w:line="240" w:lineRule="auto"/>
+        <w:jc w:val="center"/>
+        <w:rPr>
+          <w:rFonts w:ascii="Calibri" w:eastAsia="Times New Roman" w:hAnsi="Calibri" w:cs="Times New Roman"/>
+          <w:b/>
+          <w:color w:val="000000"/>
+          <w:sz w:val="40"/>
+          <w:u w:val="single"/>
+          <w:lang w:eastAsia="en-IN"/>
+        </w:rPr>
+      </w:pPr>
+      <w:r>
+        <w:rPr>
+          <w:rFonts w:ascii="Calibri" w:eastAsia="Times New Roman" w:hAnsi="Calibri" w:cs="Times New Roman"/>
+          <w:noProof/>
+          <w:color w:val="000000"/>
+          <w:lang w:val="en-US"/>
+        </w:rPr>
+        <mc:AlternateContent>
+          <mc:Choice Requires="wps">
+            <w:drawing>
+              <wp:anchor distT="0" distB="0" distL="114300" distR="114300" simplePos="0" relativeHeight="251798528" behindDoc="0" locked="0" layoutInCell="1" allowOverlap="1" wp14:anchorId="70A38F89" wp14:editId="65CB5092">
+                <wp:simplePos x="0" y="0"/>
+                <wp:positionH relativeFrom="column">
+                  <wp:posOffset>2400300</wp:posOffset>
+                </wp:positionH>
+                <wp:positionV relativeFrom="paragraph">
+                  <wp:posOffset>262890</wp:posOffset>
+                </wp:positionV>
+                <wp:extent cx="1028700" cy="342900"/>
+                <wp:effectExtent l="0" t="0" r="38100" b="38100"/>
+                <wp:wrapThrough wrapText="bothSides">
+                  <wp:wrapPolygon edited="0">
+                    <wp:start x="0" y="0"/>
+                    <wp:lineTo x="0" y="22400"/>
+                    <wp:lineTo x="21867" y="22400"/>
+                    <wp:lineTo x="21867" y="0"/>
+                    <wp:lineTo x="0" y="0"/>
+                  </wp:wrapPolygon>
+                </wp:wrapThrough>
+                <wp:docPr id="41" name="Alternate Process 41"/>
+                <wp:cNvGraphicFramePr/>
+                <a:graphic xmlns:a="http://schemas.openxmlformats.org/drawingml/2006/main">
+                  <a:graphicData uri="http://schemas.microsoft.com/office/word/2010/wordprocessingShape">
+                    <wps:wsp>
+                      <wps:cNvSpPr/>
+                      <wps:spPr>
+                        <a:xfrm>
+                          <a:off x="0" y="0"/>
+                          <a:ext cx="1028700" cy="342900"/>
+                        </a:xfrm>
+                        <a:prstGeom prst="flowChartAlternateProcess">
+                          <a:avLst/>
+                        </a:prstGeom>
+                      </wps:spPr>
+                      <wps:style>
+                        <a:lnRef idx="1">
+                          <a:schemeClr val="accent1"/>
+                        </a:lnRef>
+                        <a:fillRef idx="3">
+                          <a:schemeClr val="accent1"/>
+                        </a:fillRef>
+                        <a:effectRef idx="2">
+                          <a:schemeClr val="accent1"/>
+                        </a:effectRef>
+                        <a:fontRef idx="minor">
+                          <a:schemeClr val="lt1"/>
+                        </a:fontRef>
+                      </wps:style>
+                      <wps:txbx>
+                        <w:txbxContent>
+                          <w:p>
+                            <w:pPr>
+                              <w:jc w:val="center"/>
+                              <w:rPr>
+                                <w:b/>
+                                <w:sz w:val="28"/>
+                              </w:rPr>
+                            </w:pPr>
+                            <w:r>
+                              <w:rPr>
+                                <w:b/>
+                                <w:sz w:val="28"/>
+                              </w:rPr>
+                              <w:t>SHADOWS</w:t>
+                            </w:r>
+                          </w:p>
+                        </w:txbxContent>
+                      </wps:txbx>
+                      <wps:bodyPr rot="0" spcFirstLastPara="0" vertOverflow="overflow" horzOverflow="overflow" vert="horz" wrap="square" lIns="91440" tIns="45720" rIns="91440" bIns="45720" numCol="1" spcCol="0" rtlCol="0" fromWordArt="0" anchor="ctr" anchorCtr="0" forceAA="0" compatLnSpc="1">
+                        <a:prstTxWarp prst="textNoShape">
+                          <a:avLst/>
+                        </a:prstTxWarp>
+                        <a:noAutofit/>
+                      </wps:bodyPr>
+                    </wps:wsp>
+                  </a:graphicData>
+                </a:graphic>
+              </wp:anchor>
+            </w:drawing>
+          </mc:Choice>
+          <mc:Fallback>
+            <w:pict>
+              <v:shape id="Alternate Process 41" o:spid="_x0000_s1045" type="#_x0000_t176" style="position:absolute;left:0;text-align:left;margin-left:189pt;margin-top:20.7pt;width:81pt;height:27pt;z-index:251798528;visibility:visible;mso-wrap-style:square;mso-wrap-distance-left:9pt;mso-wrap-distance-top:0;mso-wrap-distance-right:9pt;mso-wrap-distance-bottom:0;mso-position-horizontal:absolute;mso-position-horizontal-relative:text;mso-position-vertical:absolute;mso-position-vertical-relative:text;v-text-anchor:middle" o:gfxdata="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" fillcolor="#000101 [36]" strokecolor="#5b9bd5 [3204]" strokeweight=".5pt">
+                <v:fill color2="#5898d4 [3172]" rotate="t" colors="0 #71a6db;.5 #559bdb;1 #438ac9" focus="100%" type="gradient">
+                  <o:fill v:ext="view" type="gradientUnscaled"/>
+                </v:fill>
+                <v:textbox>
+                  <w:txbxContent>
+                    <w:p>
+                      <w:pPr>
+                        <w:jc w:val="center"/>
+                        <w:rPr>
+                          <w:b/>
+                          <w:sz w:val="28"/>
+                        </w:rPr>
+                      </w:pPr>
+                      <w:r>
+                        <w:rPr>
+                          <w:b/>
+                          <w:sz w:val="28"/>
+                        </w:rPr>
+                        <w:t>SHADOWS</w:t>
+                      </w:r>
+                    </w:p>
+                  </w:txbxContent>
+                </v:textbox>
+                <w10:wrap type="through"/>
+              </v:shape>
+            </w:pict>
+          </mc:Fallback>
+        </mc:AlternateContent>
+      </w:r>
     </w:p>
     <w:p>
       <w:pPr>
@@ -3238,6 +4765,128 @@
           <w:lang w:eastAsia="en-IN"/>
         </w:rPr>
       </w:pPr>
+      <w:r>
+        <w:rPr>
+          <w:rFonts w:ascii="Calibri" w:eastAsia="Times New Roman" w:hAnsi="Calibri" w:cs="Times New Roman"/>
+          <w:b/>
+          <w:noProof/>
+          <w:color w:val="000000"/>
+          <w:sz w:val="40"/>
+          <w:u w:val="single"/>
+          <w:lang w:val="en-US"/>
+        </w:rPr>
+        <mc:AlternateContent>
+          <mc:Choice Requires="wps">
+            <w:drawing>
+              <wp:anchor distT="0" distB="0" distL="114300" distR="114300" simplePos="0" relativeHeight="251803648" behindDoc="0" locked="0" layoutInCell="1" allowOverlap="1" wp14:anchorId="58DB2226" wp14:editId="2455AD96">
+                <wp:simplePos x="0" y="0"/>
+                <wp:positionH relativeFrom="column">
+                  <wp:posOffset>1600200</wp:posOffset>
+                </wp:positionH>
+                <wp:positionV relativeFrom="paragraph">
+                  <wp:posOffset>214630</wp:posOffset>
+                </wp:positionV>
+                <wp:extent cx="2352675" cy="914400"/>
+                <wp:effectExtent l="0" t="0" r="0" b="0"/>
+                <wp:wrapSquare wrapText="bothSides"/>
+                <wp:docPr id="45" name="Text Box 45"/>
+                <wp:cNvGraphicFramePr/>
+                <a:graphic xmlns:a="http://schemas.openxmlformats.org/drawingml/2006/main">
+                  <a:graphicData uri="http://schemas.microsoft.com/office/word/2010/wordprocessingShape">
+                    <wps:wsp>
+                      <wps:cNvSpPr txBox="1"/>
+                      <wps:spPr>
+                        <a:xfrm>
+                          <a:off x="0" y="0"/>
+                          <a:ext cx="2352675" cy="914400"/>
+                        </a:xfrm>
+                        <a:prstGeom prst="rect">
+                          <a:avLst/>
+                        </a:prstGeom>
+                        <a:noFill/>
+                        <a:ln>
+                          <a:noFill/>
+                        </a:ln>
+                        <a:effectLst/>
+                        <a:extLst>
+                          <a:ext uri="{C572A759-6A51-4108-AA02-DFA0A04FC94B}">
+                            <ma14:wrappingTextBoxFlag xmlns:ma14="http://schemas.microsoft.com/office/mac/drawingml/2011/main"/>
+                          </a:ext>
+                        </a:extLst>
+                      </wps:spPr>
+                      <wps:style>
+                        <a:lnRef idx="0">
+                          <a:schemeClr val="accent1"/>
+                        </a:lnRef>
+                        <a:fillRef idx="0">
+                          <a:schemeClr val="accent1"/>
+                        </a:fillRef>
+                        <a:effectRef idx="0">
+                          <a:schemeClr val="accent1"/>
+                        </a:effectRef>
+                        <a:fontRef idx="minor">
+                          <a:schemeClr val="dk1"/>
+                        </a:fontRef>
+                      </wps:style>
+                      <wps:txbx>
+                        <w:txbxContent>
+                          <w:p>
+                            <w:pPr>
+                              <w:rPr>
+                                <w:b/>
+                                <w:sz w:val="40"/>
+                              </w:rPr>
+                            </w:pPr>
+                            <w:r>
+                              <w:rPr>
+                                <w:b/>
+                                <w:sz w:val="40"/>
+                              </w:rPr>
+                              <w:t>Volumetric Shadows</w:t>
+                            </w:r>
+                          </w:p>
+                        </w:txbxContent>
+                      </wps:txbx>
+                      <wps:bodyPr rot="0" spcFirstLastPara="0" vertOverflow="overflow" horzOverflow="overflow" vert="horz" wrap="none" lIns="91440" tIns="45720" rIns="91440" bIns="45720" numCol="1" spcCol="0" rtlCol="0" fromWordArt="0" anchor="t" anchorCtr="0" forceAA="0" compatLnSpc="1">
+                        <a:prstTxWarp prst="textNoShape">
+                          <a:avLst/>
+                        </a:prstTxWarp>
+                        <a:noAutofit/>
+                      </wps:bodyPr>
+                    </wps:wsp>
+                  </a:graphicData>
+                </a:graphic>
+              </wp:anchor>
+            </w:drawing>
+          </mc:Choice>
+          <mc:Fallback>
+            <w:pict>
+              <v:shape id="Text Box 45" o:spid="_x0000_s1046" type="#_x0000_t202" style="position:absolute;left:0;text-align:left;margin-left:126pt;margin-top:16.9pt;width:185.25pt;height:1in;z-index:251803648;visibility:visible;mso-wrap-style:none;mso-wrap-distance-left:9pt;mso-wrap-distance-top:0;mso-wrap-distance-right:9pt;mso-wrap-distance-bottom:0;mso-position-horizontal:absolute;mso-position-horizontal-relative:text;mso-position-vertical:absolute;mso-position-vertical-relative:text;v-text-anchor:top" o:gfxdata="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" filled="f" stroked="f">
+                <v:textbox>
+                  <w:txbxContent>
+                    <w:p>
+                      <w:pPr>
+                        <w:rPr>
+                          <w:b/>
+                          <w:sz w:val="40"/>
+                        </w:rPr>
+                      </w:pPr>
+                      <w:r>
+                        <w:rPr>
+                          <w:b/>
+                          <w:sz w:val="40"/>
+                        </w:rPr>
+                        <w:t>Volumetric Shadows</w:t>
+                      </w:r>
+                    </w:p>
+                  </w:txbxContent>
+                </v:textbox>
+                <w10:wrap type="square"/>
+              </v:shape>
+            </w:pict>
+          </mc:Fallback>
+        </mc:AlternateContent>
+      </w:r>
     </w:p>
     <w:p>
       <w:pPr>
@@ -3266,76 +4915,6 @@
           <w:lang w:eastAsia="en-IN"/>
         </w:rPr>
       </w:pPr>
-    </w:p>
-    <w:p>
-      <w:pPr>
-        <w:spacing w:after="0" w:line="240" w:lineRule="auto"/>
-        <w:jc w:val="center"/>
-        <w:rPr>
-          <w:rFonts w:ascii="Calibri" w:eastAsia="Times New Roman" w:hAnsi="Calibri" w:cs="Times New Roman"/>
-          <w:b/>
-          <w:color w:val="000000"/>
-          <w:sz w:val="40"/>
-          <w:u w:val="single"/>
-          <w:lang w:eastAsia="en-IN"/>
-        </w:rPr>
-      </w:pPr>
-    </w:p>
-    <w:p>
-      <w:pPr>
-        <w:spacing w:after="0" w:line="240" w:lineRule="auto"/>
-        <w:jc w:val="center"/>
-        <w:rPr>
-          <w:rFonts w:ascii="Calibri" w:eastAsia="Times New Roman" w:hAnsi="Calibri" w:cs="Times New Roman"/>
-          <w:b/>
-          <w:color w:val="000000"/>
-          <w:sz w:val="40"/>
-          <w:u w:val="single"/>
-          <w:lang w:eastAsia="en-IN"/>
-        </w:rPr>
-      </w:pPr>
-    </w:p>
-    <w:p>
-      <w:pPr>
-        <w:spacing w:after="0" w:line="240" w:lineRule="auto"/>
-        <w:jc w:val="center"/>
-        <w:rPr>
-          <w:rFonts w:ascii="Calibri" w:eastAsia="Times New Roman" w:hAnsi="Calibri" w:cs="Times New Roman"/>
-          <w:b/>
-          <w:color w:val="000000"/>
-          <w:sz w:val="40"/>
-          <w:u w:val="single"/>
-          <w:lang w:eastAsia="en-IN"/>
-        </w:rPr>
-      </w:pPr>
-    </w:p>
-    <w:p>
-      <w:pPr>
-        <w:spacing w:after="0" w:line="240" w:lineRule="auto"/>
-        <w:jc w:val="center"/>
-        <w:rPr>
-          <w:rFonts w:ascii="Calibri" w:eastAsia="Times New Roman" w:hAnsi="Calibri" w:cs="Times New Roman"/>
-          <w:b/>
-          <w:color w:val="000000"/>
-          <w:sz w:val="40"/>
-          <w:u w:val="single"/>
-          <w:lang w:eastAsia="en-IN"/>
-        </w:rPr>
-      </w:pPr>
-    </w:p>
-    <w:p>
-      <w:pPr>
-        <w:spacing w:after="0" w:line="240" w:lineRule="auto"/>
-        <w:jc w:val="center"/>
-        <w:rPr>
-          <w:rFonts w:ascii="Calibri" w:eastAsia="Times New Roman" w:hAnsi="Calibri" w:cs="Times New Roman"/>
-          <w:b/>
-          <w:color w:val="000000"/>
-          <w:sz w:val="40"/>
-          <w:u w:val="single"/>
-          <w:lang w:eastAsia="en-IN"/>
-        </w:rPr>
-      </w:pPr>
       <w:r>
         <w:rPr>
           <w:rFonts w:ascii="Calibri" w:eastAsia="Times New Roman" w:hAnsi="Calibri" w:cs="Times New Roman"/>
@@ -3369,6 +4948,16 @@
           <w:lang w:eastAsia="en-IN"/>
         </w:rPr>
       </w:pPr>
+    </w:p>
+    <w:p>
+      <w:pPr>
+        <w:spacing w:after="0" w:line="240" w:lineRule="auto"/>
+        <w:rPr>
+          <w:rFonts w:ascii="Calibri" w:eastAsia="Times New Roman" w:hAnsi="Calibri" w:cs="Times New Roman"/>
+          <w:color w:val="000000"/>
+          <w:lang w:eastAsia="en-IN"/>
+        </w:rPr>
+      </w:pPr>
       <w:r>
         <w:rPr>
           <w:rFonts w:ascii="Calibri" w:eastAsia="Times New Roman" w:hAnsi="Calibri" w:cs="Times New Roman"/>
@@ -3379,7 +4968,7 @@
         <mc:AlternateContent>
           <mc:Choice Requires="wps">
             <w:drawing>
-              <wp:anchor distT="0" distB="0" distL="114300" distR="114300" simplePos="0" relativeHeight="251705344" behindDoc="0" locked="0" layoutInCell="1" allowOverlap="1" wp14:anchorId="4EC80FCC" wp14:editId="6C12D641">
+              <wp:anchor distT="0" distB="0" distL="114300" distR="114300" simplePos="0" relativeHeight="251752448" behindDoc="0" locked="0" layoutInCell="1" allowOverlap="1" wp14:anchorId="756727AD" wp14:editId="116A1282">
                 <wp:simplePos x="0" y="0"/>
                 <wp:positionH relativeFrom="column">
                   <wp:posOffset>4686300</wp:posOffset>
@@ -3402,7 +4991,7 @@
                     <wp:lineTo x="3200" y="0"/>
                   </wp:wrapPolygon>
                 </wp:wrapThrough>
-                <wp:docPr id="40" name="Magnetic Disk 40"/>
+                <wp:docPr id="70" name="Magnetic Disk 70"/>
                 <wp:cNvGraphicFramePr/>
                 <a:graphic xmlns:a="http://schemas.openxmlformats.org/drawingml/2006/main">
                   <a:graphicData uri="http://schemas.microsoft.com/office/word/2010/wordprocessingShape">
@@ -3465,7 +5054,10 @@
           </mc:Choice>
           <mc:Fallback>
             <w:pict>
-              <v:shape id="Magnetic Disk 40" o:spid="_x0000_s1040" type="#_x0000_t132" style="position:absolute;margin-left:369pt;margin-top:9pt;width:81pt;height:54pt;z-index:251705344;visibility:visible;mso-wrap-style:square;mso-wrap-distance-left:9pt;mso-wrap-distance-top:0;mso-wrap-distance-right:9pt;mso-wrap-distance-bottom:0;mso-position-horizontal:absolute;mso-position-horizontal-relative:text;mso-position-vertical:absolute;mso-position-vertical-relative:text;v-text-anchor:middle" o:gfxdata="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" fillcolor="#000101 [36]" strokecolor="#5b9bd5 [3204]" strokeweight=".5pt">
+              <v:shapetype id="_x0000_t132" coordsize="21600,21600" o:spt="132" path="m10800,0qx0,3391l0,18209qy10800,21600,21600,18209l21600,3391qy10800,0xem0,3391nfqy10800,6782,21600,3391e">
+                <v:path o:extrusionok="f" gradientshapeok="t" o:connecttype="custom" o:connectlocs="10800,6782;10800,0;0,10800;10800,21600;21600,10800" o:connectangles="270,270,180,90,0" textboxrect="0,6782,21600,18209"/>
+              </v:shapetype>
+              <v:shape id="Magnetic Disk 70" o:spid="_x0000_s1040" type="#_x0000_t132" style="position:absolute;margin-left:369pt;margin-top:9pt;width:81pt;height:54pt;z-index:251752448;visibility:visible;mso-wrap-style:square;mso-wrap-distance-left:9pt;mso-wrap-distance-top:0;mso-wrap-distance-right:9pt;mso-wrap-distance-bottom:0;mso-position-horizontal:absolute;mso-position-horizontal-relative:text;mso-position-vertical:absolute;mso-position-vertical-relative:text;v-text-anchor:middle" o:gfxdata="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" fillcolor="#000101 [36]" strokecolor="#5b9bd5 [3204]" strokeweight=".5pt">
                 <v:fill color2="#5898d4 [3172]" rotate="t" colors="0 #71a6db;.5 #559bdb;1 #438ac9" focus="100%" type="gradient">
                   <o:fill v:ext="view" type="gradientUnscaled"/>
                 </v:fill>
@@ -3506,7 +5098,7 @@
         <mc:AlternateContent>
           <mc:Choice Requires="wps">
             <w:drawing>
-              <wp:anchor distT="0" distB="0" distL="114300" distR="114300" simplePos="0" relativeHeight="251704320" behindDoc="0" locked="0" layoutInCell="1" allowOverlap="1" wp14:anchorId="29B270F4" wp14:editId="3DA40580">
+              <wp:anchor distT="0" distB="0" distL="114300" distR="114300" simplePos="0" relativeHeight="251751424" behindDoc="0" locked="0" layoutInCell="1" allowOverlap="1" wp14:anchorId="2D54C60A" wp14:editId="283E4C0B">
                 <wp:simplePos x="0" y="0"/>
                 <wp:positionH relativeFrom="column">
                   <wp:posOffset>0</wp:posOffset>
@@ -3529,7 +5121,7 @@
                     <wp:lineTo x="3200" y="0"/>
                   </wp:wrapPolygon>
                 </wp:wrapThrough>
-                <wp:docPr id="41" name="Magnetic Disk 41"/>
+                <wp:docPr id="73" name="Magnetic Disk 73"/>
                 <wp:cNvGraphicFramePr/>
                 <a:graphic xmlns:a="http://schemas.openxmlformats.org/drawingml/2006/main">
                   <a:graphicData uri="http://schemas.microsoft.com/office/word/2010/wordprocessingShape">
@@ -3592,7 +5184,7 @@
           </mc:Choice>
           <mc:Fallback>
             <w:pict>
-              <v:shape id="Magnetic Disk 41" o:spid="_x0000_s1041" type="#_x0000_t132" style="position:absolute;margin-left:0;margin-top:9pt;width:81pt;height:54pt;z-index:251704320;visibility:visible;mso-wrap-style:square;mso-wrap-distance-left:9pt;mso-wrap-distance-top:0;mso-wrap-distance-right:9pt;mso-wrap-distance-bottom:0;mso-position-horizontal:absolute;mso-position-horizontal-relative:text;mso-position-vertical:absolute;mso-position-vertical-relative:text;v-text-anchor:middle" o:gfxdata="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" fillcolor="#000101 [36]" strokecolor="#5b9bd5 [3204]" strokeweight=".5pt">
+              <v:shape id="Magnetic Disk 73" o:spid="_x0000_s1041" type="#_x0000_t132" style="position:absolute;margin-left:0;margin-top:9pt;width:81pt;height:54pt;z-index:251751424;visibility:visible;mso-wrap-style:square;mso-wrap-distance-left:9pt;mso-wrap-distance-top:0;mso-wrap-distance-right:9pt;mso-wrap-distance-bottom:0;mso-position-horizontal:absolute;mso-position-horizontal-relative:text;mso-position-vertical:absolute;mso-position-vertical-relative:text;v-text-anchor:middle" o:gfxdata="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" fillcolor="#000101 [36]" strokecolor="#5b9bd5 [3204]" strokeweight=".5pt">
                 <v:fill color2="#5898d4 [3172]" rotate="t" colors="0 #71a6db;.5 #559bdb;1 #438ac9" focus="100%" type="gradient">
                   <o:fill v:ext="view" type="gradientUnscaled"/>
                 </v:fill>
@@ -3673,7 +5265,7 @@
         <mc:AlternateContent>
           <mc:Choice Requires="wps">
             <w:drawing>
-              <wp:anchor distT="0" distB="0" distL="114300" distR="114300" simplePos="0" relativeHeight="251720704" behindDoc="0" locked="0" layoutInCell="1" allowOverlap="1" wp14:anchorId="5873D691" wp14:editId="6EFB550F">
+              <wp:anchor distT="0" distB="0" distL="114300" distR="114300" simplePos="0" relativeHeight="251766784" behindDoc="0" locked="0" layoutInCell="1" allowOverlap="1" wp14:anchorId="78F816BD" wp14:editId="608D3B35">
                 <wp:simplePos x="0" y="0"/>
                 <wp:positionH relativeFrom="column">
                   <wp:posOffset>3416300</wp:posOffset>
@@ -3684,7 +5276,7 @@
                 <wp:extent cx="685800" cy="342900"/>
                 <wp:effectExtent l="0" t="101600" r="25400" b="38100"/>
                 <wp:wrapNone/>
-                <wp:docPr id="42" name="Elbow Connector 42"/>
+                <wp:docPr id="74" name="Elbow Connector 74"/>
                 <wp:cNvGraphicFramePr/>
                 <a:graphic xmlns:a="http://schemas.openxmlformats.org/drawingml/2006/main">
                   <a:graphicData uri="http://schemas.microsoft.com/office/word/2010/wordprocessingShape">
@@ -3727,7 +5319,7 @@
           </mc:Choice>
           <mc:Fallback>
             <w:pict>
-              <v:shape id="Elbow Connector 42" o:spid="_x0000_s1026" type="#_x0000_t34" style="position:absolute;margin-left:269pt;margin-top:9.3pt;width:54pt;height:27pt;flip:y;z-index:251720704;visibility:visible;mso-wrap-style:square;mso-wrap-distance-left:9pt;mso-wrap-distance-top:0;mso-wrap-distance-right:9pt;mso-wrap-distance-bottom:0;mso-position-horizontal:absolute;mso-position-horizontal-relative:text;mso-position-vertical:absolute;mso-position-vertical-relative:text" o:gfxdata="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" adj="20000" strokecolor="#5b9bd5 [3204]" strokeweight="1pt">
+              <v:shape id="Elbow Connector 74" o:spid="_x0000_s1026" type="#_x0000_t34" style="position:absolute;margin-left:269pt;margin-top:9.3pt;width:54pt;height:27pt;flip:y;z-index:251766784;visibility:visible;mso-wrap-style:square;mso-wrap-distance-left:9pt;mso-wrap-distance-top:0;mso-wrap-distance-right:9pt;mso-wrap-distance-bottom:0;mso-position-horizontal:absolute;mso-position-horizontal-relative:text;mso-position-vertical:absolute;mso-position-vertical-relative:text" o:gfxdata="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" adj="20000" strokecolor="#5b9bd5 [3204]" strokeweight="1pt">
                 <v:stroke endarrow="open"/>
               </v:shape>
             </w:pict>
@@ -3744,7 +5336,7 @@
         <mc:AlternateContent>
           <mc:Choice Requires="wps">
             <w:drawing>
-              <wp:anchor distT="0" distB="0" distL="114300" distR="114300" simplePos="0" relativeHeight="251713536" behindDoc="0" locked="0" layoutInCell="1" allowOverlap="1" wp14:anchorId="3AFB1F3B" wp14:editId="4EE9DACC">
+              <wp:anchor distT="0" distB="0" distL="114300" distR="114300" simplePos="0" relativeHeight="251760640" behindDoc="0" locked="0" layoutInCell="1" allowOverlap="1" wp14:anchorId="2525457C" wp14:editId="21E768BC">
                 <wp:simplePos x="0" y="0"/>
                 <wp:positionH relativeFrom="column">
                   <wp:posOffset>-698500</wp:posOffset>
@@ -3755,7 +5347,7 @@
                 <wp:extent cx="571500" cy="342900"/>
                 <wp:effectExtent l="0" t="0" r="88900" b="114300"/>
                 <wp:wrapNone/>
-                <wp:docPr id="43" name="Elbow Connector 43"/>
+                <wp:docPr id="75" name="Elbow Connector 75"/>
                 <wp:cNvGraphicFramePr/>
                 <a:graphic xmlns:a="http://schemas.openxmlformats.org/drawingml/2006/main">
                   <a:graphicData uri="http://schemas.microsoft.com/office/word/2010/wordprocessingShape">
@@ -3798,7 +5390,7 @@
           </mc:Choice>
           <mc:Fallback>
             <w:pict>
-              <v:shape id="Elbow Connector 43" o:spid="_x0000_s1026" type="#_x0000_t34" style="position:absolute;margin-left:-54.95pt;margin-top:9.3pt;width:45pt;height:27pt;z-index:251713536;visibility:visible;mso-wrap-style:square;mso-wrap-distance-left:9pt;mso-wrap-distance-top:0;mso-wrap-distance-right:9pt;mso-wrap-distance-bottom:0;mso-position-horizontal:absolute;mso-position-horizontal-relative:text;mso-position-vertical:absolute;mso-position-vertical-relative:text" o:gfxdata="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" adj="1680" strokecolor="#5b9bd5 [3204]" strokeweight="1pt">
+              <v:shape id="Elbow Connector 75" o:spid="_x0000_s1026" type="#_x0000_t34" style="position:absolute;margin-left:-54.95pt;margin-top:9.3pt;width:45pt;height:27pt;z-index:251760640;visibility:visible;mso-wrap-style:square;mso-wrap-distance-left:9pt;mso-wrap-distance-top:0;mso-wrap-distance-right:9pt;mso-wrap-distance-bottom:0;mso-position-horizontal:absolute;mso-position-horizontal-relative:text;mso-position-vertical:absolute;mso-position-vertical-relative:text" o:gfxdata="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" adj="1680" strokecolor="#5b9bd5 [3204]" strokeweight="1pt">
                 <v:stroke endarrow="open"/>
               </v:shape>
             </w:pict>
@@ -3825,7 +5417,7 @@
         <mc:AlternateContent>
           <mc:Choice Requires="wps">
             <w:drawing>
-              <wp:anchor distT="0" distB="0" distL="114300" distR="114300" simplePos="0" relativeHeight="251707392" behindDoc="0" locked="0" layoutInCell="1" allowOverlap="1" wp14:anchorId="7C7B9F12" wp14:editId="2D926303">
+              <wp:anchor distT="0" distB="0" distL="114300" distR="114300" simplePos="0" relativeHeight="251754496" behindDoc="0" locked="0" layoutInCell="1" allowOverlap="1" wp14:anchorId="45A9C119" wp14:editId="1C61BCE4">
                 <wp:simplePos x="0" y="0"/>
                 <wp:positionH relativeFrom="column">
                   <wp:posOffset>3543300</wp:posOffset>
@@ -3844,7 +5436,7 @@
                     <wp:lineTo x="0" y="0"/>
                   </wp:wrapPolygon>
                 </wp:wrapThrough>
-                <wp:docPr id="44" name="Alternate Process 44"/>
+                <wp:docPr id="76" name="Alternate Process 76"/>
                 <wp:cNvGraphicFramePr/>
                 <a:graphic xmlns:a="http://schemas.openxmlformats.org/drawingml/2006/main">
                   <a:graphicData uri="http://schemas.microsoft.com/office/word/2010/wordprocessingShape">
@@ -3907,7 +5499,7 @@
           </mc:Choice>
           <mc:Fallback>
             <w:pict>
-              <v:shape id="Alternate Process 44" o:spid="_x0000_s1042" type="#_x0000_t176" style="position:absolute;margin-left:279pt;margin-top:13.85pt;width:81pt;height:27pt;z-index:251707392;visibility:visible;mso-wrap-style:square;mso-wrap-distance-left:9pt;mso-wrap-distance-top:0;mso-wrap-distance-right:9pt;mso-wrap-distance-bottom:0;mso-position-horizontal:absolute;mso-position-horizontal-relative:text;mso-position-vertical:absolute;mso-position-vertical-relative:text;v-text-anchor:middle" o:gfxdata="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" fillcolor="#000101 [36]" strokecolor="#5b9bd5 [3204]" strokeweight=".5pt">
+              <v:shape id="Alternate Process 76" o:spid="_x0000_s1042" type="#_x0000_t176" style="position:absolute;margin-left:279pt;margin-top:13.85pt;width:81pt;height:27pt;z-index:251754496;visibility:visible;mso-wrap-style:square;mso-wrap-distance-left:9pt;mso-wrap-distance-top:0;mso-wrap-distance-right:9pt;mso-wrap-distance-bottom:0;mso-position-horizontal:absolute;mso-position-horizontal-relative:text;mso-position-vertical:absolute;mso-position-vertical-relative:text;v-text-anchor:middle" o:gfxdata="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" fillcolor="#000101 [36]" strokecolor="#5b9bd5 [3204]" strokeweight=".5pt">
                 <v:fill color2="#5898d4 [3172]" rotate="t" colors="0 #71a6db;.5 #559bdb;1 #438ac9" focus="100%" type="gradient">
                   <o:fill v:ext="view" type="gradientUnscaled"/>
                 </v:fill>
@@ -3957,7 +5549,7 @@
         <mc:AlternateContent>
           <mc:Choice Requires="wps">
             <w:drawing>
-              <wp:anchor distT="0" distB="0" distL="114300" distR="114300" simplePos="0" relativeHeight="251719680" behindDoc="0" locked="0" layoutInCell="1" allowOverlap="1" wp14:anchorId="63ED2C1A" wp14:editId="1CC1BC43">
+              <wp:anchor distT="0" distB="0" distL="114300" distR="114300" simplePos="0" relativeHeight="251765760" behindDoc="0" locked="0" layoutInCell="1" allowOverlap="1" wp14:anchorId="6C984460" wp14:editId="28841701">
                 <wp:simplePos x="0" y="0"/>
                 <wp:positionH relativeFrom="column">
                   <wp:posOffset>3314700</wp:posOffset>
@@ -3968,7 +5560,7 @@
                 <wp:extent cx="228600" cy="571500"/>
                 <wp:effectExtent l="0" t="101600" r="0" b="38100"/>
                 <wp:wrapNone/>
-                <wp:docPr id="45" name="Elbow Connector 45"/>
+                <wp:docPr id="77" name="Elbow Connector 77"/>
                 <wp:cNvGraphicFramePr/>
                 <a:graphic xmlns:a="http://schemas.openxmlformats.org/drawingml/2006/main">
                   <a:graphicData uri="http://schemas.microsoft.com/office/word/2010/wordprocessingShape">
@@ -4011,7 +5603,7 @@
           </mc:Choice>
           <mc:Fallback>
             <w:pict>
-              <v:shape id="Elbow Connector 45" o:spid="_x0000_s1026" type="#_x0000_t34" style="position:absolute;margin-left:261pt;margin-top:9.45pt;width:18pt;height:45pt;flip:y;z-index:251719680;visibility:visible;mso-wrap-style:square;mso-wrap-distance-left:9pt;mso-wrap-distance-top:0;mso-wrap-distance-right:9pt;mso-wrap-distance-bottom:0;mso-position-horizontal:absolute;mso-position-horizontal-relative:text;mso-position-vertical:absolute;mso-position-vertical-relative:text" o:gfxdata="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" adj="8400" strokecolor="#5b9bd5 [3204]" strokeweight="1pt">
+              <v:shape id="Elbow Connector 77" o:spid="_x0000_s1026" type="#_x0000_t34" style="position:absolute;margin-left:261pt;margin-top:9.45pt;width:18pt;height:45pt;flip:y;z-index:251765760;visibility:visible;mso-wrap-style:square;mso-wrap-distance-left:9pt;mso-wrap-distance-top:0;mso-wrap-distance-right:9pt;mso-wrap-distance-bottom:0;mso-position-horizontal:absolute;mso-position-horizontal-relative:text;mso-position-vertical:absolute;mso-position-vertical-relative:text" o:gfxdata="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" adj="8400" strokecolor="#5b9bd5 [3204]" strokeweight="1pt">
                 <v:stroke endarrow="open"/>
               </v:shape>
             </w:pict>
@@ -4028,7 +5620,7 @@
         <mc:AlternateContent>
           <mc:Choice Requires="wps">
             <w:drawing>
-              <wp:anchor distT="0" distB="0" distL="114300" distR="114300" simplePos="0" relativeHeight="251714560" behindDoc="0" locked="0" layoutInCell="1" allowOverlap="1" wp14:anchorId="4F600F82" wp14:editId="333FDEC5">
+              <wp:anchor distT="0" distB="0" distL="114300" distR="114300" simplePos="0" relativeHeight="251761664" behindDoc="0" locked="0" layoutInCell="1" allowOverlap="1" wp14:anchorId="6E734C37" wp14:editId="583FC56D">
                 <wp:simplePos x="0" y="0"/>
                 <wp:positionH relativeFrom="column">
                   <wp:posOffset>2057400</wp:posOffset>
@@ -4039,7 +5631,7 @@
                 <wp:extent cx="228600" cy="571500"/>
                 <wp:effectExtent l="0" t="0" r="76200" b="114300"/>
                 <wp:wrapNone/>
-                <wp:docPr id="46" name="Elbow Connector 46"/>
+                <wp:docPr id="78" name="Elbow Connector 78"/>
                 <wp:cNvGraphicFramePr/>
                 <a:graphic xmlns:a="http://schemas.openxmlformats.org/drawingml/2006/main">
                   <a:graphicData uri="http://schemas.microsoft.com/office/word/2010/wordprocessingShape">
@@ -4082,7 +5674,7 @@
           </mc:Choice>
           <mc:Fallback>
             <w:pict>
-              <v:shape id="Elbow Connector 46" o:spid="_x0000_s1026" type="#_x0000_t34" style="position:absolute;margin-left:162pt;margin-top:9.45pt;width:18pt;height:45pt;z-index:251714560;visibility:visible;mso-wrap-style:square;mso-wrap-distance-left:9pt;mso-wrap-distance-top:0;mso-wrap-distance-right:9pt;mso-wrap-distance-bottom:0;mso-position-horizontal:absolute;mso-position-horizontal-relative:text;mso-position-vertical:absolute;mso-position-vertical-relative:text" o:gfxdata="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" adj="6000" strokecolor="#5b9bd5 [3204]" strokeweight="1pt">
+              <v:shape id="Elbow Connector 78" o:spid="_x0000_s1026" type="#_x0000_t34" style="position:absolute;margin-left:162pt;margin-top:9.45pt;width:18pt;height:45pt;z-index:251761664;visibility:visible;mso-wrap-style:square;mso-wrap-distance-left:9pt;mso-wrap-distance-top:0;mso-wrap-distance-right:9pt;mso-wrap-distance-bottom:0;mso-position-horizontal:absolute;mso-position-horizontal-relative:text;mso-position-vertical:absolute;mso-position-vertical-relative:text" o:gfxdata="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" adj="6000" strokecolor="#5b9bd5 [3204]" strokeweight="1pt">
                 <v:stroke endarrow="open"/>
               </v:shape>
             </w:pict>
@@ -4099,7 +5691,7 @@
         <mc:AlternateContent>
           <mc:Choice Requires="wps">
             <w:drawing>
-              <wp:anchor distT="0" distB="0" distL="114300" distR="114300" simplePos="0" relativeHeight="251706368" behindDoc="0" locked="0" layoutInCell="1" allowOverlap="1" wp14:anchorId="3451FEAA" wp14:editId="48A38418">
+              <wp:anchor distT="0" distB="0" distL="114300" distR="114300" simplePos="0" relativeHeight="251753472" behindDoc="0" locked="0" layoutInCell="1" allowOverlap="1" wp14:anchorId="2185D2B9" wp14:editId="25F1BACE">
                 <wp:simplePos x="0" y="0"/>
                 <wp:positionH relativeFrom="column">
                   <wp:posOffset>1028700</wp:posOffset>
@@ -4118,7 +5710,7 @@
                     <wp:lineTo x="0" y="0"/>
                   </wp:wrapPolygon>
                 </wp:wrapThrough>
-                <wp:docPr id="47" name="Alternate Process 47"/>
+                <wp:docPr id="79" name="Alternate Process 79"/>
                 <wp:cNvGraphicFramePr/>
                 <a:graphic xmlns:a="http://schemas.openxmlformats.org/drawingml/2006/main">
                   <a:graphicData uri="http://schemas.microsoft.com/office/word/2010/wordprocessingShape">
@@ -4181,7 +5773,7 @@
           </mc:Choice>
           <mc:Fallback>
             <w:pict>
-              <v:shape id="Alternate Process 47" o:spid="_x0000_s1043" type="#_x0000_t176" style="position:absolute;margin-left:81pt;margin-top:.45pt;width:81pt;height:27pt;z-index:251706368;visibility:visible;mso-wrap-style:square;mso-wrap-distance-left:9pt;mso-wrap-distance-top:0;mso-wrap-distance-right:9pt;mso-wrap-distance-bottom:0;mso-position-horizontal:absolute;mso-position-horizontal-relative:text;mso-position-vertical:absolute;mso-position-vertical-relative:text;v-text-anchor:middle" o:gfxdata="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" fillcolor="#000101 [36]" strokecolor="#5b9bd5 [3204]" strokeweight=".5pt">
+              <v:shape id="Alternate Process 79" o:spid="_x0000_s1043" type="#_x0000_t176" style="position:absolute;margin-left:81pt;margin-top:.45pt;width:81pt;height:27pt;z-index:251753472;visibility:visible;mso-wrap-style:square;mso-wrap-distance-left:9pt;mso-wrap-distance-top:0;mso-wrap-distance-right:9pt;mso-wrap-distance-bottom:0;mso-position-horizontal:absolute;mso-position-horizontal-relative:text;mso-position-vertical:absolute;mso-position-vertical-relative:text;v-text-anchor:middle" o:gfxdata="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" fillcolor="#000101 [36]" strokecolor="#5b9bd5 [3204]" strokeweight=".5pt">
                 <v:fill color2="#5898d4 [3172]" rotate="t" colors="0 #71a6db;.5 #559bdb;1 #438ac9" focus="100%" type="gradient">
                   <o:fill v:ext="view" type="gradientUnscaled"/>
                 </v:fill>
@@ -4221,6 +5813,80 @@
           <w:lang w:eastAsia="en-IN"/>
         </w:rPr>
       </w:pPr>
+      <w:r>
+        <w:rPr>
+          <w:rFonts w:ascii="Calibri" w:eastAsia="Times New Roman" w:hAnsi="Calibri" w:cs="Times New Roman"/>
+          <w:noProof/>
+          <w:color w:val="000000"/>
+          <w:lang w:val="en-US"/>
+        </w:rPr>
+        <mc:AlternateContent>
+          <mc:Choice Requires="wps">
+            <w:drawing>
+              <wp:anchor distT="0" distB="0" distL="114300" distR="114300" simplePos="0" relativeHeight="251788288" behindDoc="0" locked="0" layoutInCell="1" allowOverlap="1" wp14:anchorId="45984222" wp14:editId="7D2DEF42">
+                <wp:simplePos x="0" y="0"/>
+                <wp:positionH relativeFrom="column">
+                  <wp:posOffset>4114800</wp:posOffset>
+                </wp:positionH>
+                <wp:positionV relativeFrom="paragraph">
+                  <wp:posOffset>154305</wp:posOffset>
+                </wp:positionV>
+                <wp:extent cx="1714500" cy="685800"/>
+                <wp:effectExtent l="101600" t="50800" r="12700" b="25400"/>
+                <wp:wrapNone/>
+                <wp:docPr id="80" name="Elbow Connector 80"/>
+                <wp:cNvGraphicFramePr/>
+                <a:graphic xmlns:a="http://schemas.openxmlformats.org/drawingml/2006/main">
+                  <a:graphicData uri="http://schemas.microsoft.com/office/word/2010/wordprocessingShape">
+                    <wps:wsp>
+                      <wps:cNvCnPr/>
+                      <wps:spPr>
+                        <a:xfrm rot="10800000">
+                          <a:off x="0" y="0"/>
+                          <a:ext cx="1714500" cy="685800"/>
+                        </a:xfrm>
+                        <a:prstGeom prst="bentConnector3">
+                          <a:avLst>
+                            <a:gd name="adj1" fmla="val 98889"/>
+                          </a:avLst>
+                        </a:prstGeom>
+                        <a:ln>
+                          <a:tailEnd type="arrow"/>
+                        </a:ln>
+                      </wps:spPr>
+                      <wps:style>
+                        <a:lnRef idx="2">
+                          <a:schemeClr val="accent1"/>
+                        </a:lnRef>
+                        <a:fillRef idx="0">
+                          <a:schemeClr val="accent1"/>
+                        </a:fillRef>
+                        <a:effectRef idx="1">
+                          <a:schemeClr val="accent1"/>
+                        </a:effectRef>
+                        <a:fontRef idx="minor">
+                          <a:schemeClr val="tx1"/>
+                        </a:fontRef>
+                      </wps:style>
+                      <wps:bodyPr/>
+                    </wps:wsp>
+                  </a:graphicData>
+                </a:graphic>
+                <wp14:sizeRelV relativeFrom="margin">
+                  <wp14:pctHeight>0</wp14:pctHeight>
+                </wp14:sizeRelV>
+              </wp:anchor>
+            </w:drawing>
+          </mc:Choice>
+          <mc:Fallback>
+            <w:pict>
+              <v:shape id="Elbow Connector 80" o:spid="_x0000_s1026" type="#_x0000_t34" style="position:absolute;margin-left:324pt;margin-top:12.15pt;width:135pt;height:54pt;rotation:180;z-index:251788288;visibility:visible;mso-wrap-style:square;mso-height-percent:0;mso-wrap-distance-left:9pt;mso-wrap-distance-top:0;mso-wrap-distance-right:9pt;mso-wrap-distance-bottom:0;mso-position-horizontal:absolute;mso-position-horizontal-relative:text;mso-position-vertical:absolute;mso-position-vertical-relative:text;mso-height-percent:0;mso-height-relative:margin" o:gfxdata="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" adj="21360" strokecolor="#5b9bd5 [3204]" strokeweight="1pt">
+                <v:stroke endarrow="open"/>
+              </v:shape>
+            </w:pict>
+          </mc:Fallback>
+        </mc:AlternateContent>
+      </w:r>
     </w:p>
     <w:p>
       <w:pPr>
@@ -4241,7 +5907,7 @@
         <mc:AlternateContent>
           <mc:Choice Requires="wps">
             <w:drawing>
-              <wp:anchor distT="0" distB="0" distL="114300" distR="114300" simplePos="0" relativeHeight="251721728" behindDoc="0" locked="0" layoutInCell="1" allowOverlap="1" wp14:anchorId="440F595F" wp14:editId="1BE46463">
+              <wp:anchor distT="0" distB="0" distL="114300" distR="114300" simplePos="0" relativeHeight="251767808" behindDoc="0" locked="0" layoutInCell="1" allowOverlap="1" wp14:anchorId="6640C02B" wp14:editId="5D1921F0">
                 <wp:simplePos x="0" y="0"/>
                 <wp:positionH relativeFrom="column">
                   <wp:posOffset>1485900</wp:posOffset>
@@ -4252,7 +5918,7 @@
                 <wp:extent cx="0" cy="800100"/>
                 <wp:effectExtent l="0" t="0" r="25400" b="12700"/>
                 <wp:wrapNone/>
-                <wp:docPr id="48" name="Straight Connector 48"/>
+                <wp:docPr id="81" name="Straight Connector 81"/>
                 <wp:cNvGraphicFramePr/>
                 <a:graphic xmlns:a="http://schemas.openxmlformats.org/drawingml/2006/main">
                   <a:graphicData uri="http://schemas.microsoft.com/office/word/2010/wordprocessingShape">
@@ -4290,7 +5956,7 @@
           </mc:Choice>
           <mc:Fallback>
             <w:pict>
-              <v:line id="Straight Connector 48" o:spid="_x0000_s1026" style="position:absolute;z-index:251721728;visibility:visible;mso-wrap-style:square;mso-wrap-distance-left:9pt;mso-wrap-distance-top:0;mso-wrap-distance-right:9pt;mso-wrap-distance-bottom:0;mso-position-horizontal:absolute;mso-position-horizontal-relative:text;mso-position-vertical:absolute;mso-position-vertical-relative:text" from="117pt,.6pt" to="117pt,63.6pt" o:gfxdata="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" strokecolor="#5b9bd5 [3204]" strokeweight="1pt">
+              <v:line id="Straight Connector 81" o:spid="_x0000_s1026" style="position:absolute;z-index:251767808;visibility:visible;mso-wrap-style:square;mso-wrap-distance-left:9pt;mso-wrap-distance-top:0;mso-wrap-distance-right:9pt;mso-wrap-distance-bottom:0;mso-position-horizontal:absolute;mso-position-horizontal-relative:text;mso-position-vertical:absolute;mso-position-vertical-relative:text" from="117pt,.6pt" to="117pt,63.6pt" o:gfxdata="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" strokecolor="#5b9bd5 [3204]" strokeweight="1pt">
                 <v:stroke joinstyle="miter"/>
               </v:line>
             </w:pict>
@@ -4317,7 +5983,7 @@
         <mc:AlternateContent>
           <mc:Choice Requires="wps">
             <w:drawing>
-              <wp:anchor distT="0" distB="0" distL="114300" distR="114300" simplePos="0" relativeHeight="251729920" behindDoc="0" locked="0" layoutInCell="1" allowOverlap="1" wp14:anchorId="23EBD966" wp14:editId="7FE7FA0B">
+              <wp:anchor distT="0" distB="0" distL="114300" distR="114300" simplePos="0" relativeHeight="251774976" behindDoc="0" locked="0" layoutInCell="1" allowOverlap="1" wp14:anchorId="2837D8BE" wp14:editId="0182C1BA">
                 <wp:simplePos x="0" y="0"/>
                 <wp:positionH relativeFrom="column">
                   <wp:posOffset>3429000</wp:posOffset>
@@ -4328,7 +5994,7 @@
                 <wp:extent cx="800100" cy="342900"/>
                 <wp:effectExtent l="0" t="0" r="0" b="12700"/>
                 <wp:wrapSquare wrapText="bothSides"/>
-                <wp:docPr id="49" name="Text Box 49"/>
+                <wp:docPr id="82" name="Text Box 82"/>
                 <wp:cNvGraphicFramePr/>
                 <a:graphic xmlns:a="http://schemas.openxmlformats.org/drawingml/2006/main">
                   <a:graphicData uri="http://schemas.microsoft.com/office/word/2010/wordprocessingShape">
@@ -4396,7 +6062,7 @@
           </mc:Choice>
           <mc:Fallback>
             <w:pict>
-              <v:shape id="Text Box 49" o:spid="_x0000_s1044" type="#_x0000_t202" style="position:absolute;margin-left:270pt;margin-top:5.15pt;width:63pt;height:27pt;z-index:251729920;visibility:visible;mso-wrap-style:square;mso-width-percent:0;mso-height-percent:0;mso-wrap-distance-left:9pt;mso-wrap-distance-top:0;mso-wrap-distance-right:9pt;mso-wrap-distance-bottom:0;mso-position-horizontal:absolute;mso-position-horizontal-relative:text;mso-position-vertical:absolute;mso-position-vertical-relative:text;mso-width-percent:0;mso-height-percent:0;mso-width-relative:margin;mso-height-relative:margin;v-text-anchor:top" o:gfxdata="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" filled="f" stroked="f">
+              <v:shape id="Text Box 82" o:spid="_x0000_s1044" type="#_x0000_t202" style="position:absolute;margin-left:270pt;margin-top:5.15pt;width:63pt;height:27pt;z-index:251774976;visibility:visible;mso-wrap-style:square;mso-width-percent:0;mso-height-percent:0;mso-wrap-distance-left:9pt;mso-wrap-distance-top:0;mso-wrap-distance-right:9pt;mso-wrap-distance-bottom:0;mso-position-horizontal:absolute;mso-position-horizontal-relative:text;mso-position-vertical:absolute;mso-position-vertical-relative:text;mso-width-percent:0;mso-height-percent:0;mso-width-relative:margin;mso-height-relative:margin;v-text-anchor:top" o:gfxdata="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" filled="f" stroked="f">
                 <v:textbox>
                   <w:txbxContent>
                     <w:p>
@@ -4422,7 +6088,7 @@
         <mc:AlternateContent>
           <mc:Choice Requires="wps">
             <w:drawing>
-              <wp:anchor distT="0" distB="0" distL="114300" distR="114300" simplePos="0" relativeHeight="251708416" behindDoc="0" locked="0" layoutInCell="1" allowOverlap="1" wp14:anchorId="55F68180" wp14:editId="6CD2EBDB">
+              <wp:anchor distT="0" distB="0" distL="114300" distR="114300" simplePos="0" relativeHeight="251755520" behindDoc="0" locked="0" layoutInCell="1" allowOverlap="1" wp14:anchorId="104EA1BD" wp14:editId="51E4F45B">
                 <wp:simplePos x="0" y="0"/>
                 <wp:positionH relativeFrom="column">
                   <wp:posOffset>2286000</wp:posOffset>
@@ -4441,7 +6107,7 @@
                     <wp:lineTo x="0" y="0"/>
                   </wp:wrapPolygon>
                 </wp:wrapThrough>
-                <wp:docPr id="50" name="Rectangle 50"/>
+                <wp:docPr id="83" name="Rectangle 83"/>
                 <wp:cNvGraphicFramePr/>
                 <a:graphic xmlns:a="http://schemas.openxmlformats.org/drawingml/2006/main">
                   <a:graphicData uri="http://schemas.microsoft.com/office/word/2010/wordprocessingShape">
@@ -4504,7 +6170,7 @@
           </mc:Choice>
           <mc:Fallback>
             <w:pict>
-              <v:rect id="Rectangle 50" o:spid="_x0000_s1045" style="position:absolute;margin-left:180pt;margin-top:5.15pt;width:81pt;height:27pt;z-index:251708416;visibility:visible;mso-wrap-style:square;mso-wrap-distance-left:9pt;mso-wrap-distance-top:0;mso-wrap-distance-right:9pt;mso-wrap-distance-bottom:0;mso-position-horizontal:absolute;mso-position-horizontal-relative:text;mso-position-vertical:absolute;mso-position-vertical-relative:text;v-text-anchor:middle" o:gfxdata="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" fillcolor="#000101 [36]" strokecolor="#5b9bd5 [3204]" strokeweight=".5pt">
+              <v:rect id="Rectangle 83" o:spid="_x0000_s1052" style="position:absolute;margin-left:180pt;margin-top:5.15pt;width:81pt;height:27pt;z-index:251755520;visibility:visible;mso-wrap-style:square;mso-wrap-distance-left:9pt;mso-wrap-distance-top:0;mso-wrap-distance-right:9pt;mso-wrap-distance-bottom:0;mso-position-horizontal:absolute;mso-position-horizontal-relative:text;mso-position-vertical:absolute;mso-position-vertical-relative:text;v-text-anchor:middle" o:gfxdata="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" fillcolor="#000101 [36]" strokecolor="#5b9bd5 [3204]" strokeweight=".5pt">
                 <v:fill color2="#5898d4 [3172]" rotate="t" colors="0 #71a6db;.5 #559bdb;1 #438ac9" focus="100%" type="gradient">
                   <o:fill v:ext="view" type="gradientUnscaled"/>
                 </v:fill>
@@ -4572,18 +6238,18 @@
         <mc:AlternateContent>
           <mc:Choice Requires="wps">
             <w:drawing>
-              <wp:anchor distT="0" distB="0" distL="114300" distR="114300" simplePos="0" relativeHeight="251718656" behindDoc="0" locked="0" layoutInCell="1" allowOverlap="1" wp14:anchorId="72AF2106" wp14:editId="2DCADDEF">
+              <wp:anchor distT="0" distB="0" distL="114300" distR="114300" simplePos="0" relativeHeight="251810816" behindDoc="0" locked="0" layoutInCell="1" allowOverlap="1" wp14:anchorId="51793742" wp14:editId="42F5AB0A">
                 <wp:simplePos x="0" y="0"/>
                 <wp:positionH relativeFrom="column">
-                  <wp:posOffset>2743200</wp:posOffset>
+                  <wp:posOffset>2857500</wp:posOffset>
                 </wp:positionH>
                 <wp:positionV relativeFrom="paragraph">
-                  <wp:posOffset>67310</wp:posOffset>
+                  <wp:posOffset>43815</wp:posOffset>
                 </wp:positionV>
                 <wp:extent cx="0" cy="914400"/>
                 <wp:effectExtent l="101600" t="0" r="127000" b="76200"/>
                 <wp:wrapNone/>
-                <wp:docPr id="51" name="Straight Arrow Connector 51"/>
+                <wp:docPr id="52" name="Straight Arrow Connector 52"/>
                 <wp:cNvGraphicFramePr/>
                 <a:graphic xmlns:a="http://schemas.openxmlformats.org/drawingml/2006/main">
                   <a:graphicData uri="http://schemas.microsoft.com/office/word/2010/wordprocessingShape">
@@ -4624,23 +6290,13 @@
           </mc:Choice>
           <mc:Fallback>
             <w:pict>
-              <v:shape id="Straight Arrow Connector 51" o:spid="_x0000_s1026" type="#_x0000_t32" style="position:absolute;margin-left:3in;margin-top:5.3pt;width:0;height:1in;z-index:251718656;visibility:visible;mso-wrap-style:square;mso-wrap-distance-left:9pt;mso-wrap-distance-top:0;mso-wrap-distance-right:9pt;mso-wrap-distance-bottom:0;mso-position-horizontal:absolute;mso-position-horizontal-relative:text;mso-position-vertical:absolute;mso-position-vertical-relative:text" o:gfxdata="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" strokecolor="#5b9bd5 [3204]" strokeweight="1pt">
+              <v:shape id="Straight Arrow Connector 52" o:spid="_x0000_s1026" type="#_x0000_t32" style="position:absolute;margin-left:225pt;margin-top:3.45pt;width:0;height:1in;z-index:251810816;visibility:visible;mso-wrap-style:square;mso-wrap-distance-left:9pt;mso-wrap-distance-top:0;mso-wrap-distance-right:9pt;mso-wrap-distance-bottom:0;mso-position-horizontal:absolute;mso-position-horizontal-relative:text;mso-position-vertical:absolute;mso-position-vertical-relative:text" o:gfxdata="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" strokecolor="#5b9bd5 [3204]" strokeweight="1pt">
                 <v:stroke endarrow="open" joinstyle="miter"/>
               </v:shape>
             </w:pict>
           </mc:Fallback>
         </mc:AlternateContent>
       </w:r>
-    </w:p>
-    <w:p>
-      <w:pPr>
-        <w:spacing w:after="0" w:line="240" w:lineRule="auto"/>
-        <w:rPr>
-          <w:rFonts w:ascii="Calibri" w:eastAsia="Times New Roman" w:hAnsi="Calibri" w:cs="Times New Roman"/>
-          <w:color w:val="000000"/>
-          <w:lang w:eastAsia="en-IN"/>
-        </w:rPr>
-      </w:pPr>
       <w:r>
         <w:rPr>
           <w:rFonts w:ascii="Calibri" w:eastAsia="Times New Roman" w:hAnsi="Calibri" w:cs="Times New Roman"/>
@@ -4651,27 +6307,27 @@
         <mc:AlternateContent>
           <mc:Choice Requires="wps">
             <w:drawing>
-              <wp:anchor distT="0" distB="0" distL="114300" distR="114300" simplePos="0" relativeHeight="251722752" behindDoc="0" locked="0" layoutInCell="1" allowOverlap="1" wp14:anchorId="731ECFE2" wp14:editId="7E81FEAE">
+              <wp:anchor distT="0" distB="0" distL="114300" distR="114300" simplePos="0" relativeHeight="251787264" behindDoc="0" locked="0" layoutInCell="1" allowOverlap="1" wp14:anchorId="0A00ACAF" wp14:editId="37365C6F">
                 <wp:simplePos x="0" y="0"/>
                 <wp:positionH relativeFrom="column">
-                  <wp:posOffset>-114300</wp:posOffset>
+                  <wp:posOffset>5829300</wp:posOffset>
                 </wp:positionH>
                 <wp:positionV relativeFrom="paragraph">
-                  <wp:posOffset>125095</wp:posOffset>
+                  <wp:posOffset>158115</wp:posOffset>
                 </wp:positionV>
-                <wp:extent cx="1600200" cy="0"/>
-                <wp:effectExtent l="0" t="0" r="25400" b="25400"/>
+                <wp:extent cx="0" cy="2857500"/>
+                <wp:effectExtent l="0" t="0" r="25400" b="12700"/>
                 <wp:wrapNone/>
-                <wp:docPr id="52" name="Straight Connector 52"/>
+                <wp:docPr id="84" name="Straight Connector 84"/>
                 <wp:cNvGraphicFramePr/>
                 <a:graphic xmlns:a="http://schemas.openxmlformats.org/drawingml/2006/main">
                   <a:graphicData uri="http://schemas.microsoft.com/office/word/2010/wordprocessingShape">
                     <wps:wsp>
                       <wps:cNvCnPr/>
                       <wps:spPr>
-                        <a:xfrm flipH="1">
+                        <a:xfrm flipV="1">
                           <a:off x="0" y="0"/>
-                          <a:ext cx="1600200" cy="0"/>
+                          <a:ext cx="0" cy="2857500"/>
                         </a:xfrm>
                         <a:prstGeom prst="line">
                           <a:avLst/>
@@ -4700,7 +6356,7 @@
           </mc:Choice>
           <mc:Fallback>
             <w:pict>
-              <v:line id="Straight Connector 52" o:spid="_x0000_s1026" style="position:absolute;flip:x;z-index:251722752;visibility:visible;mso-wrap-style:square;mso-wrap-distance-left:9pt;mso-wrap-distance-top:0;mso-wrap-distance-right:9pt;mso-wrap-distance-bottom:0;mso-position-horizontal:absolute;mso-position-horizontal-relative:text;mso-position-vertical:absolute;mso-position-vertical-relative:text" from="-8.95pt,9.85pt" to="117.05pt,9.85pt" o:gfxdata="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" strokecolor="#5b9bd5 [3204]" strokeweight="1pt">
+              <v:line id="Straight Connector 84" o:spid="_x0000_s1026" style="position:absolute;flip:y;z-index:251787264;visibility:visible;mso-wrap-style:square;mso-wrap-distance-left:9pt;mso-wrap-distance-top:0;mso-wrap-distance-right:9pt;mso-wrap-distance-bottom:0;mso-position-horizontal:absolute;mso-position-horizontal-relative:text;mso-position-vertical:absolute;mso-position-vertical-relative:text" from="459pt,12.45pt" to="459pt,237.45pt" o:gfxdata="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" strokecolor="#5b9bd5 [3204]" strokeweight="1pt">
                 <v:stroke joinstyle="miter"/>
               </v:line>
             </w:pict>
@@ -4717,6 +6373,72 @@
           <w:lang w:eastAsia="en-IN"/>
         </w:rPr>
       </w:pPr>
+      <w:r>
+        <w:rPr>
+          <w:rFonts w:ascii="Calibri" w:eastAsia="Times New Roman" w:hAnsi="Calibri" w:cs="Times New Roman"/>
+          <w:noProof/>
+          <w:color w:val="000000"/>
+          <w:lang w:val="en-US"/>
+        </w:rPr>
+        <mc:AlternateContent>
+          <mc:Choice Requires="wps">
+            <w:drawing>
+              <wp:anchor distT="0" distB="0" distL="114300" distR="114300" simplePos="0" relativeHeight="251768832" behindDoc="0" locked="0" layoutInCell="1" allowOverlap="1" wp14:anchorId="5DBC4F45" wp14:editId="1C39F704">
+                <wp:simplePos x="0" y="0"/>
+                <wp:positionH relativeFrom="column">
+                  <wp:posOffset>-114300</wp:posOffset>
+                </wp:positionH>
+                <wp:positionV relativeFrom="paragraph">
+                  <wp:posOffset>125095</wp:posOffset>
+                </wp:positionV>
+                <wp:extent cx="1600200" cy="0"/>
+                <wp:effectExtent l="0" t="0" r="25400" b="25400"/>
+                <wp:wrapNone/>
+                <wp:docPr id="86" name="Straight Connector 86"/>
+                <wp:cNvGraphicFramePr/>
+                <a:graphic xmlns:a="http://schemas.openxmlformats.org/drawingml/2006/main">
+                  <a:graphicData uri="http://schemas.microsoft.com/office/word/2010/wordprocessingShape">
+                    <wps:wsp>
+                      <wps:cNvCnPr/>
+                      <wps:spPr>
+                        <a:xfrm flipH="1">
+                          <a:off x="0" y="0"/>
+                          <a:ext cx="1600200" cy="0"/>
+                        </a:xfrm>
+                        <a:prstGeom prst="line">
+                          <a:avLst/>
+                        </a:prstGeom>
+                      </wps:spPr>
+                      <wps:style>
+                        <a:lnRef idx="2">
+                          <a:schemeClr val="accent1"/>
+                        </a:lnRef>
+                        <a:fillRef idx="0">
+                          <a:schemeClr val="accent1"/>
+                        </a:fillRef>
+                        <a:effectRef idx="1">
+                          <a:schemeClr val="accent1"/>
+                        </a:effectRef>
+                        <a:fontRef idx="minor">
+                          <a:schemeClr val="tx1"/>
+                        </a:fontRef>
+                      </wps:style>
+                      <wps:bodyPr/>
+                    </wps:wsp>
+                  </a:graphicData>
+                </a:graphic>
+              </wp:anchor>
+            </w:drawing>
+          </mc:Choice>
+          <mc:Fallback>
+            <w:pict>
+              <v:line id="Straight Connector 86" o:spid="_x0000_s1026" style="position:absolute;flip:x;z-index:251768832;visibility:visible;mso-wrap-style:square;mso-wrap-distance-left:9pt;mso-wrap-distance-top:0;mso-wrap-distance-right:9pt;mso-wrap-distance-bottom:0;mso-position-horizontal:absolute;mso-position-horizontal-relative:text;mso-position-vertical:absolute;mso-position-vertical-relative:text" from="-8.95pt,9.85pt" to="117.05pt,9.85pt" o:gfxdata="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" strokecolor="#5b9bd5 [3204]" strokeweight="1pt">
+                <v:stroke joinstyle="miter"/>
+              </v:line>
+            </w:pict>
+          </mc:Fallback>
+        </mc:AlternateContent>
+      </w:r>
     </w:p>
     <w:p>
       <w:pPr>
@@ -4737,7 +6459,124 @@
         <mc:AlternateContent>
           <mc:Choice Requires="wps">
             <w:drawing>
-              <wp:anchor distT="0" distB="0" distL="114300" distR="114300" simplePos="0" relativeHeight="251723776" behindDoc="0" locked="0" layoutInCell="1" allowOverlap="1" wp14:anchorId="47DDC380" wp14:editId="50B6273C">
+              <wp:anchor distT="0" distB="0" distL="114300" distR="114300" simplePos="0" relativeHeight="251771904" behindDoc="0" locked="0" layoutInCell="1" allowOverlap="1" wp14:anchorId="76C60BF9" wp14:editId="26C64027">
+                <wp:simplePos x="0" y="0"/>
+                <wp:positionH relativeFrom="column">
+                  <wp:posOffset>2857500</wp:posOffset>
+                </wp:positionH>
+                <wp:positionV relativeFrom="paragraph">
+                  <wp:posOffset>69215</wp:posOffset>
+                </wp:positionV>
+                <wp:extent cx="800100" cy="342900"/>
+                <wp:effectExtent l="0" t="0" r="0" b="12700"/>
+                <wp:wrapSquare wrapText="bothSides"/>
+                <wp:docPr id="87" name="Text Box 87"/>
+                <wp:cNvGraphicFramePr/>
+                <a:graphic xmlns:a="http://schemas.openxmlformats.org/drawingml/2006/main">
+                  <a:graphicData uri="http://schemas.microsoft.com/office/word/2010/wordprocessingShape">
+                    <wps:wsp>
+                      <wps:cNvSpPr txBox="1"/>
+                      <wps:spPr>
+                        <a:xfrm>
+                          <a:off x="0" y="0"/>
+                          <a:ext cx="800100" cy="342900"/>
+                        </a:xfrm>
+                        <a:prstGeom prst="rect">
+                          <a:avLst/>
+                        </a:prstGeom>
+                        <a:noFill/>
+                        <a:ln>
+                          <a:noFill/>
+                        </a:ln>
+                        <a:effectLst/>
+                        <a:extLst>
+                          <a:ext uri="{C572A759-6A51-4108-AA02-DFA0A04FC94B}">
+                            <ma14:wrappingTextBoxFlag xmlns:ma14="http://schemas.microsoft.com/office/mac/drawingml/2011/main"/>
+                          </a:ext>
+                        </a:extLst>
+                      </wps:spPr>
+                      <wps:style>
+                        <a:lnRef idx="0">
+                          <a:schemeClr val="accent1"/>
+                        </a:lnRef>
+                        <a:fillRef idx="0">
+                          <a:schemeClr val="accent1"/>
+                        </a:fillRef>
+                        <a:effectRef idx="0">
+                          <a:schemeClr val="accent1"/>
+                        </a:effectRef>
+                        <a:fontRef idx="minor">
+                          <a:schemeClr val="dk1"/>
+                        </a:fontRef>
+                      </wps:style>
+                      <wps:txbx>
+                        <w:txbxContent>
+                          <w:p>
+                            <w:r>
+                              <w:t>Eye Rays</w:t>
+                            </w:r>
+                          </w:p>
+                        </w:txbxContent>
+                      </wps:txbx>
+                      <wps:bodyPr rot="0" spcFirstLastPara="0" vertOverflow="overflow" horzOverflow="overflow" vert="horz" wrap="square" lIns="91440" tIns="45720" rIns="91440" bIns="45720" numCol="1" spcCol="0" rtlCol="0" fromWordArt="0" anchor="t" anchorCtr="0" forceAA="0" compatLnSpc="1">
+                        <a:prstTxWarp prst="textNoShape">
+                          <a:avLst/>
+                        </a:prstTxWarp>
+                        <a:noAutofit/>
+                      </wps:bodyPr>
+                    </wps:wsp>
+                  </a:graphicData>
+                </a:graphic>
+                <wp14:sizeRelH relativeFrom="margin">
+                  <wp14:pctWidth>0</wp14:pctWidth>
+                </wp14:sizeRelH>
+                <wp14:sizeRelV relativeFrom="margin">
+                  <wp14:pctHeight>0</wp14:pctHeight>
+                </wp14:sizeRelV>
+              </wp:anchor>
+            </w:drawing>
+          </mc:Choice>
+          <mc:Fallback>
+            <w:pict>
+              <v:shape id="Text Box 87" o:spid="_x0000_s1046" type="#_x0000_t202" style="position:absolute;margin-left:225pt;margin-top:5.45pt;width:63pt;height:27pt;z-index:251771904;visibility:visible;mso-wrap-style:square;mso-width-percent:0;mso-height-percent:0;mso-wrap-distance-left:9pt;mso-wrap-distance-top:0;mso-wrap-distance-right:9pt;mso-wrap-distance-bottom:0;mso-position-horizontal:absolute;mso-position-horizontal-relative:text;mso-position-vertical:absolute;mso-position-vertical-relative:text;mso-width-percent:0;mso-height-percent:0;mso-width-relative:margin;mso-height-relative:margin;v-text-anchor:top" o:gfxdata="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" filled="f" stroked="f">
+                <v:textbox>
+                  <w:txbxContent>
+                    <w:p>
+                      <w:r>
+                        <w:t>Eye Rays</w:t>
+                      </w:r>
+                    </w:p>
+                  </w:txbxContent>
+                </v:textbox>
+                <w10:wrap type="square"/>
+              </v:shape>
+            </w:pict>
+          </mc:Fallback>
+        </mc:AlternateContent>
+      </w:r>
+    </w:p>
+    <w:bookmarkStart w:id="0" w:name="_GoBack"/>
+    <w:bookmarkEnd w:id="0"/>
+    <w:p>
+      <w:pPr>
+        <w:spacing w:after="0" w:line="240" w:lineRule="auto"/>
+        <w:rPr>
+          <w:rFonts w:ascii="Calibri" w:eastAsia="Times New Roman" w:hAnsi="Calibri" w:cs="Times New Roman"/>
+          <w:color w:val="000000"/>
+          <w:lang w:eastAsia="en-IN"/>
+        </w:rPr>
+      </w:pPr>
+      <w:r>
+        <w:rPr>
+          <w:rFonts w:ascii="Calibri" w:eastAsia="Times New Roman" w:hAnsi="Calibri" w:cs="Times New Roman"/>
+          <w:noProof/>
+          <w:color w:val="000000"/>
+          <w:lang w:val="en-US"/>
+        </w:rPr>
+        <mc:AlternateContent>
+          <mc:Choice Requires="wps">
+            <w:drawing>
+              <wp:anchor distT="0" distB="0" distL="114300" distR="114300" simplePos="0" relativeHeight="251769856" behindDoc="0" locked="0" layoutInCell="1" allowOverlap="1" wp14:anchorId="1E97D2D7" wp14:editId="41803E33">
                 <wp:simplePos x="0" y="0"/>
                 <wp:positionH relativeFrom="column">
                   <wp:posOffset>-400050</wp:posOffset>
@@ -4748,7 +6587,7 @@
                 <wp:extent cx="800100" cy="228600"/>
                 <wp:effectExtent l="6350" t="0" r="120650" b="120650"/>
                 <wp:wrapNone/>
-                <wp:docPr id="54" name="Elbow Connector 54"/>
+                <wp:docPr id="88" name="Elbow Connector 88"/>
                 <wp:cNvGraphicFramePr/>
                 <a:graphic xmlns:a="http://schemas.openxmlformats.org/drawingml/2006/main">
                   <a:graphicData uri="http://schemas.microsoft.com/office/word/2010/wordprocessingShape">
@@ -4797,7 +6636,7 @@
           </mc:Choice>
           <mc:Fallback>
             <w:pict>
-              <v:shape id="Elbow Connector 54" o:spid="_x0000_s1026" type="#_x0000_t34" style="position:absolute;margin-left:-31.45pt;margin-top:5.5pt;width:63pt;height:18pt;rotation:90;flip:x;z-index:251723776;visibility:visible;mso-wrap-style:square;mso-width-percent:0;mso-height-percent:0;mso-wrap-distance-left:9pt;mso-wrap-distance-top:0;mso-wrap-distance-right:9pt;mso-wrap-distance-bottom:0;mso-position-horizontal:absolute;mso-position-horizontal-relative:text;mso-position-vertical:absolute;mso-position-vertical-relative:text;mso-width-percent:0;mso-height-percent:0;mso-width-relative:margin;mso-height-relative:margin" o:gfxdata="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" adj="21086" strokecolor="#5b9bd5 [3204]" strokeweight="1pt">
+              <v:shape id="Elbow Connector 88" o:spid="_x0000_s1026" type="#_x0000_t34" style="position:absolute;margin-left:-31.45pt;margin-top:5.5pt;width:63pt;height:18pt;rotation:90;flip:x;z-index:251769856;visibility:visible;mso-wrap-style:square;mso-width-percent:0;mso-height-percent:0;mso-wrap-distance-left:9pt;mso-wrap-distance-top:0;mso-wrap-distance-right:9pt;mso-wrap-distance-bottom:0;mso-position-horizontal:absolute;mso-position-horizontal-relative:text;mso-position-vertical:absolute;mso-position-vertical-relative:text;mso-width-percent:0;mso-height-percent:0;mso-width-relative:margin;mso-height-relative:margin" o:gfxdata="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" adj="21086" strokecolor="#5b9bd5 [3204]" strokeweight="1pt">
                 <v:stroke endarrow="open"/>
               </v:shape>
             </w:pict>
@@ -4834,7 +6673,111 @@
         <mc:AlternateContent>
           <mc:Choice Requires="wps">
             <w:drawing>
-              <wp:anchor distT="0" distB="0" distL="114300" distR="114300" simplePos="0" relativeHeight="251712512" behindDoc="0" locked="0" layoutInCell="1" allowOverlap="1" wp14:anchorId="5B661394" wp14:editId="783A8490">
+              <wp:anchor distT="0" distB="0" distL="114300" distR="114300" simplePos="0" relativeHeight="251776000" behindDoc="0" locked="0" layoutInCell="1" allowOverlap="1" wp14:anchorId="6FDEF7ED" wp14:editId="57DA314A">
+                <wp:simplePos x="0" y="0"/>
+                <wp:positionH relativeFrom="column">
+                  <wp:posOffset>-12700</wp:posOffset>
+                </wp:positionH>
+                <wp:positionV relativeFrom="paragraph">
+                  <wp:posOffset>14605</wp:posOffset>
+                </wp:positionV>
+                <wp:extent cx="457200" cy="342900"/>
+                <wp:effectExtent l="0" t="0" r="0" b="12700"/>
+                <wp:wrapNone/>
+                <wp:docPr id="89" name="Text Box 89"/>
+                <wp:cNvGraphicFramePr/>
+                <a:graphic xmlns:a="http://schemas.openxmlformats.org/drawingml/2006/main">
+                  <a:graphicData uri="http://schemas.microsoft.com/office/word/2010/wordprocessingShape">
+                    <wps:wsp>
+                      <wps:cNvSpPr txBox="1"/>
+                      <wps:spPr>
+                        <a:xfrm>
+                          <a:off x="0" y="0"/>
+                          <a:ext cx="457200" cy="342900"/>
+                        </a:xfrm>
+                        <a:prstGeom prst="rect">
+                          <a:avLst/>
+                        </a:prstGeom>
+                        <a:noFill/>
+                        <a:ln>
+                          <a:noFill/>
+                        </a:ln>
+                        <a:effectLst/>
+                        <a:extLst>
+                          <a:ext uri="{C572A759-6A51-4108-AA02-DFA0A04FC94B}">
+                            <ma14:wrappingTextBoxFlag xmlns:ma14="http://schemas.microsoft.com/office/mac/drawingml/2011/main"/>
+                          </a:ext>
+                        </a:extLst>
+                      </wps:spPr>
+                      <wps:style>
+                        <a:lnRef idx="0">
+                          <a:schemeClr val="accent1"/>
+                        </a:lnRef>
+                        <a:fillRef idx="0">
+                          <a:schemeClr val="accent1"/>
+                        </a:fillRef>
+                        <a:effectRef idx="0">
+                          <a:schemeClr val="accent1"/>
+                        </a:effectRef>
+                        <a:fontRef idx="minor">
+                          <a:schemeClr val="dk1"/>
+                        </a:fontRef>
+                      </wps:style>
+                      <wps:txbx>
+                        <w:txbxContent>
+                          <w:p>
+                            <w:r>
+                              <w:t>Rays</w:t>
+                            </w:r>
+                          </w:p>
+                        </w:txbxContent>
+                      </wps:txbx>
+                      <wps:bodyPr rot="0" spcFirstLastPara="0" vertOverflow="overflow" horzOverflow="overflow" vert="horz" wrap="square" lIns="91440" tIns="45720" rIns="91440" bIns="45720" numCol="1" spcCol="0" rtlCol="0" fromWordArt="0" anchor="t" anchorCtr="0" forceAA="0" compatLnSpc="1">
+                        <a:prstTxWarp prst="textNoShape">
+                          <a:avLst/>
+                        </a:prstTxWarp>
+                        <a:noAutofit/>
+                      </wps:bodyPr>
+                    </wps:wsp>
+                  </a:graphicData>
+                </a:graphic>
+                <wp14:sizeRelH relativeFrom="margin">
+                  <wp14:pctWidth>0</wp14:pctWidth>
+                </wp14:sizeRelH>
+                <wp14:sizeRelV relativeFrom="margin">
+                  <wp14:pctHeight>0</wp14:pctHeight>
+                </wp14:sizeRelV>
+              </wp:anchor>
+            </w:drawing>
+          </mc:Choice>
+          <mc:Fallback>
+            <w:pict>
+              <v:shape id="Text Box 89" o:spid="_x0000_s1047" type="#_x0000_t202" style="position:absolute;margin-left:-.95pt;margin-top:1.15pt;width:36pt;height:27pt;z-index:251776000;visibility:visible;mso-wrap-style:square;mso-width-percent:0;mso-height-percent:0;mso-wrap-distance-left:9pt;mso-wrap-distance-top:0;mso-wrap-distance-right:9pt;mso-wrap-distance-bottom:0;mso-position-horizontal:absolute;mso-position-horizontal-relative:text;mso-position-vertical:absolute;mso-position-vertical-relative:text;mso-width-percent:0;mso-height-percent:0;mso-width-relative:margin;mso-height-relative:margin;v-text-anchor:top" o:gfxdata="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" filled="f" stroked="f">
+                <v:textbox>
+                  <w:txbxContent>
+                    <w:p>
+                      <w:r>
+                        <w:t>Rays</w:t>
+                      </w:r>
+                    </w:p>
+                  </w:txbxContent>
+                </v:textbox>
+              </v:shape>
+            </w:pict>
+          </mc:Fallback>
+        </mc:AlternateContent>
+      </w:r>
+      <w:r>
+        <w:rPr>
+          <w:rFonts w:ascii="Calibri" w:eastAsia="Times New Roman" w:hAnsi="Calibri" w:cs="Times New Roman"/>
+          <w:noProof/>
+          <w:color w:val="000000"/>
+          <w:lang w:val="en-US"/>
+        </w:rPr>
+        <mc:AlternateContent>
+          <mc:Choice Requires="wps">
+            <w:drawing>
+              <wp:anchor distT="0" distB="0" distL="114300" distR="114300" simplePos="0" relativeHeight="251759616" behindDoc="0" locked="0" layoutInCell="1" allowOverlap="1" wp14:anchorId="68A1B6D4" wp14:editId="1EEFBFC7">
                 <wp:simplePos x="0" y="0"/>
                 <wp:positionH relativeFrom="column">
                   <wp:posOffset>2286000</wp:posOffset>
@@ -4853,7 +6796,7 @@
                     <wp:lineTo x="0" y="0"/>
                   </wp:wrapPolygon>
                 </wp:wrapThrough>
-                <wp:docPr id="56" name="Alternate Process 56"/>
+                <wp:docPr id="90" name="Alternate Process 90"/>
                 <wp:cNvGraphicFramePr/>
                 <a:graphic xmlns:a="http://schemas.openxmlformats.org/drawingml/2006/main">
                   <a:graphicData uri="http://schemas.microsoft.com/office/word/2010/wordprocessingShape">
@@ -4897,7 +6840,7 @@
                                 <w:b/>
                                 <w:sz w:val="28"/>
                               </w:rPr>
-                              <w:t xml:space="preserve">Z BUFFER </w:t>
+                              <w:t>Z BUFFER</w:t>
                             </w:r>
                           </w:p>
                         </w:txbxContent>
@@ -4916,7 +6859,7 @@
           </mc:Choice>
           <mc:Fallback>
             <w:pict>
-              <v:shape id="Alternate Process 56" o:spid="_x0000_s1046" type="#_x0000_t176" style="position:absolute;margin-left:180pt;margin-top:10.15pt;width:81pt;height:27pt;z-index:251712512;visibility:visible;mso-wrap-style:square;mso-wrap-distance-left:9pt;mso-wrap-distance-top:0;mso-wrap-distance-right:9pt;mso-wrap-distance-bottom:0;mso-position-horizontal:absolute;mso-position-horizontal-relative:text;mso-position-vertical:absolute;mso-position-vertical-relative:text;v-text-anchor:middle" o:gfxdata="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" fillcolor="#000101 [36]" strokecolor="#5b9bd5 [3204]" strokeweight=".5pt">
+              <v:shape id="Alternate Process 90" o:spid="_x0000_s1048" type="#_x0000_t176" style="position:absolute;margin-left:180pt;margin-top:10.15pt;width:81pt;height:27pt;z-index:251759616;visibility:visible;mso-wrap-style:square;mso-wrap-distance-left:9pt;mso-wrap-distance-top:0;mso-wrap-distance-right:9pt;mso-wrap-distance-bottom:0;mso-position-horizontal:absolute;mso-position-horizontal-relative:text;mso-position-vertical:absolute;mso-position-vertical-relative:text;v-text-anchor:middle" o:gfxdata="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" fillcolor="#000101 [36]" strokecolor="#5b9bd5 [3204]" strokeweight=".5pt">
                 <v:fill color2="#5898d4 [3172]" rotate="t" colors="0 #71a6db;.5 #559bdb;1 #438ac9" focus="100%" type="gradient">
                   <o:fill v:ext="view" type="gradientUnscaled"/>
                 </v:fill>
@@ -4935,8 +6878,10 @@
                           <w:b/>
                           <w:sz w:val="28"/>
                         </w:rPr>
-                        <w:t xml:space="preserve">Z BUFFER </w:t>
+                        <w:t>Z BUFFER</w:t>
                       </w:r>
+                      <w:bookmarkStart w:id="1" w:name="_GoBack"/>
+                      <w:bookmarkEnd w:id="1"/>
                     </w:p>
                   </w:txbxContent>
                 </v:textbox>
@@ -4956,7 +6901,7 @@
         <mc:AlternateContent>
           <mc:Choice Requires="wps">
             <w:drawing>
-              <wp:anchor distT="0" distB="0" distL="114300" distR="114300" simplePos="0" relativeHeight="251709440" behindDoc="0" locked="0" layoutInCell="1" allowOverlap="1" wp14:anchorId="79DF1644" wp14:editId="7E66229D">
+              <wp:anchor distT="0" distB="0" distL="114300" distR="114300" simplePos="0" relativeHeight="251756544" behindDoc="0" locked="0" layoutInCell="1" allowOverlap="1" wp14:anchorId="6E9D0A2F" wp14:editId="199CA590">
                 <wp:simplePos x="0" y="0"/>
                 <wp:positionH relativeFrom="column">
                   <wp:posOffset>114300</wp:posOffset>
@@ -4975,7 +6920,7 @@
                     <wp:lineTo x="0" y="0"/>
                   </wp:wrapPolygon>
                 </wp:wrapThrough>
-                <wp:docPr id="57" name="Rectangle 57"/>
+                <wp:docPr id="91" name="Rectangle 91"/>
                 <wp:cNvGraphicFramePr/>
                 <a:graphic xmlns:a="http://schemas.openxmlformats.org/drawingml/2006/main">
                   <a:graphicData uri="http://schemas.microsoft.com/office/word/2010/wordprocessingShape">
@@ -5038,7 +6983,7 @@
           </mc:Choice>
           <mc:Fallback>
             <w:pict>
-              <v:rect id="Rectangle 57" o:spid="_x0000_s1047" style="position:absolute;margin-left:9pt;margin-top:10.15pt;width:81pt;height:27pt;z-index:251709440;visibility:visible;mso-wrap-style:square;mso-wrap-distance-left:9pt;mso-wrap-distance-top:0;mso-wrap-distance-right:9pt;mso-wrap-distance-bottom:0;mso-position-horizontal:absolute;mso-position-horizontal-relative:text;mso-position-vertical:absolute;mso-position-vertical-relative:text;v-text-anchor:middle" o:gfxdata="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" fillcolor="#000101 [36]" strokecolor="#5b9bd5 [3204]" strokeweight=".5pt">
+              <v:rect id="Rectangle 91" o:spid="_x0000_s1049" style="position:absolute;margin-left:9pt;margin-top:10.15pt;width:81pt;height:27pt;z-index:251756544;visibility:visible;mso-wrap-style:square;mso-wrap-distance-left:9pt;mso-wrap-distance-top:0;mso-wrap-distance-right:9pt;mso-wrap-distance-bottom:0;mso-position-horizontal:absolute;mso-position-horizontal-relative:text;mso-position-vertical:absolute;mso-position-vertical-relative:text;v-text-anchor:middle" o:gfxdata="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" fillcolor="#000101 [36]" strokecolor="#5b9bd5 [3204]" strokeweight=".5pt">
                 <v:fill color2="#5898d4 [3172]" rotate="t" colors="0 #71a6db;.5 #559bdb;1 #438ac9" focus="100%" type="gradient">
                   <o:fill v:ext="view" type="gradientUnscaled"/>
                 </v:fill>
@@ -5088,7 +7033,7 @@
         <mc:AlternateContent>
           <mc:Choice Requires="wps">
             <w:drawing>
-              <wp:anchor distT="0" distB="0" distL="114300" distR="114300" simplePos="0" relativeHeight="251724800" behindDoc="0" locked="0" layoutInCell="1" allowOverlap="1" wp14:anchorId="7D6F4EA3" wp14:editId="34C3CF64">
+              <wp:anchor distT="0" distB="0" distL="114300" distR="114300" simplePos="0" relativeHeight="251770880" behindDoc="0" locked="0" layoutInCell="1" allowOverlap="1" wp14:anchorId="0F6CD11B" wp14:editId="6DA549C2">
                 <wp:simplePos x="0" y="0"/>
                 <wp:positionH relativeFrom="column">
                   <wp:posOffset>-1384300</wp:posOffset>
@@ -5099,7 +7044,7 @@
                 <wp:extent cx="228600" cy="685800"/>
                 <wp:effectExtent l="0" t="0" r="76200" b="127000"/>
                 <wp:wrapNone/>
-                <wp:docPr id="59" name="Elbow Connector 59"/>
+                <wp:docPr id="93" name="Elbow Connector 93"/>
                 <wp:cNvGraphicFramePr/>
                 <a:graphic xmlns:a="http://schemas.openxmlformats.org/drawingml/2006/main">
                   <a:graphicData uri="http://schemas.microsoft.com/office/word/2010/wordprocessingShape">
@@ -5142,7 +7087,7 @@
           </mc:Choice>
           <mc:Fallback>
             <w:pict>
-              <v:shape id="Elbow Connector 59" o:spid="_x0000_s1026" type="#_x0000_t34" style="position:absolute;margin-left:-108.95pt;margin-top:5.75pt;width:18pt;height:54pt;z-index:251724800;visibility:visible;mso-wrap-style:square;mso-wrap-distance-left:9pt;mso-wrap-distance-top:0;mso-wrap-distance-right:9pt;mso-wrap-distance-bottom:0;mso-position-horizontal:absolute;mso-position-horizontal-relative:text;mso-position-vertical:absolute;mso-position-vertical-relative:text" o:gfxdata="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" adj="0" strokecolor="#5b9bd5 [3204]" strokeweight="1pt">
+              <v:shape id="Elbow Connector 93" o:spid="_x0000_s1026" type="#_x0000_t34" style="position:absolute;margin-left:-108.95pt;margin-top:5.75pt;width:18pt;height:54pt;z-index:251770880;visibility:visible;mso-wrap-style:square;mso-wrap-distance-left:9pt;mso-wrap-distance-top:0;mso-wrap-distance-right:9pt;mso-wrap-distance-bottom:0;mso-position-horizontal:absolute;mso-position-horizontal-relative:text;mso-position-vertical:absolute;mso-position-vertical-relative:text" o:gfxdata="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" adj="0" strokecolor="#5b9bd5 [3204]" strokeweight="1pt">
                 <v:stroke endarrow="open"/>
               </v:shape>
             </w:pict>
@@ -5169,131 +7114,27 @@
         <mc:AlternateContent>
           <mc:Choice Requires="wps">
             <w:drawing>
-              <wp:anchor distT="0" distB="0" distL="114300" distR="114300" simplePos="0" relativeHeight="251737088" behindDoc="0" locked="0" layoutInCell="1" allowOverlap="1" wp14:anchorId="79E76F08" wp14:editId="1CE637EC">
+              <wp:anchor distT="0" distB="0" distL="114300" distR="114300" simplePos="0" relativeHeight="251763712" behindDoc="0" locked="0" layoutInCell="1" allowOverlap="1" wp14:anchorId="4EC5985F" wp14:editId="790B846B">
                 <wp:simplePos x="0" y="0"/>
                 <wp:positionH relativeFrom="column">
-                  <wp:posOffset>2044700</wp:posOffset>
+                  <wp:posOffset>-127000</wp:posOffset>
                 </wp:positionH>
                 <wp:positionV relativeFrom="paragraph">
-                  <wp:posOffset>163830</wp:posOffset>
+                  <wp:posOffset>16510</wp:posOffset>
                 </wp:positionV>
-                <wp:extent cx="1943100" cy="342900"/>
-                <wp:effectExtent l="0" t="0" r="0" b="12700"/>
+                <wp:extent cx="1143000" cy="571500"/>
+                <wp:effectExtent l="0" t="0" r="101600" b="88900"/>
                 <wp:wrapNone/>
-                <wp:docPr id="72" name="Text Box 72"/>
-                <wp:cNvGraphicFramePr/>
-                <a:graphic xmlns:a="http://schemas.openxmlformats.org/drawingml/2006/main">
-                  <a:graphicData uri="http://schemas.microsoft.com/office/word/2010/wordprocessingShape">
-                    <wps:wsp>
-                      <wps:cNvSpPr txBox="1"/>
-                      <wps:spPr>
-                        <a:xfrm>
-                          <a:off x="0" y="0"/>
-                          <a:ext cx="1943100" cy="342900"/>
-                        </a:xfrm>
-                        <a:prstGeom prst="rect">
-                          <a:avLst/>
-                        </a:prstGeom>
-                        <a:noFill/>
-                        <a:ln>
-                          <a:noFill/>
-                        </a:ln>
-                        <a:effectLst/>
-                        <a:extLst>
-                          <a:ext uri="{C572A759-6A51-4108-AA02-DFA0A04FC94B}">
-                            <ma14:wrappingTextBoxFlag xmlns:ma14="http://schemas.microsoft.com/office/mac/drawingml/2011/main"/>
-                          </a:ext>
-                        </a:extLst>
-                      </wps:spPr>
-                      <wps:style>
-                        <a:lnRef idx="0">
-                          <a:schemeClr val="accent1"/>
-                        </a:lnRef>
-                        <a:fillRef idx="0">
-                          <a:schemeClr val="accent1"/>
-                        </a:fillRef>
-                        <a:effectRef idx="0">
-                          <a:schemeClr val="accent1"/>
-                        </a:effectRef>
-                        <a:fontRef idx="minor">
-                          <a:schemeClr val="dk1"/>
-                        </a:fontRef>
-                      </wps:style>
-                      <wps:txbx>
-                        <w:txbxContent>
-                          <w:p>
-                            <w:r>
-                              <w:t>Perspective Correction</w:t>
-                            </w:r>
-                          </w:p>
-                        </w:txbxContent>
-                      </wps:txbx>
-                      <wps:bodyPr rot="0" spcFirstLastPara="0" vertOverflow="overflow" horzOverflow="overflow" vert="horz" wrap="square" lIns="91440" tIns="45720" rIns="91440" bIns="45720" numCol="1" spcCol="0" rtlCol="0" fromWordArt="0" anchor="t" anchorCtr="0" forceAA="0" compatLnSpc="1">
-                        <a:prstTxWarp prst="textNoShape">
-                          <a:avLst/>
-                        </a:prstTxWarp>
-                        <a:noAutofit/>
-                      </wps:bodyPr>
-                    </wps:wsp>
-                  </a:graphicData>
-                </a:graphic>
-                <wp14:sizeRelH relativeFrom="margin">
-                  <wp14:pctWidth>0</wp14:pctWidth>
-                </wp14:sizeRelH>
-                <wp14:sizeRelV relativeFrom="margin">
-                  <wp14:pctHeight>0</wp14:pctHeight>
-                </wp14:sizeRelV>
-              </wp:anchor>
-            </w:drawing>
-          </mc:Choice>
-          <mc:Fallback>
-            <w:pict>
-              <v:shape id="Text Box 72" o:spid="_x0000_s1048" type="#_x0000_t202" style="position:absolute;margin-left:161pt;margin-top:12.9pt;width:153pt;height:27pt;z-index:251737088;visibility:visible;mso-wrap-style:square;mso-width-percent:0;mso-height-percent:0;mso-wrap-distance-left:9pt;mso-wrap-distance-top:0;mso-wrap-distance-right:9pt;mso-wrap-distance-bottom:0;mso-position-horizontal:absolute;mso-position-horizontal-relative:text;mso-position-vertical:absolute;mso-position-vertical-relative:text;mso-width-percent:0;mso-height-percent:0;mso-width-relative:margin;mso-height-relative:margin;v-text-anchor:top" o:gfxdata="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" filled="f" stroked="f">
-                <v:textbox>
-                  <w:txbxContent>
-                    <w:p>
-                      <w:r>
-                        <w:t>Perspective Correction</w:t>
-                      </w:r>
-                    </w:p>
-                  </w:txbxContent>
-                </v:textbox>
-              </v:shape>
-            </w:pict>
-          </mc:Fallback>
-        </mc:AlternateContent>
-      </w:r>
-      <w:r>
-        <w:rPr>
-          <w:rFonts w:ascii="Calibri" w:eastAsia="Times New Roman" w:hAnsi="Calibri" w:cs="Times New Roman"/>
-          <w:noProof/>
-          <w:color w:val="000000"/>
-          <w:lang w:val="en-US"/>
-        </w:rPr>
-        <mc:AlternateContent>
-          <mc:Choice Requires="wps">
-            <w:drawing>
-              <wp:anchor distT="0" distB="0" distL="114300" distR="114300" simplePos="0" relativeHeight="251735040" behindDoc="0" locked="0" layoutInCell="1" allowOverlap="1" wp14:anchorId="0F658738" wp14:editId="2ECFB3FC">
-                <wp:simplePos x="0" y="0"/>
-                <wp:positionH relativeFrom="column">
-                  <wp:posOffset>1473200</wp:posOffset>
-                </wp:positionH>
-                <wp:positionV relativeFrom="paragraph">
-                  <wp:posOffset>163830</wp:posOffset>
-                </wp:positionV>
-                <wp:extent cx="0" cy="342900"/>
-                <wp:effectExtent l="101600" t="50800" r="76200" b="12700"/>
-                <wp:wrapNone/>
-                <wp:docPr id="71" name="Straight Arrow Connector 71"/>
+                <wp:docPr id="94" name="Straight Arrow Connector 94"/>
                 <wp:cNvGraphicFramePr/>
                 <a:graphic xmlns:a="http://schemas.openxmlformats.org/drawingml/2006/main">
                   <a:graphicData uri="http://schemas.microsoft.com/office/word/2010/wordprocessingShape">
                     <wps:wsp>
                       <wps:cNvCnPr/>
                       <wps:spPr>
-                        <a:xfrm flipV="1">
+                        <a:xfrm>
                           <a:off x="0" y="0"/>
-                          <a:ext cx="0" cy="342900"/>
+                          <a:ext cx="1143000" cy="571500"/>
                         </a:xfrm>
                         <a:prstGeom prst="straightConnector1">
                           <a:avLst/>
@@ -5325,7 +7166,7 @@
           </mc:Choice>
           <mc:Fallback>
             <w:pict>
-              <v:shape id="Straight Arrow Connector 71" o:spid="_x0000_s1026" type="#_x0000_t32" style="position:absolute;margin-left:116pt;margin-top:12.9pt;width:0;height:27pt;flip:y;z-index:251735040;visibility:visible;mso-wrap-style:square;mso-wrap-distance-left:9pt;mso-wrap-distance-top:0;mso-wrap-distance-right:9pt;mso-wrap-distance-bottom:0;mso-position-horizontal:absolute;mso-position-horizontal-relative:text;mso-position-vertical:absolute;mso-position-vertical-relative:text" o:gfxdata="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" strokecolor="#5b9bd5 [3204]" strokeweight="1pt">
+              <v:shape id="Straight Arrow Connector 94" o:spid="_x0000_s1026" type="#_x0000_t32" style="position:absolute;margin-left:-9.95pt;margin-top:1.3pt;width:90pt;height:45pt;z-index:251763712;visibility:visible;mso-wrap-style:square;mso-wrap-distance-left:9pt;mso-wrap-distance-top:0;mso-wrap-distance-right:9pt;mso-wrap-distance-bottom:0;mso-position-horizontal:absolute;mso-position-horizontal-relative:text;mso-position-vertical:absolute;mso-position-vertical-relative:text" o:gfxdata="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" strokecolor="#5b9bd5 [3204]" strokeweight="1pt">
                 <v:stroke endarrow="open" joinstyle="miter"/>
               </v:shape>
             </w:pict>
@@ -5342,7 +7183,7 @@
         <mc:AlternateContent>
           <mc:Choice Requires="wps">
             <w:drawing>
-              <wp:anchor distT="0" distB="0" distL="114300" distR="114300" simplePos="0" relativeHeight="251716608" behindDoc="0" locked="0" layoutInCell="1" allowOverlap="1" wp14:anchorId="5E820CC6" wp14:editId="7B33210E">
+              <wp:anchor distT="0" distB="0" distL="114300" distR="114300" simplePos="0" relativeHeight="251762688" behindDoc="0" locked="0" layoutInCell="1" allowOverlap="1" wp14:anchorId="1C74BA27" wp14:editId="49E40145">
                 <wp:simplePos x="0" y="0"/>
                 <wp:positionH relativeFrom="column">
                   <wp:posOffset>-127000</wp:posOffset>
@@ -5350,19 +7191,19 @@
                 <wp:positionV relativeFrom="paragraph">
                   <wp:posOffset>16510</wp:posOffset>
                 </wp:positionV>
-                <wp:extent cx="1143000" cy="571500"/>
-                <wp:effectExtent l="0" t="0" r="101600" b="88900"/>
+                <wp:extent cx="1143000" cy="0"/>
+                <wp:effectExtent l="50800" t="101600" r="0" b="127000"/>
                 <wp:wrapNone/>
-                <wp:docPr id="60" name="Straight Arrow Connector 60"/>
+                <wp:docPr id="95" name="Straight Arrow Connector 95"/>
                 <wp:cNvGraphicFramePr/>
                 <a:graphic xmlns:a="http://schemas.openxmlformats.org/drawingml/2006/main">
                   <a:graphicData uri="http://schemas.microsoft.com/office/word/2010/wordprocessingShape">
                     <wps:wsp>
                       <wps:cNvCnPr/>
                       <wps:spPr>
-                        <a:xfrm>
+                        <a:xfrm flipH="1">
                           <a:off x="0" y="0"/>
-                          <a:ext cx="1143000" cy="571500"/>
+                          <a:ext cx="1143000" cy="0"/>
                         </a:xfrm>
                         <a:prstGeom prst="straightConnector1">
                           <a:avLst/>
@@ -5394,76 +7235,7 @@
           </mc:Choice>
           <mc:Fallback>
             <w:pict>
-              <v:shape id="Straight Arrow Connector 60" o:spid="_x0000_s1026" type="#_x0000_t32" style="position:absolute;margin-left:-9.95pt;margin-top:1.3pt;width:90pt;height:45pt;z-index:251716608;visibility:visible;mso-wrap-style:square;mso-wrap-distance-left:9pt;mso-wrap-distance-top:0;mso-wrap-distance-right:9pt;mso-wrap-distance-bottom:0;mso-position-horizontal:absolute;mso-position-horizontal-relative:text;mso-position-vertical:absolute;mso-position-vertical-relative:text" o:gfxdata="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" strokecolor="#5b9bd5 [3204]" strokeweight="1pt">
-                <v:stroke endarrow="open" joinstyle="miter"/>
-              </v:shape>
-            </w:pict>
-          </mc:Fallback>
-        </mc:AlternateContent>
-      </w:r>
-      <w:r>
-        <w:rPr>
-          <w:rFonts w:ascii="Calibri" w:eastAsia="Times New Roman" w:hAnsi="Calibri" w:cs="Times New Roman"/>
-          <w:noProof/>
-          <w:color w:val="000000"/>
-          <w:lang w:val="en-US"/>
-        </w:rPr>
-        <mc:AlternateContent>
-          <mc:Choice Requires="wps">
-            <w:drawing>
-              <wp:anchor distT="0" distB="0" distL="114300" distR="114300" simplePos="0" relativeHeight="251715584" behindDoc="0" locked="0" layoutInCell="1" allowOverlap="1" wp14:anchorId="788243FF" wp14:editId="0FAB6DCE">
-                <wp:simplePos x="0" y="0"/>
-                <wp:positionH relativeFrom="column">
-                  <wp:posOffset>-127000</wp:posOffset>
-                </wp:positionH>
-                <wp:positionV relativeFrom="paragraph">
-                  <wp:posOffset>16510</wp:posOffset>
-                </wp:positionV>
-                <wp:extent cx="1143000" cy="0"/>
-                <wp:effectExtent l="50800" t="101600" r="0" b="127000"/>
-                <wp:wrapNone/>
-                <wp:docPr id="61" name="Straight Arrow Connector 61"/>
-                <wp:cNvGraphicFramePr/>
-                <a:graphic xmlns:a="http://schemas.openxmlformats.org/drawingml/2006/main">
-                  <a:graphicData uri="http://schemas.microsoft.com/office/word/2010/wordprocessingShape">
-                    <wps:wsp>
-                      <wps:cNvCnPr/>
-                      <wps:spPr>
-                        <a:xfrm flipH="1">
-                          <a:off x="0" y="0"/>
-                          <a:ext cx="1143000" cy="0"/>
-                        </a:xfrm>
-                        <a:prstGeom prst="straightConnector1">
-                          <a:avLst/>
-                        </a:prstGeom>
-                        <a:ln>
-                          <a:tailEnd type="arrow"/>
-                        </a:ln>
-                      </wps:spPr>
-                      <wps:style>
-                        <a:lnRef idx="2">
-                          <a:schemeClr val="accent1"/>
-                        </a:lnRef>
-                        <a:fillRef idx="0">
-                          <a:schemeClr val="accent1"/>
-                        </a:fillRef>
-                        <a:effectRef idx="1">
-                          <a:schemeClr val="accent1"/>
-                        </a:effectRef>
-                        <a:fontRef idx="minor">
-                          <a:schemeClr val="tx1"/>
-                        </a:fontRef>
-                      </wps:style>
-                      <wps:bodyPr/>
-                    </wps:wsp>
-                  </a:graphicData>
-                </a:graphic>
-              </wp:anchor>
-            </w:drawing>
-          </mc:Choice>
-          <mc:Fallback>
-            <w:pict>
-              <v:shape id="Straight Arrow Connector 61" o:spid="_x0000_s1026" type="#_x0000_t32" style="position:absolute;margin-left:-9.95pt;margin-top:1.3pt;width:90pt;height:0;flip:x;z-index:251715584;visibility:visible;mso-wrap-style:square;mso-wrap-distance-left:9pt;mso-wrap-distance-top:0;mso-wrap-distance-right:9pt;mso-wrap-distance-bottom:0;mso-position-horizontal:absolute;mso-position-horizontal-relative:text;mso-position-vertical:absolute;mso-position-vertical-relative:text" o:gfxdata="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" strokecolor="#5b9bd5 [3204]" strokeweight="1pt">
+              <v:shape id="Straight Arrow Connector 95" o:spid="_x0000_s1026" type="#_x0000_t32" style="position:absolute;margin-left:-9.95pt;margin-top:1.3pt;width:90pt;height:0;flip:x;z-index:251762688;visibility:visible;mso-wrap-style:square;mso-wrap-distance-left:9pt;mso-wrap-distance-top:0;mso-wrap-distance-right:9pt;mso-wrap-distance-bottom:0;mso-position-horizontal:absolute;mso-position-horizontal-relative:text;mso-position-vertical:absolute;mso-position-vertical-relative:text" o:gfxdata="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" strokecolor="#5b9bd5 [3204]" strokeweight="1pt">
                 <v:stroke endarrow="open" joinstyle="miter"/>
               </v:shape>
             </w:pict>
@@ -5500,7 +7272,7 @@
         <mc:AlternateContent>
           <mc:Choice Requires="wps">
             <w:drawing>
-              <wp:anchor distT="0" distB="0" distL="114300" distR="114300" simplePos="0" relativeHeight="251711488" behindDoc="0" locked="0" layoutInCell="1" allowOverlap="1" wp14:anchorId="28DBF445" wp14:editId="3EA03DBF">
+              <wp:anchor distT="0" distB="0" distL="114300" distR="114300" simplePos="0" relativeHeight="251758592" behindDoc="0" locked="0" layoutInCell="1" allowOverlap="1" wp14:anchorId="71603C15" wp14:editId="4B118C68">
                 <wp:simplePos x="0" y="0"/>
                 <wp:positionH relativeFrom="column">
                   <wp:posOffset>2286000</wp:posOffset>
@@ -5519,7 +7291,7 @@
                     <wp:lineTo x="0" y="0"/>
                   </wp:wrapPolygon>
                 </wp:wrapThrough>
-                <wp:docPr id="63" name="Alternate Process 63"/>
+                <wp:docPr id="97" name="Alternate Process 97"/>
                 <wp:cNvGraphicFramePr/>
                 <a:graphic xmlns:a="http://schemas.openxmlformats.org/drawingml/2006/main">
                   <a:graphicData uri="http://schemas.microsoft.com/office/word/2010/wordprocessingShape">
@@ -5582,7 +7354,7 @@
           </mc:Choice>
           <mc:Fallback>
             <w:pict>
-              <v:shape id="Alternate Process 63" o:spid="_x0000_s1049" type="#_x0000_t176" style="position:absolute;margin-left:180pt;margin-top:10.45pt;width:81pt;height:27pt;z-index:251711488;visibility:visible;mso-wrap-style:square;mso-wrap-distance-left:9pt;mso-wrap-distance-top:0;mso-wrap-distance-right:9pt;mso-wrap-distance-bottom:0;mso-position-horizontal:absolute;mso-position-horizontal-relative:text;mso-position-vertical:absolute;mso-position-vertical-relative:text;v-text-anchor:middle" o:gfxdata="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" fillcolor="#000101 [36]" strokecolor="#5b9bd5 [3204]" strokeweight=".5pt">
+              <v:shape id="Alternate Process 97" o:spid="_x0000_s1050" type="#_x0000_t176" style="position:absolute;margin-left:180pt;margin-top:10.45pt;width:81pt;height:27pt;z-index:251758592;visibility:visible;mso-wrap-style:square;mso-wrap-distance-left:9pt;mso-wrap-distance-top:0;mso-wrap-distance-right:9pt;mso-wrap-distance-bottom:0;mso-position-horizontal:absolute;mso-position-horizontal-relative:text;mso-position-vertical:absolute;mso-position-vertical-relative:text;v-text-anchor:middle" o:gfxdata="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" fillcolor="#000101 [36]" strokecolor="#5b9bd5 [3204]" strokeweight=".5pt">
                 <v:fill color2="#5898d4 [3172]" rotate="t" colors="0 #71a6db;.5 #559bdb;1 #438ac9" focus="100%" type="gradient">
                   <o:fill v:ext="view" type="gradientUnscaled"/>
                 </v:fill>
@@ -5622,7 +7394,7 @@
         <mc:AlternateContent>
           <mc:Choice Requires="wps">
             <w:drawing>
-              <wp:anchor distT="0" distB="0" distL="114300" distR="114300" simplePos="0" relativeHeight="251710464" behindDoc="0" locked="0" layoutInCell="1" allowOverlap="1" wp14:anchorId="6437209F" wp14:editId="246D8DEC">
+              <wp:anchor distT="0" distB="0" distL="114300" distR="114300" simplePos="0" relativeHeight="251757568" behindDoc="0" locked="0" layoutInCell="1" allowOverlap="1" wp14:anchorId="26F97171" wp14:editId="7B445189">
                 <wp:simplePos x="0" y="0"/>
                 <wp:positionH relativeFrom="column">
                   <wp:posOffset>114300</wp:posOffset>
@@ -5641,7 +7413,7 @@
                     <wp:lineTo x="0" y="0"/>
                   </wp:wrapPolygon>
                 </wp:wrapThrough>
-                <wp:docPr id="64" name="Rectangle 64"/>
+                <wp:docPr id="98" name="Rectangle 98"/>
                 <wp:cNvGraphicFramePr/>
                 <a:graphic xmlns:a="http://schemas.openxmlformats.org/drawingml/2006/main">
                   <a:graphicData uri="http://schemas.microsoft.com/office/word/2010/wordprocessingShape">
@@ -5704,7 +7476,7 @@
           </mc:Choice>
           <mc:Fallback>
             <w:pict>
-              <v:rect id="Rectangle 64" o:spid="_x0000_s1050" style="position:absolute;margin-left:9pt;margin-top:10.45pt;width:81pt;height:27pt;z-index:251710464;visibility:visible;mso-wrap-style:square;mso-wrap-distance-left:9pt;mso-wrap-distance-top:0;mso-wrap-distance-right:9pt;mso-wrap-distance-bottom:0;mso-position-horizontal:absolute;mso-position-horizontal-relative:text;mso-position-vertical:absolute;mso-position-vertical-relative:text;v-text-anchor:middle" o:gfxdata="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" fillcolor="#000101 [36]" strokecolor="#5b9bd5 [3204]" strokeweight=".5pt">
+              <v:rect id="Rectangle 98" o:spid="_x0000_s1051" style="position:absolute;margin-left:9pt;margin-top:10.45pt;width:81pt;height:27pt;z-index:251757568;visibility:visible;mso-wrap-style:square;mso-wrap-distance-left:9pt;mso-wrap-distance-top:0;mso-wrap-distance-right:9pt;mso-wrap-distance-bottom:0;mso-position-horizontal:absolute;mso-position-horizontal-relative:text;mso-position-vertical:absolute;mso-position-vertical-relative:text;v-text-anchor:middle" o:gfxdata="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" fillcolor="#000101 [36]" strokecolor="#5b9bd5 [3204]" strokeweight=".5pt">
                 <v:fill color2="#5898d4 [3172]" rotate="t" colors="0 #71a6db;.5 #559bdb;1 #438ac9" focus="100%" type="gradient">
                   <o:fill v:ext="view" type="gradientUnscaled"/>
                 </v:fill>
@@ -5744,8 +7516,6 @@
           <w:lang w:eastAsia="en-IN"/>
         </w:rPr>
       </w:pPr>
-      <w:bookmarkStart w:id="0" w:name="_GoBack"/>
-      <w:bookmarkEnd w:id="0"/>
       <w:r>
         <w:rPr>
           <w:rFonts w:ascii="Calibri" w:eastAsia="Times New Roman" w:hAnsi="Calibri" w:cs="Times New Roman"/>
@@ -5756,7 +7526,76 @@
         <mc:AlternateContent>
           <mc:Choice Requires="wps">
             <w:drawing>
-              <wp:anchor distT="0" distB="0" distL="114300" distR="114300" simplePos="0" relativeHeight="251732992" behindDoc="0" locked="0" layoutInCell="1" allowOverlap="1" wp14:anchorId="2BAAF781" wp14:editId="19EA5FCB">
+              <wp:anchor distT="0" distB="0" distL="114300" distR="114300" simplePos="0" relativeHeight="251784192" behindDoc="0" locked="0" layoutInCell="1" allowOverlap="1" wp14:anchorId="70F78902" wp14:editId="06F8FA38">
+                <wp:simplePos x="0" y="0"/>
+                <wp:positionH relativeFrom="column">
+                  <wp:posOffset>-127000</wp:posOffset>
+                </wp:positionH>
+                <wp:positionV relativeFrom="paragraph">
+                  <wp:posOffset>53340</wp:posOffset>
+                </wp:positionV>
+                <wp:extent cx="1143000" cy="800100"/>
+                <wp:effectExtent l="0" t="50800" r="76200" b="38100"/>
+                <wp:wrapNone/>
+                <wp:docPr id="99" name="Straight Arrow Connector 99"/>
+                <wp:cNvGraphicFramePr/>
+                <a:graphic xmlns:a="http://schemas.openxmlformats.org/drawingml/2006/main">
+                  <a:graphicData uri="http://schemas.microsoft.com/office/word/2010/wordprocessingShape">
+                    <wps:wsp>
+                      <wps:cNvCnPr/>
+                      <wps:spPr>
+                        <a:xfrm flipV="1">
+                          <a:off x="0" y="0"/>
+                          <a:ext cx="1143000" cy="800100"/>
+                        </a:xfrm>
+                        <a:prstGeom prst="straightConnector1">
+                          <a:avLst/>
+                        </a:prstGeom>
+                        <a:ln>
+                          <a:tailEnd type="arrow"/>
+                        </a:ln>
+                      </wps:spPr>
+                      <wps:style>
+                        <a:lnRef idx="2">
+                          <a:schemeClr val="accent1"/>
+                        </a:lnRef>
+                        <a:fillRef idx="0">
+                          <a:schemeClr val="accent1"/>
+                        </a:fillRef>
+                        <a:effectRef idx="1">
+                          <a:schemeClr val="accent1"/>
+                        </a:effectRef>
+                        <a:fontRef idx="minor">
+                          <a:schemeClr val="tx1"/>
+                        </a:fontRef>
+                      </wps:style>
+                      <wps:bodyPr/>
+                    </wps:wsp>
+                  </a:graphicData>
+                </a:graphic>
+              </wp:anchor>
+            </w:drawing>
+          </mc:Choice>
+          <mc:Fallback>
+            <w:pict>
+              <v:shape id="Straight Arrow Connector 99" o:spid="_x0000_s1026" type="#_x0000_t32" style="position:absolute;margin-left:-9.95pt;margin-top:4.2pt;width:90pt;height:63pt;flip:y;z-index:251784192;visibility:visible;mso-wrap-style:square;mso-wrap-distance-left:9pt;mso-wrap-distance-top:0;mso-wrap-distance-right:9pt;mso-wrap-distance-bottom:0;mso-position-horizontal:absolute;mso-position-horizontal-relative:text;mso-position-vertical:absolute;mso-position-vertical-relative:text" o:gfxdata="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" strokecolor="#5b9bd5 [3204]" strokeweight="1pt">
+                <v:stroke endarrow="open" joinstyle="miter"/>
+              </v:shape>
+            </w:pict>
+          </mc:Fallback>
+        </mc:AlternateContent>
+      </w:r>
+      <w:r>
+        <w:rPr>
+          <w:rFonts w:ascii="Calibri" w:eastAsia="Times New Roman" w:hAnsi="Calibri" w:cs="Times New Roman"/>
+          <w:noProof/>
+          <w:color w:val="000000"/>
+          <w:lang w:val="en-US"/>
+        </w:rPr>
+        <mc:AlternateContent>
+          <mc:Choice Requires="wps">
+            <w:drawing>
+              <wp:anchor distT="0" distB="0" distL="114300" distR="114300" simplePos="0" relativeHeight="251778048" behindDoc="0" locked="0" layoutInCell="1" allowOverlap="1" wp14:anchorId="4A0D2669" wp14:editId="18A3FD27">
                 <wp:simplePos x="0" y="0"/>
                 <wp:positionH relativeFrom="column">
                   <wp:posOffset>-1384300</wp:posOffset>
@@ -5767,7 +7606,7 @@
                 <wp:extent cx="228600" cy="685800"/>
                 <wp:effectExtent l="0" t="0" r="76200" b="127000"/>
                 <wp:wrapNone/>
-                <wp:docPr id="65" name="Elbow Connector 65"/>
+                <wp:docPr id="101" name="Elbow Connector 101"/>
                 <wp:cNvGraphicFramePr/>
                 <a:graphic xmlns:a="http://schemas.openxmlformats.org/drawingml/2006/main">
                   <a:graphicData uri="http://schemas.microsoft.com/office/word/2010/wordprocessingShape">
@@ -5810,7 +7649,7 @@
           </mc:Choice>
           <mc:Fallback>
             <w:pict>
-              <v:shape id="Elbow Connector 65" o:spid="_x0000_s1026" type="#_x0000_t34" style="position:absolute;margin-left:-108.95pt;margin-top:4.2pt;width:18pt;height:54pt;z-index:251732992;visibility:visible;mso-wrap-style:square;mso-wrap-distance-left:9pt;mso-wrap-distance-top:0;mso-wrap-distance-right:9pt;mso-wrap-distance-bottom:0;mso-position-horizontal:absolute;mso-position-horizontal-relative:text;mso-position-vertical:absolute;mso-position-vertical-relative:text" o:gfxdata="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" adj="0" strokecolor="#5b9bd5 [3204]" strokeweight="1pt">
+              <v:shape id="Elbow Connector 101" o:spid="_x0000_s1026" type="#_x0000_t34" style="position:absolute;margin-left:-108.95pt;margin-top:4.2pt;width:18pt;height:54pt;z-index:251778048;visibility:visible;mso-wrap-style:square;mso-wrap-distance-left:9pt;mso-wrap-distance-top:0;mso-wrap-distance-right:9pt;mso-wrap-distance-bottom:0;mso-position-horizontal:absolute;mso-position-horizontal-relative:text;mso-position-vertical:absolute;mso-position-vertical-relative:text" o:gfxdata="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" adj="0" strokecolor="#5b9bd5 [3204]" strokeweight="1pt">
                 <v:stroke endarrow="open"/>
               </v:shape>
             </w:pict>
@@ -5827,7 +7666,7 @@
         <mc:AlternateContent>
           <mc:Choice Requires="wps">
             <w:drawing>
-              <wp:anchor distT="0" distB="0" distL="114300" distR="114300" simplePos="0" relativeHeight="251717632" behindDoc="0" locked="0" layoutInCell="1" allowOverlap="1" wp14:anchorId="47D4446E" wp14:editId="4F69A60B">
+              <wp:anchor distT="0" distB="0" distL="114300" distR="114300" simplePos="0" relativeHeight="251764736" behindDoc="0" locked="0" layoutInCell="1" allowOverlap="1" wp14:anchorId="6527D6D2" wp14:editId="66338D98">
                 <wp:simplePos x="0" y="0"/>
                 <wp:positionH relativeFrom="column">
                   <wp:posOffset>-127000</wp:posOffset>
@@ -5838,7 +7677,7 @@
                 <wp:extent cx="1143000" cy="0"/>
                 <wp:effectExtent l="0" t="101600" r="25400" b="127000"/>
                 <wp:wrapNone/>
-                <wp:docPr id="67" name="Straight Arrow Connector 67"/>
+                <wp:docPr id="102" name="Straight Arrow Connector 102"/>
                 <wp:cNvGraphicFramePr/>
                 <a:graphic xmlns:a="http://schemas.openxmlformats.org/drawingml/2006/main">
                   <a:graphicData uri="http://schemas.microsoft.com/office/word/2010/wordprocessingShape">
@@ -5879,7 +7718,7 @@
           </mc:Choice>
           <mc:Fallback>
             <w:pict>
-              <v:shape id="Straight Arrow Connector 67" o:spid="_x0000_s1026" type="#_x0000_t32" style="position:absolute;margin-left:-9.95pt;margin-top:6pt;width:90pt;height:0;z-index:251717632;visibility:visible;mso-wrap-style:square;mso-wrap-distance-left:9pt;mso-wrap-distance-top:0;mso-wrap-distance-right:9pt;mso-wrap-distance-bottom:0;mso-position-horizontal:absolute;mso-position-horizontal-relative:text;mso-position-vertical:absolute;mso-position-vertical-relative:text" o:gfxdata="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" strokecolor="#5b9bd5 [3204]" strokeweight="1pt">
+              <v:shape id="Straight Arrow Connector 102" o:spid="_x0000_s1026" type="#_x0000_t32" style="position:absolute;margin-left:-9.95pt;margin-top:6pt;width:90pt;height:0;z-index:251764736;visibility:visible;mso-wrap-style:square;mso-wrap-distance-left:9pt;mso-wrap-distance-top:0;mso-wrap-distance-right:9pt;mso-wrap-distance-bottom:0;mso-position-horizontal:absolute;mso-position-horizontal-relative:text;mso-position-vertical:absolute;mso-position-vertical-relative:text" o:gfxdata="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" strokecolor="#5b9bd5 [3204]" strokeweight="1pt">
                 <v:stroke endarrow="open" joinstyle="miter"/>
               </v:shape>
             </w:pict>
@@ -5906,36 +7745,31 @@
         <mc:AlternateContent>
           <mc:Choice Requires="wps">
             <w:drawing>
-              <wp:anchor distT="0" distB="0" distL="114300" distR="114300" simplePos="0" relativeHeight="251734016" behindDoc="0" locked="0" layoutInCell="1" allowOverlap="1" wp14:anchorId="268E37D0" wp14:editId="2313CFC9">
+              <wp:anchor distT="0" distB="0" distL="114300" distR="114300" simplePos="0" relativeHeight="251785216" behindDoc="0" locked="0" layoutInCell="1" allowOverlap="1" wp14:anchorId="12315EE6" wp14:editId="62CBE48C">
                 <wp:simplePos x="0" y="0"/>
                 <wp:positionH relativeFrom="column">
-                  <wp:posOffset>-127000</wp:posOffset>
+                  <wp:posOffset>1473200</wp:posOffset>
                 </wp:positionH>
                 <wp:positionV relativeFrom="paragraph">
                   <wp:posOffset>111125</wp:posOffset>
                 </wp:positionV>
-                <wp:extent cx="1714500" cy="457200"/>
-                <wp:effectExtent l="0" t="101600" r="12700" b="25400"/>
+                <wp:extent cx="0" cy="1028700"/>
+                <wp:effectExtent l="0" t="0" r="25400" b="12700"/>
                 <wp:wrapNone/>
-                <wp:docPr id="68" name="Elbow Connector 68"/>
+                <wp:docPr id="103" name="Straight Connector 103"/>
                 <wp:cNvGraphicFramePr/>
                 <a:graphic xmlns:a="http://schemas.openxmlformats.org/drawingml/2006/main">
                   <a:graphicData uri="http://schemas.microsoft.com/office/word/2010/wordprocessingShape">
                     <wps:wsp>
                       <wps:cNvCnPr/>
                       <wps:spPr>
-                        <a:xfrm flipV="1">
+                        <a:xfrm>
                           <a:off x="0" y="0"/>
-                          <a:ext cx="1714500" cy="457200"/>
+                          <a:ext cx="0" cy="1028700"/>
                         </a:xfrm>
-                        <a:prstGeom prst="bentConnector3">
-                          <a:avLst>
-                            <a:gd name="adj1" fmla="val 95926"/>
-                          </a:avLst>
+                        <a:prstGeom prst="line">
+                          <a:avLst/>
                         </a:prstGeom>
-                        <a:ln>
-                          <a:tailEnd type="arrow"/>
-                        </a:ln>
                       </wps:spPr>
                       <wps:style>
                         <a:lnRef idx="2">
@@ -5960,9 +7794,9 @@
           </mc:Choice>
           <mc:Fallback>
             <w:pict>
-              <v:shape id="Elbow Connector 68" o:spid="_x0000_s1026" type="#_x0000_t34" style="position:absolute;margin-left:-9.95pt;margin-top:8.75pt;width:135pt;height:36pt;flip:y;z-index:251734016;visibility:visible;mso-wrap-style:square;mso-wrap-distance-left:9pt;mso-wrap-distance-top:0;mso-wrap-distance-right:9pt;mso-wrap-distance-bottom:0;mso-position-horizontal:absolute;mso-position-horizontal-relative:text;mso-position-vertical:absolute;mso-position-vertical-relative:text" o:gfxdata="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" adj="20720" strokecolor="#5b9bd5 [3204]" strokeweight="1pt">
-                <v:stroke endarrow="open"/>
-              </v:shape>
+              <v:line id="Straight Connector 103" o:spid="_x0000_s1026" style="position:absolute;z-index:251785216;visibility:visible;mso-wrap-style:square;mso-wrap-distance-left:9pt;mso-wrap-distance-top:0;mso-wrap-distance-right:9pt;mso-wrap-distance-bottom:0;mso-position-horizontal:absolute;mso-position-horizontal-relative:text;mso-position-vertical:absolute;mso-position-vertical-relative:text" from="116pt,8.75pt" to="116pt,89.75pt" o:gfxdata="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" strokecolor="#5b9bd5 [3204]" strokeweight="1pt">
+                <v:stroke joinstyle="miter"/>
+              </v:line>
             </w:pict>
           </mc:Fallback>
         </mc:AlternateContent>
@@ -5997,7 +7831,7 @@
         <mc:AlternateContent>
           <mc:Choice Requires="wps">
             <w:drawing>
-              <wp:anchor distT="0" distB="0" distL="114300" distR="114300" simplePos="0" relativeHeight="251731968" behindDoc="0" locked="0" layoutInCell="1" allowOverlap="1" wp14:anchorId="4B6D9705" wp14:editId="46476C57">
+              <wp:anchor distT="0" distB="0" distL="114300" distR="114300" simplePos="0" relativeHeight="251777024" behindDoc="0" locked="0" layoutInCell="1" allowOverlap="1" wp14:anchorId="47104F29" wp14:editId="430BB104">
                 <wp:simplePos x="0" y="0"/>
                 <wp:positionH relativeFrom="column">
                   <wp:posOffset>114300</wp:posOffset>
@@ -6016,7 +7850,7 @@
                     <wp:lineTo x="0" y="0"/>
                   </wp:wrapPolygon>
                 </wp:wrapThrough>
-                <wp:docPr id="69" name="Rectangle 69"/>
+                <wp:docPr id="107" name="Rectangle 107"/>
                 <wp:cNvGraphicFramePr/>
                 <a:graphic xmlns:a="http://schemas.openxmlformats.org/drawingml/2006/main">
                   <a:graphicData uri="http://schemas.microsoft.com/office/word/2010/wordprocessingShape">
@@ -6082,7 +7916,7 @@
           </mc:Choice>
           <mc:Fallback>
             <w:pict>
-              <v:rect id="Rectangle 69" o:spid="_x0000_s1051" style="position:absolute;margin-left:9pt;margin-top:8.9pt;width:81pt;height:63pt;z-index:251731968;visibility:visible;mso-wrap-style:square;mso-height-percent:0;mso-wrap-distance-left:9pt;mso-wrap-distance-top:0;mso-wrap-distance-right:9pt;mso-wrap-distance-bottom:0;mso-position-horizontal:absolute;mso-position-horizontal-relative:text;mso-position-vertical:absolute;mso-position-vertical-relative:text;mso-height-percent:0;mso-height-relative:margin;v-text-anchor:middle" o:gfxdata="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" fillcolor="#000101 [36]" strokecolor="#5b9bd5 [3204]" strokeweight=".5pt">
+              <v:rect id="Rectangle 107" o:spid="_x0000_s1052" style="position:absolute;margin-left:9pt;margin-top:8.9pt;width:81pt;height:63pt;z-index:251777024;visibility:visible;mso-wrap-style:square;mso-height-percent:0;mso-wrap-distance-left:9pt;mso-wrap-distance-top:0;mso-wrap-distance-right:9pt;mso-wrap-distance-bottom:0;mso-position-horizontal:absolute;mso-position-horizontal-relative:text;mso-position-vertical:absolute;mso-position-vertical-relative:text;mso-height-percent:0;mso-height-relative:margin;v-text-anchor:middle" o:gfxdata="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" fillcolor="#000101 [36]" strokecolor="#5b9bd5 [3204]" strokeweight=".5pt">
                 <v:fill color2="#5898d4 [3172]" rotate="t" colors="0 #71a6db;.5 #559bdb;1 #438ac9" focus="100%" type="gradient">
                   <o:fill v:ext="view" type="gradientUnscaled"/>
                 </v:fill>
@@ -6126,14 +7960,147 @@
     <w:p>
       <w:pPr>
         <w:spacing w:after="0" w:line="240" w:lineRule="auto"/>
-        <w:rPr>
-          <w:rFonts w:ascii="Calibri" w:eastAsia="Times New Roman" w:hAnsi="Calibri" w:cs="Times New Roman"/>
-          <w:color w:val="000000"/>
+        <w:jc w:val="center"/>
+        <w:rPr>
+          <w:rFonts w:ascii="Calibri" w:eastAsia="Times New Roman" w:hAnsi="Calibri" w:cs="Times New Roman"/>
+          <w:b/>
+          <w:color w:val="000000"/>
+          <w:sz w:val="40"/>
+          <w:u w:val="single"/>
           <w:lang w:eastAsia="en-IN"/>
         </w:rPr>
       </w:pPr>
     </w:p>
-    <w:p/>
+    <w:p>
+      <w:pPr>
+        <w:spacing w:after="0" w:line="240" w:lineRule="auto"/>
+        <w:jc w:val="center"/>
+        <w:rPr>
+          <w:rFonts w:ascii="Calibri" w:eastAsia="Times New Roman" w:hAnsi="Calibri" w:cs="Times New Roman"/>
+          <w:b/>
+          <w:color w:val="000000"/>
+          <w:sz w:val="40"/>
+          <w:u w:val="single"/>
+          <w:lang w:eastAsia="en-IN"/>
+        </w:rPr>
+      </w:pPr>
+      <w:r>
+        <w:rPr>
+          <w:rFonts w:ascii="Calibri" w:eastAsia="Times New Roman" w:hAnsi="Calibri" w:cs="Times New Roman"/>
+          <w:b/>
+          <w:noProof/>
+          <w:color w:val="000000"/>
+          <w:sz w:val="40"/>
+          <w:u w:val="single"/>
+          <w:lang w:val="en-US"/>
+        </w:rPr>
+        <mc:AlternateContent>
+          <mc:Choice Requires="wps">
+            <w:drawing>
+              <wp:anchor distT="0" distB="0" distL="114300" distR="114300" simplePos="0" relativeHeight="251786240" behindDoc="0" locked="0" layoutInCell="1" allowOverlap="1" wp14:anchorId="0CB8AA62" wp14:editId="3292BE58">
+                <wp:simplePos x="0" y="0"/>
+                <wp:positionH relativeFrom="column">
+                  <wp:posOffset>1473200</wp:posOffset>
+                </wp:positionH>
+                <wp:positionV relativeFrom="paragraph">
+                  <wp:posOffset>147320</wp:posOffset>
+                </wp:positionV>
+                <wp:extent cx="3086100" cy="0"/>
+                <wp:effectExtent l="0" t="0" r="12700" b="25400"/>
+                <wp:wrapNone/>
+                <wp:docPr id="108" name="Straight Connector 108"/>
+                <wp:cNvGraphicFramePr/>
+                <a:graphic xmlns:a="http://schemas.openxmlformats.org/drawingml/2006/main">
+                  <a:graphicData uri="http://schemas.microsoft.com/office/word/2010/wordprocessingShape">
+                    <wps:wsp>
+                      <wps:cNvCnPr/>
+                      <wps:spPr>
+                        <a:xfrm>
+                          <a:off x="0" y="0"/>
+                          <a:ext cx="3086100" cy="0"/>
+                        </a:xfrm>
+                        <a:prstGeom prst="line">
+                          <a:avLst/>
+                        </a:prstGeom>
+                      </wps:spPr>
+                      <wps:style>
+                        <a:lnRef idx="2">
+                          <a:schemeClr val="accent1"/>
+                        </a:lnRef>
+                        <a:fillRef idx="0">
+                          <a:schemeClr val="accent1"/>
+                        </a:fillRef>
+                        <a:effectRef idx="1">
+                          <a:schemeClr val="accent1"/>
+                        </a:effectRef>
+                        <a:fontRef idx="minor">
+                          <a:schemeClr val="tx1"/>
+                        </a:fontRef>
+                      </wps:style>
+                      <wps:bodyPr/>
+                    </wps:wsp>
+                  </a:graphicData>
+                </a:graphic>
+              </wp:anchor>
+            </w:drawing>
+          </mc:Choice>
+          <mc:Fallback>
+            <w:pict>
+              <v:line id="Straight Connector 108" o:spid="_x0000_s1026" style="position:absolute;z-index:251786240;visibility:visible;mso-wrap-style:square;mso-wrap-distance-left:9pt;mso-wrap-distance-top:0;mso-wrap-distance-right:9pt;mso-wrap-distance-bottom:0;mso-position-horizontal:absolute;mso-position-horizontal-relative:text;mso-position-vertical:absolute;mso-position-vertical-relative:text" from="116pt,11.6pt" to="359pt,11.6pt" o:gfxdata="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" strokecolor="#5b9bd5 [3204]" strokeweight="1pt">
+                <v:stroke joinstyle="miter"/>
+              </v:line>
+            </w:pict>
+          </mc:Fallback>
+        </mc:AlternateContent>
+      </w:r>
+    </w:p>
+    <w:p>
+      <w:pPr>
+        <w:spacing w:after="0" w:line="240" w:lineRule="auto"/>
+        <w:jc w:val="center"/>
+        <w:rPr>
+          <w:rFonts w:ascii="Calibri" w:eastAsia="Times New Roman" w:hAnsi="Calibri" w:cs="Times New Roman"/>
+          <w:b/>
+          <w:color w:val="000000"/>
+          <w:sz w:val="40"/>
+          <w:u w:val="single"/>
+          <w:lang w:eastAsia="en-IN"/>
+        </w:rPr>
+      </w:pPr>
+    </w:p>
+    <w:p>
+      <w:pPr>
+        <w:spacing w:after="0" w:line="240" w:lineRule="auto"/>
+        <w:jc w:val="center"/>
+        <w:rPr>
+          <w:rFonts w:ascii="Calibri" w:eastAsia="Times New Roman" w:hAnsi="Calibri" w:cs="Times New Roman"/>
+          <w:b/>
+          <w:color w:val="000000"/>
+          <w:sz w:val="40"/>
+          <w:u w:val="single"/>
+          <w:lang w:eastAsia="en-IN"/>
+        </w:rPr>
+      </w:pPr>
+    </w:p>
+    <w:p>
+      <w:pPr>
+        <w:spacing w:after="0" w:line="240" w:lineRule="auto"/>
+        <w:jc w:val="center"/>
+        <w:rPr>
+          <w:rFonts w:ascii="Calibri" w:eastAsia="Times New Roman" w:hAnsi="Calibri" w:cs="Times New Roman"/>
+          <w:b/>
+          <w:color w:val="000000"/>
+          <w:sz w:val="40"/>
+          <w:u w:val="single"/>
+          <w:lang w:eastAsia="en-IN"/>
+        </w:rPr>
+      </w:pPr>
+    </w:p>
+    <w:p>
+      <w:pPr>
+        <w:spacing w:after="0" w:line="240" w:lineRule="auto"/>
+      </w:pPr>
+    </w:p>
     <w:sectPr>
       <w:pgSz w:w="11906" w:h="16838"/>
       <w:pgMar w:top="1440" w:right="1440" w:bottom="1440" w:left="1440" w:header="708" w:footer="708" w:gutter="0"/>

</xml_diff>